<commit_message>
Update : velog theme white-> dark
</commit_message>
<xml_diff>
--- a/Developer_지민.docx
+++ b/Developer_지민.docx
@@ -1,6 +1,6 @@
 
 <file path=word/document.xml><?xml version="1.0" encoding="utf-8"?>
-<w:document xmlns:wpc="http://schemas.microsoft.com/office/word/2010/wordprocessingCanvas" xmlns:mc="http://schemas.openxmlformats.org/markup-compatibility/2006" xmlns:o="urn:schemas-microsoft-com:office:office" xmlns:r="http://schemas.openxmlformats.org/officeDocument/2006/relationships" xmlns:m="http://schemas.openxmlformats.org/officeDocument/2006/math" xmlns:v="urn:schemas-microsoft-com:vml" xmlns:wp14="http://schemas.microsoft.com/office/word/2010/wordprocessingDrawing" xmlns:wp="http://schemas.openxmlformats.org/drawingml/2006/wordprocessingDrawing" xmlns:w10="urn:schemas-microsoft-com:office:word" xmlns:w="http://schemas.openxmlformats.org/wordprocessingml/2006/main" xmlns:w14="http://schemas.microsoft.com/office/word/2010/wordml" xmlns:wpg="http://schemas.microsoft.com/office/word/2010/wordprocessingGroup" xmlns:wpi="http://schemas.microsoft.com/office/word/2010/wordprocessingInk" xmlns:wne="http://schemas.microsoft.com/office/word/2006/wordml" xmlns:wps="http://schemas.microsoft.com/office/word/2010/wordprocessingShape">
+<w:document xmlns:wpc="http://schemas.microsoft.com/office/word/2010/wordprocessingCanvas" xmlns:cx="http://schemas.microsoft.com/office/drawing/2014/chartex" xmlns:cx1="http://schemas.microsoft.com/office/drawing/2015/9/8/chartex" xmlns:cx2="http://schemas.microsoft.com/office/drawing/2015/10/21/chartex" xmlns:cx3="http://schemas.microsoft.com/office/drawing/2016/5/9/chartex" xmlns:cx4="http://schemas.microsoft.com/office/drawing/2016/5/10/chartex" xmlns:cx5="http://schemas.microsoft.com/office/drawing/2016/5/11/chartex" xmlns:cx6="http://schemas.microsoft.com/office/drawing/2016/5/12/chartex" xmlns:cx7="http://schemas.microsoft.com/office/drawing/2016/5/13/chartex" xmlns:cx8="http://schemas.microsoft.com/office/drawing/2016/5/14/chartex" xmlns:mc="http://schemas.openxmlformats.org/markup-compatibility/2006" xmlns:aink="http://schemas.microsoft.com/office/drawing/2016/ink" xmlns:am3d="http://schemas.microsoft.com/office/drawing/2017/model3d" xmlns:o="urn:schemas-microsoft-com:office:office" xmlns:oel="http://schemas.microsoft.com/office/2019/extlst" xmlns:r="http://schemas.openxmlformats.org/officeDocument/2006/relationships" xmlns:m="http://schemas.openxmlformats.org/officeDocument/2006/math" xmlns:v="urn:schemas-microsoft-com:vml" xmlns:wp14="http://schemas.microsoft.com/office/word/2010/wordprocessingDrawing" xmlns:wp="http://schemas.openxmlformats.org/drawingml/2006/wordprocessingDrawing" xmlns:w10="urn:schemas-microsoft-com:office:word" xmlns:w="http://schemas.openxmlformats.org/wordprocessingml/2006/main" xmlns:w14="http://schemas.microsoft.com/office/word/2010/wordml" xmlns:w15="http://schemas.microsoft.com/office/word/2012/wordml" xmlns:w16cex="http://schemas.microsoft.com/office/word/2018/wordml/cex" xmlns:w16cid="http://schemas.microsoft.com/office/word/2016/wordml/cid" xmlns:w16="http://schemas.microsoft.com/office/word/2018/wordml" xmlns:w16sdtdh="http://schemas.microsoft.com/office/word/2020/wordml/sdtdatahash" xmlns:w16se="http://schemas.microsoft.com/office/word/2015/wordml/symex" xmlns:wpg="http://schemas.microsoft.com/office/word/2010/wordprocessingGroup" xmlns:wpi="http://schemas.microsoft.com/office/word/2010/wordprocessingInk" xmlns:wne="http://schemas.microsoft.com/office/word/2006/wordml" xmlns:wps="http://schemas.microsoft.com/office/word/2010/wordprocessingShape" mc:Ignorable="w14 w15 w16se w16cid w16 w16cex w16sdtdh wp14">
   <w:body>
     <w:tbl>
       <w:tblPr>
@@ -8,12 +8,12 @@
         <w:tblpPr w:leftFromText="142" w:rightFromText="142" w:vertAnchor="page" w:tblpXSpec="right" w:tblpY="853"/>
         <w:tblW w:w="0" w:type="auto"/>
         <w:tblBorders>
-          <w:top w:val="none"/>
-          <w:left w:val="none"/>
-          <w:bottom w:val="none"/>
-          <w:right w:val="none"/>
-          <w:insideH w:val="single" w:sz="4" w:space="0" w:color="808080" w:themeColor="lt1" w:themeShade="80"/>
-          <w:insideV w:val="none"/>
+          <w:top w:val="none" w:sz="0" w:space="0" w:color="auto"/>
+          <w:left w:val="none" w:sz="0" w:space="0" w:color="auto"/>
+          <w:bottom w:val="none" w:sz="0" w:space="0" w:color="auto"/>
+          <w:right w:val="none" w:sz="0" w:space="0" w:color="auto"/>
+          <w:insideH w:val="single" w:sz="4" w:space="0" w:color="808080"/>
+          <w:insideV w:val="none" w:sz="0" w:space="0" w:color="auto"/>
         </w:tblBorders>
         <w:tblLook w:val="04A0" w:firstRow="1" w:lastRow="0" w:firstColumn="1" w:lastColumn="0" w:noHBand="0" w:noVBand="1"/>
       </w:tblPr>
@@ -64,10 +64,8 @@
             </w:pPr>
             <w:r>
               <w:rPr>
-                <w:lang w:eastAsia="ko-KR"/>
                 <w:sz w:val="20"/>
                 <w:szCs w:val="22"/>
-                <w:rtl w:val="off"/>
               </w:rPr>
               <w:t>1998.04.18</w:t>
             </w:r>
@@ -115,53 +113,17 @@
                 <w:szCs w:val="22"/>
               </w:rPr>
             </w:pPr>
-            <w:r>
-              <w:rPr>
-                <w:lang w:eastAsia="ko-KR"/>
-                <w:sz w:val="20"/>
-                <w:szCs w:val="22"/>
-                <w:rtl w:val="off"/>
-              </w:rPr>
-              <w:fldChar w:fldCharType="begin"/>
-            </w:r>
-            <w:r>
-              <w:rPr>
-                <w:lang w:eastAsia="ko-KR"/>
-                <w:sz w:val="20"/>
-                <w:szCs w:val="22"/>
-                <w:rtl w:val="off"/>
-              </w:rPr>
-              <w:instrText xml:space="preserve"> HYPERLINK "mailto:wlals425315@gmail.com" </w:instrText>
-            </w:r>
-            <w:r>
-              <w:rPr>
-                <w:lang w:eastAsia="ko-KR"/>
-                <w:sz w:val="20"/>
-                <w:szCs w:val="22"/>
-                <w:rtl w:val="off"/>
-              </w:rPr>
-              <w:fldChar w:fldCharType="separate"/>
-            </w:r>
-            <w:r>
-              <w:rPr>
-                <w:rStyle w:val="af5"/>
-                <w:lang w:eastAsia="ko-KR"/>
-                <w:rFonts w:ascii="맑은 고딕" w:eastAsia="맑은 고딕" w:hAnsi="맑은 고딕" w:cs="Arial"/>
-                <w:sz w:val="20"/>
-                <w:szCs w:val="22"/>
-                <w:rtl w:val="off"/>
-              </w:rPr>
-              <w:t>wlals425315@gmail.com</w:t>
-            </w:r>
-            <w:r>
-              <w:rPr>
-                <w:lang w:eastAsia="ko-KR"/>
-                <w:sz w:val="20"/>
-                <w:szCs w:val="22"/>
-                <w:rtl w:val="off"/>
-              </w:rPr>
-              <w:fldChar w:fldCharType="end"/>
-            </w:r>
+            <w:hyperlink r:id="rId7" w:history="1">
+              <w:r>
+                <w:rPr>
+                  <w:rStyle w:val="af5"/>
+                  <w:rFonts w:ascii="맑은 고딕" w:eastAsia="맑은 고딕" w:hAnsi="맑은 고딕" w:cs="Arial"/>
+                  <w:sz w:val="20"/>
+                  <w:szCs w:val="22"/>
+                </w:rPr>
+                <w:t>wlals425315@gmail.com</w:t>
+              </w:r>
+            </w:hyperlink>
           </w:p>
         </w:tc>
       </w:tr>
@@ -208,10 +170,8 @@
             </w:pPr>
             <w:r>
               <w:rPr>
-                <w:lang w:eastAsia="ko-KR"/>
                 <w:sz w:val="20"/>
                 <w:szCs w:val="22"/>
-                <w:rtl w:val="off"/>
               </w:rPr>
               <w:t>010.3259.1812</w:t>
             </w:r>
@@ -220,7 +180,7 @@
       </w:tr>
       <w:tr>
         <w:trPr>
-          <w:trHeight w:val="55" w:hRule="atLeast"/>
+          <w:trHeight w:val="55"/>
         </w:trPr>
         <w:tc>
           <w:tcPr>
@@ -264,10 +224,8 @@
             </w:pPr>
             <w:r>
               <w:rPr>
-                <w:lang w:eastAsia="ko-KR"/>
                 <w:sz w:val="20"/>
                 <w:szCs w:val="22"/>
-                <w:rtl w:val="off"/>
               </w:rPr>
               <w:t>--</w:t>
             </w:r>
@@ -276,7 +234,7 @@
       </w:tr>
       <w:tr>
         <w:trPr>
-          <w:trHeight w:val="55" w:hRule="atLeast"/>
+          <w:trHeight w:val="55"/>
         </w:trPr>
         <w:tc>
           <w:tcPr>
@@ -285,39 +243,36 @@
           <w:p>
             <w:pPr>
               <w:rPr>
+                <w:sz w:val="20"/>
+                <w:szCs w:val="22"/>
+              </w:rPr>
+            </w:pPr>
+            <w:r>
+              <w:rPr>
                 <w:rFonts w:hint="eastAsia"/>
                 <w:sz w:val="20"/>
                 <w:szCs w:val="22"/>
               </w:rPr>
-            </w:pPr>
-            <w:r>
-              <w:rPr>
-                <w:rFonts w:hint="eastAsia"/>
+              <w:t>병역사항</w:t>
+            </w:r>
+          </w:p>
+        </w:tc>
+        <w:tc>
+          <w:tcPr>
+            <w:tcW w:w="3428" w:type="dxa"/>
+          </w:tcPr>
+          <w:p>
+            <w:pPr>
+              <w:ind w:leftChars="100" w:left="210"/>
+              <w:rPr>
                 <w:sz w:val="20"/>
                 <w:szCs w:val="22"/>
               </w:rPr>
-              <w:t>병역사항</w:t>
-            </w:r>
-          </w:p>
-        </w:tc>
-        <w:tc>
-          <w:tcPr>
-            <w:tcW w:w="3428" w:type="dxa"/>
-          </w:tcPr>
-          <w:p>
-            <w:pPr>
-              <w:ind w:leftChars="100" w:left="210"/>
+            </w:pPr>
+            <w:r>
               <w:rPr>
                 <w:sz w:val="20"/>
                 <w:szCs w:val="22"/>
-              </w:rPr>
-            </w:pPr>
-            <w:r>
-              <w:rPr>
-                <w:lang w:eastAsia="ko-KR"/>
-                <w:sz w:val="20"/>
-                <w:szCs w:val="22"/>
-                <w:rtl w:val="off"/>
               </w:rPr>
               <w:t>군필</w:t>
             </w:r>
@@ -337,20 +292,18 @@
       </w:pPr>
       <w:r>
         <w:rPr>
-          <w:lang w:eastAsia="ko-KR"/>
           <w:rFonts w:ascii="HY헤드라인M" w:eastAsia="HY헤드라인M"/>
           <w:color w:val="4472C4"/>
           <w:sz w:val="52"/>
           <w:szCs w:val="52"/>
-          <w:rtl w:val="off"/>
         </w:rPr>
         <w:t>고지민</w:t>
       </w:r>
     </w:p>
     <w:p>
       <w:pPr>
+        <w:spacing w:line="259" w:lineRule="auto"/>
         <w:ind w:leftChars="100" w:left="210"/>
-        <w:spacing w:line="259" w:lineRule="auto"/>
         <w:rPr>
           <w:rFonts w:ascii="HY헤드라인M" w:eastAsia="HY헤드라인M"/>
           <w:color w:val="4472C4"/>
@@ -374,22 +327,13 @@
           <w:sz w:val="36"/>
           <w:szCs w:val="36"/>
         </w:rPr>
-        <w:t xml:space="preserve">관심 </w:t>
-      </w:r>
-      <w:r>
-        <w:rPr>
-          <w:rFonts w:ascii="HY헤드라인M" w:eastAsia="HY헤드라인M" w:hint="eastAsia"/>
-          <w:color w:val="4472C4"/>
-          <w:sz w:val="36"/>
-          <w:szCs w:val="36"/>
-        </w:rPr>
-        <w:t>직무)</w:t>
+        <w:t>관심 직무)</w:t>
       </w:r>
     </w:p>
     <w:p>
       <w:pPr>
+        <w:spacing w:line="259" w:lineRule="auto"/>
         <w:ind w:leftChars="100" w:left="210"/>
-        <w:spacing w:line="259" w:lineRule="auto"/>
         <w:rPr>
           <w:rFonts w:ascii="HY헤드라인M" w:eastAsia="HY헤드라인M"/>
           <w:sz w:val="36"/>
@@ -399,8 +343,8 @@
     </w:p>
     <w:p>
       <w:pPr>
+        <w:spacing w:line="259" w:lineRule="auto"/>
         <w:ind w:leftChars="100" w:left="210"/>
-        <w:spacing w:line="259" w:lineRule="auto"/>
         <w:rPr>
           <w:rFonts w:eastAsiaTheme="minorHAnsi"/>
           <w:b/>
@@ -421,7 +365,7 @@
         <mc:AlternateContent>
           <mc:Choice Requires="wps">
             <w:drawing>
-              <wp:anchor distT="0" distB="0" distL="114300" distR="114300" behindDoc="0" locked="0" layoutInCell="1" simplePos="0" relativeHeight="251659264" allowOverlap="1" hidden="0">
+              <wp:anchor distT="0" distB="0" distL="114300" distR="114300" simplePos="0" relativeHeight="251659264" behindDoc="0" locked="0" layoutInCell="1" hidden="0" allowOverlap="1" wp14:anchorId="2872B3D5" wp14:editId="5369BE81">
                 <wp:simplePos x="0" y="0"/>
                 <wp:positionH relativeFrom="column">
                   <wp:posOffset>147099</wp:posOffset>
@@ -432,14 +376,12 @@
                 <wp:extent cx="6456045" cy="0"/>
                 <wp:effectExtent l="3175" t="3175" r="3175" b="3175"/>
                 <wp:wrapNone/>
-                <wp:docPr id="1025" name="shape1025" hidden="0"/>
+                <wp:docPr id="1025" name="shape1025"/>
                 <wp:cNvGraphicFramePr/>
                 <a:graphic xmlns:a="http://schemas.openxmlformats.org/drawingml/2006/main">
                   <a:graphicData uri="http://schemas.microsoft.com/office/word/2010/wordprocessingShape">
                     <wps:wsp>
-                      <wps:cNvSpPr>
-                        <a:spLocks/>
-                      </wps:cNvSpPr>
+                      <wps:cNvCnPr/>
                       <wps:spPr>
                         <a:xfrm>
                           <a:off x="0" y="0"/>
@@ -470,9 +412,7 @@
                           <a:schemeClr val="dk1"/>
                         </a:fontRef>
                       </wps:style>
-                      <wps:bodyPr rot="0" vert="horz" wrap="square" lIns="91440" tIns="45720" rIns="91440" bIns="45720" anchor="t">
-                        <a:noAutofit/>
-                      </wps:bodyPr>
+                      <wps:bodyPr/>
                     </wps:wsp>
                   </a:graphicData>
                 </a:graphic>
@@ -496,48 +436,18 @@
           <w:sz w:val="22"/>
           <w:szCs w:val="22"/>
         </w:rPr>
-        <w:t>소개</w:t>
-      </w:r>
-      <w:r>
-        <w:rPr>
-          <w:rFonts w:eastAsiaTheme="minorHAnsi"/>
-          <w:b/>
-          <w:bCs/>
-          <w:sz w:val="22"/>
-          <w:szCs w:val="22"/>
-        </w:rPr>
-        <w:t xml:space="preserve"> </w:t>
-      </w:r>
-      <w:r>
-        <w:rPr>
-          <w:rFonts w:eastAsiaTheme="minorHAnsi"/>
-          <w:b/>
-          <w:bCs/>
-          <w:sz w:val="22"/>
-          <w:szCs w:val="22"/>
-        </w:rPr>
-        <w:t xml:space="preserve">/ </w:t>
-      </w:r>
-      <w:r>
-        <w:rPr>
-          <w:rFonts w:eastAsiaTheme="minorHAnsi"/>
-          <w:b/>
-          <w:bCs/>
-          <w:sz w:val="22"/>
-          <w:szCs w:val="22"/>
-        </w:rPr>
-        <w:t>About Me</w:t>
+        <w:t>소개 / About Me</w:t>
       </w:r>
     </w:p>
     <w:p>
       <w:pPr>
         <w:pStyle w:val="a3"/>
-        <w:ind w:leftChars="0"/>
         <w:numPr>
           <w:ilvl w:val="0"/>
           <w:numId w:val="1"/>
         </w:numPr>
         <w:spacing w:line="259" w:lineRule="auto"/>
+        <w:ind w:leftChars="0"/>
         <w:rPr>
           <w:rFonts w:eastAsiaTheme="minorHAnsi"/>
           <w:sz w:val="20"/>
@@ -556,12 +466,12 @@
     <w:p>
       <w:pPr>
         <w:pStyle w:val="a3"/>
-        <w:ind w:leftChars="0"/>
         <w:numPr>
           <w:ilvl w:val="0"/>
           <w:numId w:val="1"/>
         </w:numPr>
         <w:spacing w:line="259" w:lineRule="auto"/>
+        <w:ind w:leftChars="0"/>
         <w:rPr>
           <w:rFonts w:eastAsiaTheme="minorHAnsi"/>
           <w:sz w:val="20"/>
@@ -580,12 +490,12 @@
     <w:p>
       <w:pPr>
         <w:pStyle w:val="a3"/>
-        <w:ind w:leftChars="0"/>
         <w:numPr>
           <w:ilvl w:val="0"/>
           <w:numId w:val="1"/>
         </w:numPr>
         <w:spacing w:line="259" w:lineRule="auto"/>
+        <w:ind w:leftChars="0"/>
         <w:rPr>
           <w:rFonts w:eastAsiaTheme="minorHAnsi"/>
           <w:sz w:val="20"/>
@@ -604,12 +514,12 @@
     <w:p>
       <w:pPr>
         <w:pStyle w:val="a3"/>
-        <w:ind w:leftChars="0"/>
         <w:numPr>
           <w:ilvl w:val="0"/>
           <w:numId w:val="1"/>
         </w:numPr>
         <w:spacing w:line="259" w:lineRule="auto"/>
+        <w:ind w:leftChars="0"/>
         <w:rPr>
           <w:rFonts w:eastAsiaTheme="minorHAnsi"/>
           <w:sz w:val="20"/>
@@ -637,8 +547,8 @@
     </w:p>
     <w:p>
       <w:pPr>
+        <w:spacing w:line="259" w:lineRule="auto"/>
         <w:ind w:leftChars="100" w:left="210"/>
-        <w:spacing w:line="259" w:lineRule="auto"/>
         <w:rPr>
           <w:rFonts w:eastAsiaTheme="minorHAnsi"/>
           <w:b/>
@@ -669,7 +579,7 @@
         <mc:AlternateContent>
           <mc:Choice Requires="wps">
             <w:drawing>
-              <wp:anchor distT="0" distB="0" distL="114300" distR="114300" behindDoc="0" locked="0" layoutInCell="1" simplePos="0" relativeHeight="251662336" allowOverlap="1" hidden="0">
+              <wp:anchor distT="0" distB="0" distL="114300" distR="114300" simplePos="0" relativeHeight="251662336" behindDoc="0" locked="0" layoutInCell="1" hidden="0" allowOverlap="1" wp14:anchorId="1ABE49AF" wp14:editId="111D8ADB">
                 <wp:simplePos x="0" y="0"/>
                 <wp:positionH relativeFrom="margin">
                   <wp:posOffset>130810</wp:posOffset>
@@ -680,14 +590,12 @@
                 <wp:extent cx="6456045" cy="0"/>
                 <wp:effectExtent l="3175" t="3175" r="3175" b="3175"/>
                 <wp:wrapNone/>
-                <wp:docPr id="1026" name="shape1026" hidden="0"/>
+                <wp:docPr id="1026" name="shape1026"/>
                 <wp:cNvGraphicFramePr/>
                 <a:graphic xmlns:a="http://schemas.openxmlformats.org/drawingml/2006/main">
                   <a:graphicData uri="http://schemas.microsoft.com/office/word/2010/wordprocessingShape">
                     <wps:wsp>
-                      <wps:cNvSpPr>
-                        <a:spLocks/>
-                      </wps:cNvSpPr>
+                      <wps:cNvCnPr/>
                       <wps:spPr>
                         <a:xfrm>
                           <a:off x="0" y="0"/>
@@ -718,9 +626,7 @@
                           <a:schemeClr val="dk1"/>
                         </a:fontRef>
                       </wps:style>
-                      <wps:bodyPr rot="0" vert="horz" wrap="square" lIns="91440" tIns="45720" rIns="91440" bIns="45720" anchor="t">
-                        <a:noAutofit/>
-                      </wps:bodyPr>
+                      <wps:bodyPr/>
                     </wps:wsp>
                   </a:graphicData>
                 </a:graphic>
@@ -744,43 +650,13 @@
           <w:sz w:val="22"/>
           <w:szCs w:val="22"/>
         </w:rPr>
-        <w:t xml:space="preserve"> 스택 </w:t>
-      </w:r>
-      <w:r>
-        <w:rPr>
-          <w:rFonts w:eastAsiaTheme="minorHAnsi"/>
-          <w:b/>
-          <w:bCs/>
-          <w:sz w:val="22"/>
-          <w:szCs w:val="22"/>
-        </w:rPr>
-        <w:t xml:space="preserve">/ Skill </w:t>
-      </w:r>
-      <w:r>
-        <w:rPr>
-          <w:rFonts w:eastAsiaTheme="minorHAnsi"/>
-          <w:b/>
-          <w:bCs/>
-          <w:sz w:val="22"/>
-          <w:szCs w:val="22"/>
-        </w:rPr>
-        <w:t>S</w:t>
-      </w:r>
-      <w:r>
-        <w:rPr>
-          <w:rFonts w:eastAsiaTheme="minorHAnsi"/>
-          <w:b/>
-          <w:bCs/>
-          <w:sz w:val="22"/>
-          <w:szCs w:val="22"/>
-        </w:rPr>
-        <w:t>et</w:t>
+        <w:t xml:space="preserve"> 스택 / Skill Set</w:t>
       </w:r>
     </w:p>
     <w:p>
       <w:pPr>
+        <w:spacing w:line="259" w:lineRule="auto"/>
         <w:ind w:leftChars="100" w:left="210"/>
-        <w:spacing w:line="259" w:lineRule="auto"/>
         <w:rPr>
           <w:rFonts w:eastAsiaTheme="minorHAnsi"/>
           <w:b/>
@@ -797,27 +673,7 @@
           <w:sz w:val="20"/>
           <w:szCs w:val="20"/>
         </w:rPr>
-        <w:t xml:space="preserve">기능 구현 등의 사용 경험이 있는 </w:t>
-      </w:r>
-      <w:r>
-        <w:rPr>
-          <w:rFonts w:eastAsiaTheme="minorHAnsi"/>
-          <w:b/>
-          <w:bCs/>
-          <w:sz w:val="20"/>
-          <w:szCs w:val="20"/>
-        </w:rPr>
-        <w:t>S</w:t>
-      </w:r>
-      <w:r>
-        <w:rPr>
-          <w:rFonts w:eastAsiaTheme="minorHAnsi"/>
-          <w:b/>
-          <w:bCs/>
-          <w:sz w:val="20"/>
-          <w:szCs w:val="20"/>
-        </w:rPr>
-        <w:t>kill Set</w:t>
+        <w:t>기능 구현 등의 사용 경험이 있는 Skill Set</w:t>
       </w:r>
     </w:p>
     <w:tbl>
@@ -826,12 +682,12 @@
         <w:tblW w:w="0" w:type="auto"/>
         <w:tblInd w:w="210" w:type="dxa"/>
         <w:tblBorders>
-          <w:top w:val="none"/>
-          <w:left w:val="none"/>
-          <w:bottom w:val="none"/>
-          <w:right w:val="none"/>
-          <w:insideH w:val="single" w:sz="4" w:space="0" w:color="808080" w:themeColor="lt1" w:themeShade="80"/>
-          <w:insideV w:val="single" w:sz="4" w:space="0" w:color="808080" w:themeColor="lt1" w:themeShade="80"/>
+          <w:top w:val="none" w:sz="0" w:space="0" w:color="auto"/>
+          <w:left w:val="none" w:sz="0" w:space="0" w:color="auto"/>
+          <w:bottom w:val="none" w:sz="0" w:space="0" w:color="auto"/>
+          <w:right w:val="none" w:sz="0" w:space="0" w:color="auto"/>
+          <w:insideH w:val="single" w:sz="4" w:space="0" w:color="808080"/>
+          <w:insideV w:val="single" w:sz="4" w:space="0" w:color="808080"/>
         </w:tblBorders>
         <w:tblLook w:val="04A0" w:firstRow="1" w:lastRow="0" w:firstColumn="1" w:lastColumn="0" w:noHBand="0" w:noVBand="1"/>
       </w:tblPr>
@@ -843,12 +699,12 @@
         <w:tc>
           <w:tcPr>
             <w:tcW w:w="2767" w:type="dxa"/>
-            <w:shd w:val="clear" w:color="auto" w:fill="D9D9D9" w:themeFill="lt1" w:themeFillShade="d9"/>
-          </w:tcPr>
-          <w:p>
-            <w:pPr>
+            <w:shd w:val="clear" w:color="auto" w:fill="D9D9D9"/>
+          </w:tcPr>
+          <w:p>
+            <w:pPr>
+              <w:spacing w:line="259" w:lineRule="auto"/>
               <w:jc w:val="center"/>
-              <w:spacing w:line="259" w:lineRule="auto"/>
               <w:rPr>
                 <w:rFonts w:eastAsiaTheme="minorHAnsi"/>
                 <w:sz w:val="20"/>
@@ -868,12 +724,12 @@
         <w:tc>
           <w:tcPr>
             <w:tcW w:w="7479" w:type="dxa"/>
-            <w:shd w:val="clear" w:color="auto" w:fill="D9D9D9" w:themeFill="lt1" w:themeFillShade="d9"/>
-          </w:tcPr>
-          <w:p>
-            <w:pPr>
+            <w:shd w:val="clear" w:color="auto" w:fill="D9D9D9"/>
+          </w:tcPr>
+          <w:p>
+            <w:pPr>
+              <w:spacing w:line="259" w:lineRule="auto"/>
               <w:jc w:val="center"/>
-              <w:spacing w:line="259" w:lineRule="auto"/>
               <w:rPr>
                 <w:rFonts w:eastAsiaTheme="minorHAnsi"/>
                 <w:sz w:val="20"/>
@@ -898,37 +754,21 @@
           </w:tcPr>
           <w:p>
             <w:pPr>
+              <w:spacing w:line="259" w:lineRule="auto"/>
               <w:jc w:val="center"/>
-              <w:spacing w:line="259" w:lineRule="auto"/>
-              <w:rPr>
-                <w:rFonts w:eastAsiaTheme="minorHAnsi"/>
-                <w:sz w:val="20"/>
-                <w:szCs w:val="20"/>
-              </w:rPr>
-            </w:pPr>
-            <w:r>
-              <w:rPr>
-                <w:rFonts w:eastAsiaTheme="minorHAnsi"/>
-                <w:sz w:val="20"/>
-                <w:szCs w:val="20"/>
-              </w:rPr>
-              <w:t xml:space="preserve">Programing </w:t>
-            </w:r>
-            <w:r>
-              <w:rPr>
-                <w:rFonts w:eastAsiaTheme="minorHAnsi"/>
-                <w:sz w:val="20"/>
-                <w:szCs w:val="20"/>
-              </w:rPr>
-              <w:t>L</w:t>
-            </w:r>
-            <w:r>
-              <w:rPr>
-                <w:rFonts w:eastAsiaTheme="minorHAnsi"/>
-                <w:sz w:val="20"/>
-                <w:szCs w:val="20"/>
-              </w:rPr>
-              <w:t>anguages</w:t>
+              <w:rPr>
+                <w:rFonts w:eastAsiaTheme="minorHAnsi"/>
+                <w:sz w:val="20"/>
+                <w:szCs w:val="20"/>
+              </w:rPr>
+            </w:pPr>
+            <w:r>
+              <w:rPr>
+                <w:rFonts w:eastAsiaTheme="minorHAnsi"/>
+                <w:sz w:val="20"/>
+                <w:szCs w:val="20"/>
+              </w:rPr>
+              <w:t>Programing Languages</w:t>
             </w:r>
           </w:p>
         </w:tc>
@@ -947,11 +787,9 @@
             </w:pPr>
             <w:r>
               <w:rPr>
-                <w:lang w:eastAsia="ko-KR"/>
-                <w:rFonts w:eastAsiaTheme="minorHAnsi"/>
-                <w:sz w:val="20"/>
-                <w:szCs w:val="20"/>
-                <w:rtl w:val="off"/>
+                <w:rFonts w:eastAsiaTheme="minorHAnsi"/>
+                <w:sz w:val="20"/>
+                <w:szCs w:val="20"/>
               </w:rPr>
               <w:t>Python, Java, Html5, Kotlin, javascript</w:t>
             </w:r>
@@ -965,29 +803,21 @@
           </w:tcPr>
           <w:p>
             <w:pPr>
+              <w:spacing w:line="259" w:lineRule="auto"/>
               <w:jc w:val="center"/>
-              <w:spacing w:line="259" w:lineRule="auto"/>
-              <w:rPr>
-                <w:rFonts w:eastAsiaTheme="minorHAnsi"/>
-                <w:sz w:val="20"/>
-                <w:szCs w:val="20"/>
-              </w:rPr>
-            </w:pPr>
-            <w:r>
-              <w:rPr>
-                <w:rFonts w:eastAsiaTheme="minorHAnsi"/>
-                <w:sz w:val="20"/>
-                <w:szCs w:val="20"/>
-              </w:rPr>
-              <w:t>F</w:t>
-            </w:r>
-            <w:r>
-              <w:rPr>
-                <w:rFonts w:eastAsiaTheme="minorHAnsi"/>
-                <w:sz w:val="20"/>
-                <w:szCs w:val="20"/>
-              </w:rPr>
-              <w:t>ramework/ Library</w:t>
+              <w:rPr>
+                <w:rFonts w:eastAsiaTheme="minorHAnsi"/>
+                <w:sz w:val="20"/>
+                <w:szCs w:val="20"/>
+              </w:rPr>
+            </w:pPr>
+            <w:r>
+              <w:rPr>
+                <w:rFonts w:eastAsiaTheme="minorHAnsi"/>
+                <w:sz w:val="20"/>
+                <w:szCs w:val="20"/>
+              </w:rPr>
+              <w:t>Framework/ Library</w:t>
             </w:r>
           </w:p>
         </w:tc>
@@ -1006,11 +836,9 @@
             </w:pPr>
             <w:r>
               <w:rPr>
-                <w:lang w:eastAsia="ko-KR"/>
-                <w:rFonts w:eastAsiaTheme="minorHAnsi"/>
-                <w:sz w:val="20"/>
-                <w:szCs w:val="20"/>
-                <w:rtl w:val="off"/>
+                <w:rFonts w:eastAsiaTheme="minorHAnsi"/>
+                <w:sz w:val="20"/>
+                <w:szCs w:val="20"/>
               </w:rPr>
               <w:t xml:space="preserve">OpenCv(Python), </w:t>
             </w:r>
@@ -1024,29 +852,21 @@
           </w:tcPr>
           <w:p>
             <w:pPr>
+              <w:spacing w:line="259" w:lineRule="auto"/>
               <w:jc w:val="center"/>
-              <w:spacing w:line="259" w:lineRule="auto"/>
-              <w:rPr>
-                <w:rFonts w:eastAsiaTheme="minorHAnsi"/>
-                <w:sz w:val="20"/>
-                <w:szCs w:val="20"/>
-              </w:rPr>
-            </w:pPr>
-            <w:r>
-              <w:rPr>
-                <w:rFonts w:eastAsiaTheme="minorHAnsi"/>
-                <w:sz w:val="20"/>
-                <w:szCs w:val="20"/>
-              </w:rPr>
-              <w:t>S</w:t>
-            </w:r>
-            <w:r>
-              <w:rPr>
-                <w:rFonts w:eastAsiaTheme="minorHAnsi"/>
-                <w:sz w:val="20"/>
-                <w:szCs w:val="20"/>
-              </w:rPr>
-              <w:t>erver</w:t>
+              <w:rPr>
+                <w:rFonts w:eastAsiaTheme="minorHAnsi"/>
+                <w:sz w:val="20"/>
+                <w:szCs w:val="20"/>
+              </w:rPr>
+            </w:pPr>
+            <w:r>
+              <w:rPr>
+                <w:rFonts w:eastAsiaTheme="minorHAnsi"/>
+                <w:sz w:val="20"/>
+                <w:szCs w:val="20"/>
+              </w:rPr>
+              <w:t>Server</w:t>
             </w:r>
           </w:p>
         </w:tc>
@@ -1065,11 +885,9 @@
             </w:pPr>
             <w:r>
               <w:rPr>
-                <w:lang w:eastAsia="ko-KR"/>
-                <w:rFonts w:eastAsiaTheme="minorHAnsi"/>
-                <w:sz w:val="20"/>
-                <w:szCs w:val="20"/>
-                <w:rtl w:val="off"/>
+                <w:rFonts w:eastAsiaTheme="minorHAnsi"/>
+                <w:sz w:val="20"/>
+                <w:szCs w:val="20"/>
               </w:rPr>
               <w:t>Tomcat, MySql, Oracle,Apache</w:t>
             </w:r>
@@ -1083,29 +901,21 @@
           </w:tcPr>
           <w:p>
             <w:pPr>
+              <w:spacing w:line="259" w:lineRule="auto"/>
               <w:jc w:val="center"/>
-              <w:spacing w:line="259" w:lineRule="auto"/>
-              <w:rPr>
-                <w:rFonts w:eastAsiaTheme="minorHAnsi"/>
-                <w:sz w:val="20"/>
-                <w:szCs w:val="20"/>
-              </w:rPr>
-            </w:pPr>
-            <w:r>
-              <w:rPr>
-                <w:rFonts w:eastAsiaTheme="minorHAnsi"/>
-                <w:sz w:val="20"/>
-                <w:szCs w:val="20"/>
-              </w:rPr>
-              <w:t>T</w:t>
-            </w:r>
-            <w:r>
-              <w:rPr>
-                <w:rFonts w:eastAsiaTheme="minorHAnsi"/>
-                <w:sz w:val="20"/>
-                <w:szCs w:val="20"/>
-              </w:rPr>
-              <w:t>ooling/ DevOps</w:t>
+              <w:rPr>
+                <w:rFonts w:eastAsiaTheme="minorHAnsi"/>
+                <w:sz w:val="20"/>
+                <w:szCs w:val="20"/>
+              </w:rPr>
+            </w:pPr>
+            <w:r>
+              <w:rPr>
+                <w:rFonts w:eastAsiaTheme="minorHAnsi"/>
+                <w:sz w:val="20"/>
+                <w:szCs w:val="20"/>
+              </w:rPr>
+              <w:t>Tooling/ DevOps</w:t>
             </w:r>
           </w:p>
         </w:tc>
@@ -1124,11 +934,9 @@
             </w:pPr>
             <w:r>
               <w:rPr>
-                <w:lang w:eastAsia="ko-KR"/>
-                <w:rFonts w:eastAsiaTheme="minorHAnsi"/>
-                <w:sz w:val="20"/>
-                <w:szCs w:val="20"/>
-                <w:rtl w:val="off"/>
+                <w:rFonts w:eastAsiaTheme="minorHAnsi"/>
+                <w:sz w:val="20"/>
+                <w:szCs w:val="20"/>
               </w:rPr>
               <w:t>Docker, Github</w:t>
             </w:r>
@@ -1142,29 +950,21 @@
           </w:tcPr>
           <w:p>
             <w:pPr>
+              <w:spacing w:line="259" w:lineRule="auto"/>
               <w:jc w:val="center"/>
-              <w:spacing w:line="259" w:lineRule="auto"/>
-              <w:rPr>
-                <w:rFonts w:eastAsiaTheme="minorHAnsi"/>
-                <w:sz w:val="20"/>
-                <w:szCs w:val="20"/>
-              </w:rPr>
-            </w:pPr>
-            <w:r>
-              <w:rPr>
-                <w:rFonts w:eastAsiaTheme="minorHAnsi"/>
-                <w:sz w:val="20"/>
-                <w:szCs w:val="20"/>
-              </w:rPr>
-              <w:t>E</w:t>
-            </w:r>
-            <w:r>
-              <w:rPr>
-                <w:rFonts w:eastAsiaTheme="minorHAnsi"/>
-                <w:sz w:val="20"/>
-                <w:szCs w:val="20"/>
-              </w:rPr>
-              <w:t>nvironment</w:t>
+              <w:rPr>
+                <w:rFonts w:eastAsiaTheme="minorHAnsi"/>
+                <w:sz w:val="20"/>
+                <w:szCs w:val="20"/>
+              </w:rPr>
+            </w:pPr>
+            <w:r>
+              <w:rPr>
+                <w:rFonts w:eastAsiaTheme="minorHAnsi"/>
+                <w:sz w:val="20"/>
+                <w:szCs w:val="20"/>
+              </w:rPr>
+              <w:t>Environment</w:t>
             </w:r>
           </w:p>
         </w:tc>
@@ -1183,11 +983,9 @@
             </w:pPr>
             <w:r>
               <w:rPr>
-                <w:lang w:eastAsia="ko-KR"/>
-                <w:rFonts w:eastAsiaTheme="minorHAnsi"/>
-                <w:sz w:val="20"/>
-                <w:szCs w:val="20"/>
-                <w:rtl w:val="off"/>
+                <w:rFonts w:eastAsiaTheme="minorHAnsi"/>
+                <w:sz w:val="20"/>
+                <w:szCs w:val="20"/>
               </w:rPr>
               <w:t>Linux,Window</w:t>
             </w:r>
@@ -1201,37 +999,21 @@
           </w:tcPr>
           <w:p>
             <w:pPr>
+              <w:spacing w:line="259" w:lineRule="auto"/>
               <w:jc w:val="center"/>
-              <w:spacing w:line="259" w:lineRule="auto"/>
-              <w:rPr>
-                <w:rFonts w:eastAsiaTheme="minorHAnsi"/>
-                <w:sz w:val="20"/>
-                <w:szCs w:val="20"/>
-              </w:rPr>
-            </w:pPr>
-            <w:r>
-              <w:rPr>
-                <w:rFonts w:eastAsiaTheme="minorHAnsi"/>
-                <w:sz w:val="20"/>
-                <w:szCs w:val="20"/>
-              </w:rPr>
-              <w:t>E</w:t>
-            </w:r>
-            <w:r>
-              <w:rPr>
-                <w:rFonts w:eastAsiaTheme="minorHAnsi"/>
-                <w:sz w:val="20"/>
-                <w:szCs w:val="20"/>
-              </w:rPr>
-              <w:t>T</w:t>
-            </w:r>
-            <w:r>
-              <w:rPr>
-                <w:rFonts w:eastAsiaTheme="minorHAnsi"/>
-                <w:sz w:val="20"/>
-                <w:szCs w:val="20"/>
-              </w:rPr>
-              <w:t>C</w:t>
+              <w:rPr>
+                <w:rFonts w:eastAsiaTheme="minorHAnsi"/>
+                <w:sz w:val="20"/>
+                <w:szCs w:val="20"/>
+              </w:rPr>
+            </w:pPr>
+            <w:r>
+              <w:rPr>
+                <w:rFonts w:eastAsiaTheme="minorHAnsi"/>
+                <w:sz w:val="20"/>
+                <w:szCs w:val="20"/>
+              </w:rPr>
+              <w:t>ETC</w:t>
             </w:r>
           </w:p>
         </w:tc>
@@ -1250,11 +1032,9 @@
             </w:pPr>
             <w:r>
               <w:rPr>
-                <w:lang w:eastAsia="ko-KR"/>
-                <w:rFonts w:eastAsiaTheme="minorHAnsi"/>
-                <w:sz w:val="20"/>
-                <w:szCs w:val="20"/>
-                <w:rtl w:val="off"/>
+                <w:rFonts w:eastAsiaTheme="minorHAnsi"/>
+                <w:sz w:val="20"/>
+                <w:szCs w:val="20"/>
               </w:rPr>
               <w:t>Notion,</w:t>
             </w:r>
@@ -1264,8 +1044,8 @@
     </w:tbl>
     <w:p>
       <w:pPr>
+        <w:spacing w:line="259" w:lineRule="auto"/>
         <w:ind w:leftChars="100" w:left="210"/>
-        <w:spacing w:line="259" w:lineRule="auto"/>
         <w:rPr>
           <w:rFonts w:eastAsiaTheme="minorHAnsi"/>
           <w:b/>
@@ -1277,8 +1057,8 @@
     </w:p>
     <w:p>
       <w:pPr>
+        <w:spacing w:line="259" w:lineRule="auto"/>
         <w:ind w:leftChars="100" w:left="210"/>
-        <w:spacing w:line="259" w:lineRule="auto"/>
         <w:rPr>
           <w:rFonts w:eastAsiaTheme="minorHAnsi"/>
           <w:b/>
@@ -1295,37 +1075,7 @@
           <w:sz w:val="20"/>
           <w:szCs w:val="20"/>
         </w:rPr>
-        <w:t>사용경험은 없으나,</w:t>
-      </w:r>
-      <w:r>
-        <w:rPr>
-          <w:rFonts w:eastAsiaTheme="minorHAnsi"/>
-          <w:b/>
-          <w:bCs/>
-          <w:sz w:val="20"/>
-          <w:szCs w:val="20"/>
-        </w:rPr>
-        <w:t xml:space="preserve"> </w:t>
-      </w:r>
-      <w:r>
-        <w:rPr>
-          <w:rFonts w:eastAsiaTheme="minorHAnsi"/>
-          <w:b/>
-          <w:bCs/>
-          <w:sz w:val="20"/>
-          <w:szCs w:val="20"/>
-        </w:rPr>
-        <w:t xml:space="preserve">이론적 지식이 있는 </w:t>
-      </w:r>
-      <w:r>
-        <w:rPr>
-          <w:rFonts w:eastAsiaTheme="minorHAnsi"/>
-          <w:b/>
-          <w:bCs/>
-          <w:sz w:val="20"/>
-          <w:szCs w:val="20"/>
-        </w:rPr>
-        <w:t>Skill Set</w:t>
+        <w:t>사용경험은 없으나, 이론적 지식이 있는 Skill Set</w:t>
       </w:r>
     </w:p>
     <w:tbl>
@@ -1334,12 +1084,12 @@
         <w:tblW w:w="0" w:type="auto"/>
         <w:tblInd w:w="210" w:type="dxa"/>
         <w:tblBorders>
-          <w:top w:val="none"/>
-          <w:left w:val="none"/>
-          <w:bottom w:val="none"/>
-          <w:right w:val="none"/>
-          <w:insideH w:val="single" w:sz="4" w:space="0" w:color="808080" w:themeColor="lt1" w:themeShade="80"/>
-          <w:insideV w:val="single" w:sz="4" w:space="0" w:color="808080" w:themeColor="lt1" w:themeShade="80"/>
+          <w:top w:val="none" w:sz="0" w:space="0" w:color="auto"/>
+          <w:left w:val="none" w:sz="0" w:space="0" w:color="auto"/>
+          <w:bottom w:val="none" w:sz="0" w:space="0" w:color="auto"/>
+          <w:right w:val="none" w:sz="0" w:space="0" w:color="auto"/>
+          <w:insideH w:val="single" w:sz="4" w:space="0" w:color="808080"/>
+          <w:insideV w:val="single" w:sz="4" w:space="0" w:color="808080"/>
         </w:tblBorders>
         <w:tblLook w:val="04A0" w:firstRow="1" w:lastRow="0" w:firstColumn="1" w:lastColumn="0" w:noHBand="0" w:noVBand="1"/>
       </w:tblPr>
@@ -1351,12 +1101,12 @@
         <w:tc>
           <w:tcPr>
             <w:tcW w:w="2767" w:type="dxa"/>
-            <w:shd w:val="clear" w:color="auto" w:fill="D9D9D9" w:themeFill="lt1" w:themeFillShade="d9"/>
-          </w:tcPr>
-          <w:p>
-            <w:pPr>
+            <w:shd w:val="clear" w:color="auto" w:fill="D9D9D9"/>
+          </w:tcPr>
+          <w:p>
+            <w:pPr>
+              <w:spacing w:line="259" w:lineRule="auto"/>
               <w:jc w:val="center"/>
-              <w:spacing w:line="259" w:lineRule="auto"/>
               <w:rPr>
                 <w:rFonts w:eastAsiaTheme="minorHAnsi"/>
                 <w:sz w:val="20"/>
@@ -1376,12 +1126,12 @@
         <w:tc>
           <w:tcPr>
             <w:tcW w:w="7479" w:type="dxa"/>
-            <w:shd w:val="clear" w:color="auto" w:fill="D9D9D9" w:themeFill="lt1" w:themeFillShade="d9"/>
-          </w:tcPr>
-          <w:p>
-            <w:pPr>
+            <w:shd w:val="clear" w:color="auto" w:fill="D9D9D9"/>
+          </w:tcPr>
+          <w:p>
+            <w:pPr>
+              <w:spacing w:line="259" w:lineRule="auto"/>
               <w:jc w:val="center"/>
-              <w:spacing w:line="259" w:lineRule="auto"/>
               <w:rPr>
                 <w:rFonts w:eastAsiaTheme="minorHAnsi"/>
                 <w:sz w:val="20"/>
@@ -1406,37 +1156,21 @@
           </w:tcPr>
           <w:p>
             <w:pPr>
+              <w:spacing w:line="259" w:lineRule="auto"/>
               <w:jc w:val="center"/>
-              <w:spacing w:line="259" w:lineRule="auto"/>
-              <w:rPr>
-                <w:rFonts w:eastAsiaTheme="minorHAnsi"/>
-                <w:sz w:val="20"/>
-                <w:szCs w:val="20"/>
-              </w:rPr>
-            </w:pPr>
-            <w:r>
-              <w:rPr>
-                <w:rFonts w:eastAsiaTheme="minorHAnsi"/>
-                <w:sz w:val="20"/>
-                <w:szCs w:val="20"/>
-              </w:rPr>
-              <w:t xml:space="preserve">Programing </w:t>
-            </w:r>
-            <w:r>
-              <w:rPr>
-                <w:rFonts w:eastAsiaTheme="minorHAnsi"/>
-                <w:sz w:val="20"/>
-                <w:szCs w:val="20"/>
-              </w:rPr>
-              <w:t>L</w:t>
-            </w:r>
-            <w:r>
-              <w:rPr>
-                <w:rFonts w:eastAsiaTheme="minorHAnsi"/>
-                <w:sz w:val="20"/>
-                <w:szCs w:val="20"/>
-              </w:rPr>
-              <w:t>anguages</w:t>
+              <w:rPr>
+                <w:rFonts w:eastAsiaTheme="minorHAnsi"/>
+                <w:sz w:val="20"/>
+                <w:szCs w:val="20"/>
+              </w:rPr>
+            </w:pPr>
+            <w:r>
+              <w:rPr>
+                <w:rFonts w:eastAsiaTheme="minorHAnsi"/>
+                <w:sz w:val="20"/>
+                <w:szCs w:val="20"/>
+              </w:rPr>
+              <w:t>Programing Languages</w:t>
             </w:r>
           </w:p>
         </w:tc>
@@ -1455,11 +1189,9 @@
             </w:pPr>
             <w:r>
               <w:rPr>
-                <w:lang w:eastAsia="ko-KR"/>
-                <w:rFonts w:eastAsiaTheme="minorHAnsi"/>
-                <w:sz w:val="20"/>
-                <w:szCs w:val="20"/>
-                <w:rtl w:val="off"/>
+                <w:rFonts w:eastAsiaTheme="minorHAnsi"/>
+                <w:sz w:val="20"/>
+                <w:szCs w:val="20"/>
               </w:rPr>
               <w:t xml:space="preserve">C , Go </w:t>
             </w:r>
@@ -1486,15 +1218,7 @@
                 <w:sz w:val="20"/>
                 <w:szCs w:val="20"/>
               </w:rPr>
-              <w:t>F</w:t>
-            </w:r>
-            <w:r>
-              <w:rPr>
-                <w:rFonts w:eastAsiaTheme="minorHAnsi"/>
-                <w:sz w:val="20"/>
-                <w:szCs w:val="20"/>
-              </w:rPr>
-              <w:t>ramework/ Library</w:t>
+              <w:t>Framework/ Library</w:t>
             </w:r>
           </w:p>
         </w:tc>
@@ -1513,11 +1237,9 @@
             </w:pPr>
             <w:r>
               <w:rPr>
-                <w:lang w:eastAsia="ko-KR"/>
-                <w:rFonts w:eastAsiaTheme="minorHAnsi"/>
-                <w:sz w:val="20"/>
-                <w:szCs w:val="20"/>
-                <w:rtl w:val="off"/>
+                <w:rFonts w:eastAsiaTheme="minorHAnsi"/>
+                <w:sz w:val="20"/>
+                <w:szCs w:val="20"/>
               </w:rPr>
               <w:t xml:space="preserve"> React-hooks, Next.js</w:t>
             </w:r>
@@ -1531,29 +1253,21 @@
           </w:tcPr>
           <w:p>
             <w:pPr>
+              <w:spacing w:line="259" w:lineRule="auto"/>
               <w:jc w:val="center"/>
-              <w:spacing w:line="259" w:lineRule="auto"/>
-              <w:rPr>
-                <w:rFonts w:eastAsiaTheme="minorHAnsi"/>
-                <w:sz w:val="20"/>
-                <w:szCs w:val="20"/>
-              </w:rPr>
-            </w:pPr>
-            <w:r>
-              <w:rPr>
-                <w:rFonts w:eastAsiaTheme="minorHAnsi"/>
-                <w:sz w:val="20"/>
-                <w:szCs w:val="20"/>
-              </w:rPr>
-              <w:t>S</w:t>
-            </w:r>
-            <w:r>
-              <w:rPr>
-                <w:rFonts w:eastAsiaTheme="minorHAnsi"/>
-                <w:sz w:val="20"/>
-                <w:szCs w:val="20"/>
-              </w:rPr>
-              <w:t>erver</w:t>
+              <w:rPr>
+                <w:rFonts w:eastAsiaTheme="minorHAnsi"/>
+                <w:sz w:val="20"/>
+                <w:szCs w:val="20"/>
+              </w:rPr>
+            </w:pPr>
+            <w:r>
+              <w:rPr>
+                <w:rFonts w:eastAsiaTheme="minorHAnsi"/>
+                <w:sz w:val="20"/>
+                <w:szCs w:val="20"/>
+              </w:rPr>
+              <w:t>Server</w:t>
             </w:r>
           </w:p>
         </w:tc>
@@ -1580,29 +1294,21 @@
           </w:tcPr>
           <w:p>
             <w:pPr>
+              <w:spacing w:line="259" w:lineRule="auto"/>
               <w:jc w:val="center"/>
-              <w:spacing w:line="259" w:lineRule="auto"/>
-              <w:rPr>
-                <w:rFonts w:eastAsiaTheme="minorHAnsi"/>
-                <w:sz w:val="20"/>
-                <w:szCs w:val="20"/>
-              </w:rPr>
-            </w:pPr>
-            <w:r>
-              <w:rPr>
-                <w:rFonts w:eastAsiaTheme="minorHAnsi"/>
-                <w:sz w:val="20"/>
-                <w:szCs w:val="20"/>
-              </w:rPr>
-              <w:t>T</w:t>
-            </w:r>
-            <w:r>
-              <w:rPr>
-                <w:rFonts w:eastAsiaTheme="minorHAnsi"/>
-                <w:sz w:val="20"/>
-                <w:szCs w:val="20"/>
-              </w:rPr>
-              <w:t>ooling/ DevOps</w:t>
+              <w:rPr>
+                <w:rFonts w:eastAsiaTheme="minorHAnsi"/>
+                <w:sz w:val="20"/>
+                <w:szCs w:val="20"/>
+              </w:rPr>
+            </w:pPr>
+            <w:r>
+              <w:rPr>
+                <w:rFonts w:eastAsiaTheme="minorHAnsi"/>
+                <w:sz w:val="20"/>
+                <w:szCs w:val="20"/>
+              </w:rPr>
+              <w:t>Tooling/ DevOps</w:t>
             </w:r>
           </w:p>
         </w:tc>
@@ -1621,11 +1327,9 @@
             </w:pPr>
             <w:r>
               <w:rPr>
-                <w:lang w:eastAsia="ko-KR"/>
-                <w:rFonts w:eastAsiaTheme="minorHAnsi"/>
-                <w:sz w:val="20"/>
-                <w:szCs w:val="20"/>
-                <w:rtl w:val="off"/>
+                <w:rFonts w:eastAsiaTheme="minorHAnsi"/>
+                <w:sz w:val="20"/>
+                <w:szCs w:val="20"/>
               </w:rPr>
               <w:t>Kubernetes</w:t>
             </w:r>
@@ -1639,29 +1343,21 @@
           </w:tcPr>
           <w:p>
             <w:pPr>
+              <w:spacing w:line="259" w:lineRule="auto"/>
               <w:jc w:val="center"/>
-              <w:spacing w:line="259" w:lineRule="auto"/>
-              <w:rPr>
-                <w:rFonts w:eastAsiaTheme="minorHAnsi"/>
-                <w:sz w:val="20"/>
-                <w:szCs w:val="20"/>
-              </w:rPr>
-            </w:pPr>
-            <w:r>
-              <w:rPr>
-                <w:rFonts w:eastAsiaTheme="minorHAnsi"/>
-                <w:sz w:val="20"/>
-                <w:szCs w:val="20"/>
-              </w:rPr>
-              <w:t>E</w:t>
-            </w:r>
-            <w:r>
-              <w:rPr>
-                <w:rFonts w:eastAsiaTheme="minorHAnsi"/>
-                <w:sz w:val="20"/>
-                <w:szCs w:val="20"/>
-              </w:rPr>
-              <w:t>nvironment</w:t>
+              <w:rPr>
+                <w:rFonts w:eastAsiaTheme="minorHAnsi"/>
+                <w:sz w:val="20"/>
+                <w:szCs w:val="20"/>
+              </w:rPr>
+            </w:pPr>
+            <w:r>
+              <w:rPr>
+                <w:rFonts w:eastAsiaTheme="minorHAnsi"/>
+                <w:sz w:val="20"/>
+                <w:szCs w:val="20"/>
+              </w:rPr>
+              <w:t>Environment</w:t>
             </w:r>
           </w:p>
         </w:tc>
@@ -1696,29 +1392,21 @@
           </w:tcPr>
           <w:p>
             <w:pPr>
+              <w:spacing w:line="259" w:lineRule="auto"/>
               <w:jc w:val="center"/>
-              <w:spacing w:line="259" w:lineRule="auto"/>
-              <w:rPr>
-                <w:rFonts w:eastAsiaTheme="minorHAnsi"/>
-                <w:sz w:val="20"/>
-                <w:szCs w:val="20"/>
-              </w:rPr>
-            </w:pPr>
-            <w:r>
-              <w:rPr>
-                <w:rFonts w:eastAsiaTheme="minorHAnsi"/>
-                <w:sz w:val="20"/>
-                <w:szCs w:val="20"/>
-              </w:rPr>
-              <w:t>E</w:t>
-            </w:r>
-            <w:r>
-              <w:rPr>
-                <w:rFonts w:eastAsiaTheme="minorHAnsi"/>
-                <w:sz w:val="20"/>
-                <w:szCs w:val="20"/>
-              </w:rPr>
-              <w:t>TC</w:t>
+              <w:rPr>
+                <w:rFonts w:eastAsiaTheme="minorHAnsi"/>
+                <w:sz w:val="20"/>
+                <w:szCs w:val="20"/>
+              </w:rPr>
+            </w:pPr>
+            <w:r>
+              <w:rPr>
+                <w:rFonts w:eastAsiaTheme="minorHAnsi"/>
+                <w:sz w:val="20"/>
+                <w:szCs w:val="20"/>
+              </w:rPr>
+              <w:t>ETC</w:t>
             </w:r>
           </w:p>
         </w:tc>
@@ -1765,8 +1453,8 @@
     </w:tbl>
     <w:p>
       <w:pPr>
+        <w:spacing w:line="259" w:lineRule="auto"/>
         <w:ind w:leftChars="100" w:left="210"/>
-        <w:spacing w:line="259" w:lineRule="auto"/>
         <w:rPr>
           <w:rFonts w:eastAsiaTheme="minorHAnsi"/>
           <w:b/>
@@ -1799,8 +1487,8 @@
     </w:p>
     <w:p>
       <w:pPr>
+        <w:spacing w:line="259" w:lineRule="auto"/>
         <w:ind w:leftChars="100" w:left="210"/>
-        <w:spacing w:line="259" w:lineRule="auto"/>
         <w:rPr>
           <w:rFonts w:eastAsiaTheme="minorHAnsi"/>
           <w:b/>
@@ -1818,10 +1506,11 @@
           <w:sz w:val="22"/>
           <w:szCs w:val="22"/>
         </w:rPr>
+        <w:lastRenderedPageBreak/>
         <mc:AlternateContent>
           <mc:Choice Requires="wps">
             <w:drawing>
-              <wp:anchor distT="0" distB="0" distL="114300" distR="114300" behindDoc="0" locked="0" layoutInCell="1" simplePos="0" relativeHeight="251664384" allowOverlap="1" hidden="0">
+              <wp:anchor distT="0" distB="0" distL="114300" distR="114300" simplePos="0" relativeHeight="251664384" behindDoc="0" locked="0" layoutInCell="1" hidden="0" allowOverlap="1" wp14:anchorId="3564A397" wp14:editId="70E49BE3">
                 <wp:simplePos x="0" y="0"/>
                 <wp:positionH relativeFrom="margin">
                   <wp:posOffset>130810</wp:posOffset>
@@ -1832,14 +1521,12 @@
                 <wp:extent cx="6456045" cy="0"/>
                 <wp:effectExtent l="3175" t="3175" r="3175" b="3175"/>
                 <wp:wrapNone/>
-                <wp:docPr id="1027" name="shape1027" hidden="0"/>
+                <wp:docPr id="1027" name="shape1027"/>
                 <wp:cNvGraphicFramePr/>
                 <a:graphic xmlns:a="http://schemas.openxmlformats.org/drawingml/2006/main">
                   <a:graphicData uri="http://schemas.microsoft.com/office/word/2010/wordprocessingShape">
                     <wps:wsp>
-                      <wps:cNvSpPr>
-                        <a:spLocks/>
-                      </wps:cNvSpPr>
+                      <wps:cNvCnPr/>
                       <wps:spPr>
                         <a:xfrm>
                           <a:off x="0" y="0"/>
@@ -1870,9 +1557,7 @@
                           <a:schemeClr val="dk1"/>
                         </a:fontRef>
                       </wps:style>
-                      <wps:bodyPr rot="0" vert="horz" wrap="square" lIns="91440" tIns="45720" rIns="91440" bIns="45720" anchor="t">
-                        <a:noAutofit/>
-                      </wps:bodyPr>
+                      <wps:bodyPr/>
                     </wps:wsp>
                   </a:graphicData>
                 </a:graphic>
@@ -1896,37 +1581,7 @@
           <w:sz w:val="22"/>
           <w:szCs w:val="22"/>
         </w:rPr>
-        <w:t xml:space="preserve">과제 </w:t>
-      </w:r>
-      <w:r>
-        <w:rPr>
-          <w:rFonts w:eastAsiaTheme="minorHAnsi"/>
-          <w:b/>
-          <w:bCs/>
-          <w:sz w:val="22"/>
-          <w:szCs w:val="22"/>
-        </w:rPr>
-        <w:t>프로젝트 경험</w:t>
-      </w:r>
-      <w:r>
-        <w:rPr>
-          <w:rFonts w:eastAsiaTheme="minorHAnsi"/>
-          <w:b/>
-          <w:bCs/>
-          <w:sz w:val="22"/>
-          <w:szCs w:val="22"/>
-        </w:rPr>
-        <w:t xml:space="preserve"> </w:t>
-      </w:r>
-      <w:r>
-        <w:rPr>
-          <w:rFonts w:eastAsiaTheme="minorHAnsi"/>
-          <w:b/>
-          <w:bCs/>
-          <w:sz w:val="22"/>
-          <w:szCs w:val="22"/>
-        </w:rPr>
-        <w:t xml:space="preserve"> </w:t>
+        <w:t xml:space="preserve">과제 프로젝트 경험  </w:t>
       </w:r>
       <w:r>
         <w:rPr>
@@ -1936,73 +1591,13 @@
           <w:sz w:val="16"/>
           <w:szCs w:val="16"/>
         </w:rPr>
-        <w:t>*</w:t>
-      </w:r>
-      <w:r>
-        <w:rPr>
-          <w:rFonts w:eastAsiaTheme="minorHAnsi"/>
-          <w:i/>
-          <w:iCs/>
-          <w:sz w:val="16"/>
-          <w:szCs w:val="16"/>
-        </w:rPr>
-        <w:t xml:space="preserve"> </w:t>
-      </w:r>
-      <w:r>
-        <w:rPr>
-          <w:rFonts w:eastAsiaTheme="minorHAnsi"/>
-          <w:i/>
-          <w:iCs/>
-          <w:sz w:val="16"/>
-          <w:szCs w:val="16"/>
-        </w:rPr>
-        <w:t>혼자</w:t>
-      </w:r>
-      <w:r>
-        <w:rPr>
-          <w:rFonts w:eastAsiaTheme="minorHAnsi"/>
-          <w:i/>
-          <w:iCs/>
-          <w:sz w:val="16"/>
-          <w:szCs w:val="16"/>
-        </w:rPr>
-        <w:t xml:space="preserve"> </w:t>
-      </w:r>
-      <w:r>
-        <w:rPr>
-          <w:rFonts w:eastAsiaTheme="minorHAnsi"/>
-          <w:i/>
-          <w:iCs/>
-          <w:sz w:val="16"/>
-          <w:szCs w:val="16"/>
-        </w:rPr>
-        <w:t xml:space="preserve">혹은 </w:t>
-      </w:r>
-      <w:r>
-        <w:rPr>
-          <w:rFonts w:eastAsiaTheme="minorHAnsi"/>
-          <w:i/>
-          <w:iCs/>
-          <w:sz w:val="16"/>
-          <w:szCs w:val="16"/>
-        </w:rPr>
-        <w:t xml:space="preserve">팀 구성으로 </w:t>
-      </w:r>
-      <w:r>
-        <w:rPr>
-          <w:rFonts w:eastAsiaTheme="minorHAnsi"/>
-          <w:i/>
-          <w:iCs/>
-          <w:sz w:val="16"/>
-          <w:szCs w:val="16"/>
-        </w:rPr>
-        <w:t>프로젝트를 수행한 경험을 최신순으로 작성</w:t>
+        <w:t>* 혼자 혹은 팀 구성으로 프로젝트를 수행한 경험을 최신순으로 작성</w:t>
       </w:r>
     </w:p>
     <w:p>
       <w:pPr>
+        <w:spacing w:line="259" w:lineRule="auto"/>
         <w:ind w:leftChars="100" w:left="210"/>
-        <w:spacing w:line="259" w:lineRule="auto"/>
         <w:rPr>
           <w:rFonts w:eastAsiaTheme="minorHAnsi"/>
           <w:b/>
@@ -2021,31 +1616,7 @@
           <w:sz w:val="20"/>
           <w:szCs w:val="20"/>
         </w:rPr>
-        <w:t>프</w:t>
-      </w:r>
-      <w:r>
-        <w:rPr>
-          <w:rFonts w:eastAsiaTheme="minorHAnsi"/>
-          <w:b/>
-          <w:bCs/>
-          <w:color w:val="4472C4"/>
-          <w:sz w:val="20"/>
-          <w:szCs w:val="20"/>
-        </w:rPr>
-        <w:t>로젝트 요약(제목)</w:t>
-      </w:r>
-      <w:r>
-        <w:rPr>
-          <w:lang w:eastAsia="ko-KR"/>
-          <w:rFonts w:eastAsiaTheme="minorHAnsi"/>
-          <w:b/>
-          <w:bCs/>
-          <w:color w:val="4472C4"/>
-          <w:sz w:val="20"/>
-          <w:szCs w:val="20"/>
-          <w:rtl w:val="off"/>
-        </w:rPr>
-        <w:t xml:space="preserve"> 작심삼백일(자기관리어플리케이션)</w:t>
+        <w:t>프로젝트 요약(제목) 작심삼백일(자기관리어플리케이션)</w:t>
       </w:r>
     </w:p>
     <w:tbl>
@@ -2054,12 +1625,12 @@
         <w:tblW w:w="9780" w:type="dxa"/>
         <w:tblInd w:w="216" w:type="dxa"/>
         <w:tblBorders>
-          <w:top w:val="single" w:sz="12" w:space="0" w:color="7E7E7E" w:themeColor="dk1" w:themeTint="80"/>
-          <w:left w:val="none"/>
-          <w:bottom w:val="single" w:sz="18" w:space="0" w:color="808080" w:themeColor="lt1" w:themeShade="80"/>
-          <w:right w:val="none"/>
-          <w:insideH w:val="single" w:sz="4" w:space="0" w:color="7E7E7E" w:themeColor="dk1" w:themeTint="80"/>
-          <w:insideV w:val="single" w:sz="4" w:space="0" w:color="7E7E7E" w:themeColor="dk1" w:themeTint="80"/>
+          <w:top w:val="single" w:sz="12" w:space="0" w:color="7E7E7E"/>
+          <w:left w:val="none" w:sz="0" w:space="0" w:color="auto"/>
+          <w:bottom w:val="single" w:sz="18" w:space="0" w:color="808080"/>
+          <w:right w:val="none" w:sz="0" w:space="0" w:color="auto"/>
+          <w:insideH w:val="single" w:sz="4" w:space="0" w:color="7E7E7E"/>
+          <w:insideV w:val="single" w:sz="4" w:space="0" w:color="7E7E7E"/>
         </w:tblBorders>
         <w:tblLook w:val="04A0" w:firstRow="1" w:lastRow="0" w:firstColumn="1" w:lastColumn="0" w:noHBand="0" w:noVBand="1"/>
       </w:tblPr>
@@ -2071,13 +1642,13 @@
         <w:tc>
           <w:tcPr>
             <w:tcW w:w="1627" w:type="dxa"/>
-            <w:shd w:val="clear" w:color="auto" w:fill="D9D9D9" w:themeFill="lt1" w:themeFillShade="d9"/>
+            <w:shd w:val="clear" w:color="auto" w:fill="D9D9D9"/>
             <w:vAlign w:val="center"/>
           </w:tcPr>
           <w:p>
             <w:pPr>
+              <w:spacing w:line="259" w:lineRule="auto"/>
               <w:jc w:val="center"/>
-              <w:spacing w:line="259" w:lineRule="auto"/>
               <w:rPr>
                 <w:rFonts w:eastAsiaTheme="minorHAnsi"/>
                 <w:sz w:val="18"/>
@@ -2101,21 +1672,19 @@
           </w:tcPr>
           <w:p>
             <w:pPr>
+              <w:spacing w:line="259" w:lineRule="auto"/>
               <w:jc w:val="both"/>
-              <w:spacing w:line="259" w:lineRule="auto"/>
-              <w:rPr>
-                <w:rFonts w:eastAsiaTheme="minorHAnsi"/>
-                <w:sz w:val="18"/>
-                <w:szCs w:val="18"/>
-              </w:rPr>
-            </w:pPr>
-            <w:r>
-              <w:rPr>
-                <w:lang w:eastAsia="ko-KR"/>
-                <w:rFonts w:eastAsiaTheme="minorHAnsi"/>
-                <w:sz w:val="18"/>
-                <w:szCs w:val="18"/>
-                <w:rtl w:val="off"/>
+              <w:rPr>
+                <w:rFonts w:eastAsiaTheme="minorHAnsi"/>
+                <w:sz w:val="18"/>
+                <w:szCs w:val="18"/>
+              </w:rPr>
+            </w:pPr>
+            <w:r>
+              <w:rPr>
+                <w:rFonts w:eastAsiaTheme="minorHAnsi"/>
+                <w:sz w:val="18"/>
+                <w:szCs w:val="18"/>
               </w:rPr>
               <w:t>2022.03~ 2022.06</w:t>
             </w:r>
@@ -2126,13 +1695,13 @@
         <w:tc>
           <w:tcPr>
             <w:tcW w:w="1627" w:type="dxa"/>
-            <w:shd w:val="clear" w:color="auto" w:fill="D9D9D9" w:themeFill="lt1" w:themeFillShade="d9"/>
+            <w:shd w:val="clear" w:color="auto" w:fill="D9D9D9"/>
             <w:vAlign w:val="center"/>
           </w:tcPr>
           <w:p>
             <w:pPr>
+              <w:spacing w:line="259" w:lineRule="auto"/>
               <w:jc w:val="center"/>
-              <w:spacing w:line="259" w:lineRule="auto"/>
               <w:rPr>
                 <w:rFonts w:eastAsiaTheme="minorHAnsi"/>
                 <w:sz w:val="18"/>
@@ -2156,21 +1725,19 @@
           </w:tcPr>
           <w:p>
             <w:pPr>
+              <w:spacing w:line="259" w:lineRule="auto"/>
               <w:jc w:val="both"/>
-              <w:spacing w:line="259" w:lineRule="auto"/>
-              <w:rPr>
-                <w:rFonts w:eastAsiaTheme="minorHAnsi"/>
-                <w:sz w:val="18"/>
-                <w:szCs w:val="18"/>
-              </w:rPr>
-            </w:pPr>
-            <w:r>
-              <w:rPr>
-                <w:lang w:eastAsia="ko-KR"/>
-                <w:rFonts w:eastAsiaTheme="minorHAnsi"/>
-                <w:sz w:val="18"/>
-                <w:szCs w:val="18"/>
-                <w:rtl w:val="off"/>
+              <w:rPr>
+                <w:rFonts w:eastAsiaTheme="minorHAnsi"/>
+                <w:sz w:val="18"/>
+                <w:szCs w:val="18"/>
+              </w:rPr>
+            </w:pPr>
+            <w:r>
+              <w:rPr>
+                <w:rFonts w:eastAsiaTheme="minorHAnsi"/>
+                <w:sz w:val="18"/>
+                <w:szCs w:val="18"/>
               </w:rPr>
               <w:t>대학동기 5인</w:t>
             </w:r>
@@ -2181,13 +1748,13 @@
         <w:tc>
           <w:tcPr>
             <w:tcW w:w="1627" w:type="dxa"/>
-            <w:shd w:val="clear" w:color="auto" w:fill="D9D9D9" w:themeFill="lt1" w:themeFillShade="d9"/>
+            <w:shd w:val="clear" w:color="auto" w:fill="D9D9D9"/>
             <w:vAlign w:val="center"/>
           </w:tcPr>
           <w:p>
             <w:pPr>
+              <w:spacing w:line="259" w:lineRule="auto"/>
               <w:jc w:val="center"/>
-              <w:spacing w:line="259" w:lineRule="auto"/>
               <w:rPr>
                 <w:rFonts w:eastAsiaTheme="minorHAnsi"/>
                 <w:sz w:val="18"/>
@@ -2211,21 +1778,19 @@
           </w:tcPr>
           <w:p>
             <w:pPr>
+              <w:spacing w:line="259" w:lineRule="auto"/>
               <w:jc w:val="both"/>
-              <w:spacing w:line="259" w:lineRule="auto"/>
-              <w:rPr>
-                <w:rFonts w:eastAsiaTheme="minorHAnsi"/>
-                <w:sz w:val="18"/>
-                <w:szCs w:val="18"/>
-              </w:rPr>
-            </w:pPr>
-            <w:r>
-              <w:rPr>
-                <w:lang w:eastAsia="ko-KR"/>
-                <w:rFonts w:eastAsiaTheme="minorHAnsi"/>
-                <w:sz w:val="18"/>
-                <w:szCs w:val="18"/>
-                <w:rtl w:val="off"/>
+              <w:rPr>
+                <w:rFonts w:eastAsiaTheme="minorHAnsi"/>
+                <w:sz w:val="18"/>
+                <w:szCs w:val="18"/>
+              </w:rPr>
+            </w:pPr>
+            <w:r>
+              <w:rPr>
+                <w:rFonts w:eastAsiaTheme="minorHAnsi"/>
+                <w:sz w:val="18"/>
+                <w:szCs w:val="18"/>
               </w:rPr>
               <w:t>게임성을 추가한 자기관리 어플리케이션개발</w:t>
             </w:r>
@@ -2236,13 +1801,13 @@
         <w:tc>
           <w:tcPr>
             <w:tcW w:w="1627" w:type="dxa"/>
-            <w:shd w:val="clear" w:color="auto" w:fill="D9D9D9" w:themeFill="lt1" w:themeFillShade="d9"/>
+            <w:shd w:val="clear" w:color="auto" w:fill="D9D9D9"/>
             <w:vAlign w:val="center"/>
           </w:tcPr>
           <w:p>
             <w:pPr>
+              <w:spacing w:line="259" w:lineRule="auto"/>
               <w:jc w:val="center"/>
-              <w:spacing w:line="259" w:lineRule="auto"/>
               <w:rPr>
                 <w:rFonts w:eastAsiaTheme="minorHAnsi"/>
                 <w:sz w:val="18"/>
@@ -2260,8 +1825,8 @@
           </w:p>
           <w:p>
             <w:pPr>
+              <w:spacing w:line="259" w:lineRule="auto"/>
               <w:jc w:val="center"/>
-              <w:spacing w:line="259" w:lineRule="auto"/>
               <w:rPr>
                 <w:rFonts w:eastAsiaTheme="minorHAnsi"/>
                 <w:sz w:val="18"/>
@@ -2279,8 +1844,8 @@
           </w:p>
           <w:p>
             <w:pPr>
+              <w:spacing w:line="259" w:lineRule="auto"/>
               <w:jc w:val="center"/>
-              <w:spacing w:line="259" w:lineRule="auto"/>
               <w:rPr>
                 <w:rFonts w:eastAsiaTheme="minorHAnsi"/>
                 <w:sz w:val="18"/>
@@ -2304,46 +1869,72 @@
           </w:tcPr>
           <w:p>
             <w:pPr>
+              <w:spacing w:line="259" w:lineRule="auto"/>
               <w:jc w:val="both"/>
-              <w:spacing w:line="259" w:lineRule="auto"/>
-              <w:rPr>
-                <w:lang w:eastAsia="ko-KR"/>
-                <w:rFonts w:eastAsiaTheme="minorHAnsi"/>
-                <w:sz w:val="18"/>
-                <w:szCs w:val="18"/>
-                <w:rtl w:val="off"/>
-              </w:rPr>
-            </w:pPr>
-            <w:r>
-              <w:rPr>
-                <w:lang w:eastAsia="ko-KR"/>
-                <w:rFonts w:eastAsiaTheme="minorHAnsi"/>
-                <w:sz w:val="18"/>
-                <w:szCs w:val="18"/>
-                <w:rtl w:val="off"/>
-              </w:rPr>
-              <w:t>- 캐릭터의 상태 데이터 저장 및 불러와 캐릭터 데이터 적용</w:t>
-            </w:r>
-          </w:p>
-          <w:p>
-            <w:pPr>
+              <w:rPr>
+                <w:rFonts w:eastAsiaTheme="minorHAnsi"/>
+                <w:sz w:val="18"/>
+                <w:szCs w:val="18"/>
+              </w:rPr>
+            </w:pPr>
+            <w:r>
+              <w:rPr>
+                <w:rFonts w:eastAsiaTheme="minorHAnsi"/>
+                <w:sz w:val="18"/>
+                <w:szCs w:val="18"/>
+              </w:rPr>
+              <w:t>- 캐릭터의 데이터</w:t>
+            </w:r>
+            <w:r>
+              <w:rPr>
+                <w:rFonts w:eastAsiaTheme="minorHAnsi" w:hint="eastAsia"/>
+                <w:sz w:val="18"/>
+                <w:szCs w:val="18"/>
+              </w:rPr>
+              <w:t xml:space="preserve"> 핸들링 기능 작성</w:t>
+            </w:r>
+          </w:p>
+          <w:p>
+            <w:pPr>
+              <w:spacing w:line="259" w:lineRule="auto"/>
               <w:jc w:val="both"/>
-              <w:spacing w:line="259" w:lineRule="auto"/>
-              <w:rPr>
-                <w:rFonts w:eastAsiaTheme="minorHAnsi"/>
-                <w:sz w:val="18"/>
-                <w:szCs w:val="18"/>
-              </w:rPr>
-            </w:pPr>
-            <w:r>
-              <w:rPr>
-                <w:lang w:eastAsia="ko-KR"/>
-                <w:rFonts w:eastAsiaTheme="minorHAnsi"/>
-                <w:sz w:val="18"/>
-                <w:szCs w:val="18"/>
-                <w:rtl w:val="off"/>
-              </w:rPr>
-              <w:t>- 초기화 타이머 알고리즘 제작</w:t>
+              <w:rPr>
+                <w:rFonts w:eastAsiaTheme="minorHAnsi"/>
+                <w:sz w:val="18"/>
+                <w:szCs w:val="18"/>
+              </w:rPr>
+            </w:pPr>
+            <w:r>
+              <w:rPr>
+                <w:rFonts w:eastAsiaTheme="minorHAnsi"/>
+                <w:sz w:val="18"/>
+                <w:szCs w:val="18"/>
+              </w:rPr>
+              <w:t xml:space="preserve">- </w:t>
+            </w:r>
+            <w:r>
+              <w:rPr>
+                <w:rFonts w:eastAsiaTheme="minorHAnsi" w:hint="eastAsia"/>
+                <w:sz w:val="18"/>
+                <w:szCs w:val="18"/>
+              </w:rPr>
+              <w:t xml:space="preserve">퀘스트 타이머 </w:t>
+            </w:r>
+            <w:r>
+              <w:rPr>
+                <w:rFonts w:eastAsiaTheme="minorHAnsi"/>
+                <w:sz w:val="18"/>
+                <w:szCs w:val="18"/>
+              </w:rPr>
+              <w:t xml:space="preserve">초기화 </w:t>
+            </w:r>
+            <w:r>
+              <w:rPr>
+                <w:rFonts w:eastAsiaTheme="minorHAnsi" w:hint="eastAsia"/>
+                <w:sz w:val="18"/>
+                <w:szCs w:val="18"/>
+              </w:rPr>
+              <w:t>기능 작성</w:t>
             </w:r>
           </w:p>
         </w:tc>
@@ -2352,13 +1943,13 @@
         <w:tc>
           <w:tcPr>
             <w:tcW w:w="1627" w:type="dxa"/>
-            <w:shd w:val="clear" w:color="auto" w:fill="D9D9D9" w:themeFill="lt1" w:themeFillShade="d9"/>
+            <w:shd w:val="clear" w:color="auto" w:fill="D9D9D9"/>
             <w:vAlign w:val="center"/>
           </w:tcPr>
           <w:p>
             <w:pPr>
+              <w:spacing w:line="259" w:lineRule="auto"/>
               <w:jc w:val="center"/>
-              <w:spacing w:line="259" w:lineRule="auto"/>
               <w:rPr>
                 <w:rFonts w:eastAsiaTheme="minorHAnsi"/>
                 <w:sz w:val="18"/>
@@ -2376,8 +1967,8 @@
           </w:p>
           <w:p>
             <w:pPr>
+              <w:spacing w:line="259" w:lineRule="auto"/>
               <w:jc w:val="center"/>
-              <w:spacing w:line="259" w:lineRule="auto"/>
               <w:rPr>
                 <w:rFonts w:eastAsiaTheme="minorHAnsi"/>
                 <w:sz w:val="18"/>
@@ -2401,21 +1992,19 @@
           </w:tcPr>
           <w:p>
             <w:pPr>
+              <w:spacing w:line="259" w:lineRule="auto"/>
               <w:jc w:val="both"/>
-              <w:spacing w:line="259" w:lineRule="auto"/>
-              <w:rPr>
-                <w:rFonts w:eastAsiaTheme="minorHAnsi"/>
-                <w:sz w:val="18"/>
-                <w:szCs w:val="18"/>
-              </w:rPr>
-            </w:pPr>
-            <w:r>
-              <w:rPr>
-                <w:lang w:eastAsia="ko-KR"/>
-                <w:rFonts w:eastAsiaTheme="minorHAnsi"/>
-                <w:sz w:val="18"/>
-                <w:szCs w:val="18"/>
-                <w:rtl w:val="off"/>
+              <w:rPr>
+                <w:rFonts w:eastAsiaTheme="minorHAnsi"/>
+                <w:sz w:val="18"/>
+                <w:szCs w:val="18"/>
+              </w:rPr>
+            </w:pPr>
+            <w:r>
+              <w:rPr>
+                <w:rFonts w:eastAsiaTheme="minorHAnsi"/>
+                <w:sz w:val="18"/>
+                <w:szCs w:val="18"/>
               </w:rPr>
               <w:t>Kotlin, Android Studio, Git</w:t>
             </w:r>
@@ -2426,13 +2015,13 @@
         <w:tc>
           <w:tcPr>
             <w:tcW w:w="1627" w:type="dxa"/>
-            <w:shd w:val="clear" w:color="auto" w:fill="D9D9D9" w:themeFill="lt1" w:themeFillShade="d9"/>
+            <w:shd w:val="clear" w:color="auto" w:fill="D9D9D9"/>
             <w:vAlign w:val="center"/>
           </w:tcPr>
           <w:p>
             <w:pPr>
+              <w:spacing w:line="259" w:lineRule="auto"/>
               <w:jc w:val="center"/>
-              <w:spacing w:line="259" w:lineRule="auto"/>
               <w:rPr>
                 <w:rFonts w:eastAsiaTheme="minorHAnsi"/>
                 <w:sz w:val="18"/>
@@ -2456,23 +2045,55 @@
           </w:tcPr>
           <w:p>
             <w:pPr>
+              <w:spacing w:line="259" w:lineRule="auto"/>
               <w:jc w:val="both"/>
-              <w:spacing w:line="259" w:lineRule="auto"/>
-              <w:rPr>
-                <w:rFonts w:eastAsiaTheme="minorHAnsi"/>
-                <w:sz w:val="18"/>
-                <w:szCs w:val="18"/>
-              </w:rPr>
-            </w:pPr>
-            <w:r>
-              <w:rPr>
-                <w:lang w:eastAsia="ko-KR"/>
-                <w:rFonts w:eastAsiaTheme="minorHAnsi"/>
-                <w:sz w:val="18"/>
-                <w:szCs w:val="18"/>
-                <w:rtl w:val="off"/>
-              </w:rPr>
-              <w:t xml:space="preserve"> 첫 안드로이드 프로젝트라 어려 움이 많앗음</w:t>
+              <w:rPr>
+                <w:rFonts w:eastAsiaTheme="minorHAnsi" w:hint="eastAsia"/>
+                <w:sz w:val="18"/>
+                <w:szCs w:val="18"/>
+              </w:rPr>
+            </w:pPr>
+            <w:r>
+              <w:rPr>
+                <w:rFonts w:eastAsiaTheme="minorHAnsi"/>
+                <w:sz w:val="18"/>
+                <w:szCs w:val="18"/>
+              </w:rPr>
+              <w:t xml:space="preserve"> </w:t>
+            </w:r>
+            <w:r>
+              <w:rPr>
+                <w:rFonts w:eastAsiaTheme="minorHAnsi" w:hint="eastAsia"/>
+                <w:sz w:val="18"/>
+                <w:szCs w:val="18"/>
+              </w:rPr>
+              <w:t xml:space="preserve">첫 안드로이드 </w:t>
+            </w:r>
+            <w:proofErr w:type="gramStart"/>
+            <w:r>
+              <w:rPr>
+                <w:rFonts w:eastAsiaTheme="minorHAnsi" w:hint="eastAsia"/>
+                <w:sz w:val="18"/>
+                <w:szCs w:val="18"/>
+              </w:rPr>
+              <w:t xml:space="preserve">프로젝트 </w:t>
+            </w:r>
+            <w:r>
+              <w:rPr>
+                <w:rFonts w:eastAsiaTheme="minorHAnsi"/>
+                <w:sz w:val="18"/>
+                <w:szCs w:val="18"/>
+              </w:rPr>
+              <w:t>,</w:t>
+            </w:r>
+            <w:proofErr w:type="gramEnd"/>
+            <w:r>
+              <w:rPr>
+                <w:rFonts w:eastAsiaTheme="minorHAnsi"/>
+                <w:sz w:val="18"/>
+                <w:szCs w:val="18"/>
+              </w:rPr>
+              <w:t xml:space="preserve"> </w:t>
             </w:r>
           </w:p>
         </w:tc>
@@ -2481,13 +2102,13 @@
         <w:tc>
           <w:tcPr>
             <w:tcW w:w="1627" w:type="dxa"/>
-            <w:shd w:val="clear" w:color="auto" w:fill="D9D9D9" w:themeFill="lt1" w:themeFillShade="d9"/>
+            <w:shd w:val="clear" w:color="auto" w:fill="D9D9D9"/>
             <w:vAlign w:val="center"/>
           </w:tcPr>
           <w:p>
             <w:pPr>
+              <w:spacing w:line="259" w:lineRule="auto"/>
               <w:jc w:val="center"/>
-              <w:spacing w:line="259" w:lineRule="auto"/>
               <w:rPr>
                 <w:rFonts w:eastAsiaTheme="minorHAnsi"/>
                 <w:sz w:val="18"/>
@@ -2511,21 +2132,19 @@
           </w:tcPr>
           <w:p>
             <w:pPr>
+              <w:spacing w:line="259" w:lineRule="auto"/>
               <w:jc w:val="both"/>
-              <w:spacing w:line="259" w:lineRule="auto"/>
-              <w:rPr>
-                <w:rFonts w:eastAsiaTheme="minorHAnsi"/>
-                <w:sz w:val="18"/>
-                <w:szCs w:val="18"/>
-              </w:rPr>
-            </w:pPr>
-            <w:r>
-              <w:rPr>
-                <w:lang w:eastAsia="ko-KR"/>
-                <w:rFonts w:eastAsiaTheme="minorHAnsi"/>
-                <w:sz w:val="18"/>
-                <w:szCs w:val="18"/>
-                <w:rtl w:val="off"/>
+              <w:rPr>
+                <w:rFonts w:eastAsiaTheme="minorHAnsi"/>
+                <w:sz w:val="18"/>
+                <w:szCs w:val="18"/>
+              </w:rPr>
+            </w:pPr>
+            <w:r>
+              <w:rPr>
+                <w:rFonts w:eastAsiaTheme="minorHAnsi"/>
+                <w:sz w:val="18"/>
+                <w:szCs w:val="18"/>
               </w:rPr>
               <w:t>Stackoverflow, velog</w:t>
             </w:r>
@@ -2547,8 +2166,8 @@
     </w:p>
     <w:p>
       <w:pPr>
+        <w:spacing w:line="259" w:lineRule="auto"/>
         <w:ind w:leftChars="100" w:left="210"/>
-        <w:spacing w:line="259" w:lineRule="auto"/>
         <w:rPr>
           <w:rFonts w:eastAsiaTheme="minorHAnsi"/>
           <w:b/>
@@ -2567,31 +2186,7 @@
           <w:sz w:val="20"/>
           <w:szCs w:val="20"/>
         </w:rPr>
-        <w:t>프</w:t>
-      </w:r>
-      <w:r>
-        <w:rPr>
-          <w:rFonts w:eastAsiaTheme="minorHAnsi"/>
-          <w:b/>
-          <w:bCs/>
-          <w:color w:val="4472C4"/>
-          <w:sz w:val="20"/>
-          <w:szCs w:val="20"/>
-        </w:rPr>
-        <w:t>로젝트 요약(제목)</w:t>
-      </w:r>
-      <w:r>
-        <w:rPr>
-          <w:lang w:eastAsia="ko-KR"/>
-          <w:rFonts w:eastAsiaTheme="minorHAnsi"/>
-          <w:b/>
-          <w:bCs/>
-          <w:color w:val="4472C4"/>
-          <w:sz w:val="20"/>
-          <w:szCs w:val="20"/>
-          <w:rtl w:val="off"/>
-        </w:rPr>
-        <w:t xml:space="preserve"> 고속도로 안전카메라 </w:t>
+        <w:t xml:space="preserve">프로젝트 요약(제목) 고속도로 안전카메라 </w:t>
       </w:r>
     </w:p>
     <w:tbl>
@@ -2600,12 +2195,12 @@
         <w:tblW w:w="9780" w:type="dxa"/>
         <w:tblInd w:w="216" w:type="dxa"/>
         <w:tblBorders>
-          <w:top w:val="single" w:sz="12" w:space="0" w:color="7E7E7E" w:themeColor="dk1" w:themeTint="80"/>
-          <w:left w:val="none"/>
-          <w:bottom w:val="single" w:sz="18" w:space="0" w:color="808080" w:themeColor="lt1" w:themeShade="80"/>
-          <w:right w:val="none"/>
-          <w:insideH w:val="single" w:sz="4" w:space="0" w:color="7E7E7E" w:themeColor="dk1" w:themeTint="80"/>
-          <w:insideV w:val="single" w:sz="4" w:space="0" w:color="7E7E7E" w:themeColor="dk1" w:themeTint="80"/>
+          <w:top w:val="single" w:sz="12" w:space="0" w:color="7E7E7E"/>
+          <w:left w:val="none" w:sz="0" w:space="0" w:color="auto"/>
+          <w:bottom w:val="single" w:sz="18" w:space="0" w:color="808080"/>
+          <w:right w:val="none" w:sz="0" w:space="0" w:color="auto"/>
+          <w:insideH w:val="single" w:sz="4" w:space="0" w:color="7E7E7E"/>
+          <w:insideV w:val="single" w:sz="4" w:space="0" w:color="7E7E7E"/>
         </w:tblBorders>
         <w:tblLook w:val="04A0" w:firstRow="1" w:lastRow="0" w:firstColumn="1" w:lastColumn="0" w:noHBand="0" w:noVBand="1"/>
       </w:tblPr>
@@ -2617,13 +2212,13 @@
         <w:tc>
           <w:tcPr>
             <w:tcW w:w="1627" w:type="dxa"/>
-            <w:shd w:val="clear" w:color="auto" w:fill="D9D9D9" w:themeFill="lt1" w:themeFillShade="d9"/>
+            <w:shd w:val="clear" w:color="auto" w:fill="D9D9D9"/>
             <w:vAlign w:val="center"/>
           </w:tcPr>
           <w:p>
             <w:pPr>
+              <w:spacing w:line="259" w:lineRule="auto"/>
               <w:jc w:val="center"/>
-              <w:spacing w:line="259" w:lineRule="auto"/>
               <w:rPr>
                 <w:rFonts w:eastAsiaTheme="minorHAnsi"/>
                 <w:sz w:val="18"/>
@@ -2647,21 +2242,19 @@
           </w:tcPr>
           <w:p>
             <w:pPr>
+              <w:spacing w:line="259" w:lineRule="auto"/>
               <w:jc w:val="both"/>
-              <w:spacing w:line="259" w:lineRule="auto"/>
-              <w:rPr>
-                <w:rFonts w:eastAsiaTheme="minorHAnsi"/>
-                <w:sz w:val="18"/>
-                <w:szCs w:val="18"/>
-              </w:rPr>
-            </w:pPr>
-            <w:r>
-              <w:rPr>
-                <w:lang w:eastAsia="ko-KR"/>
-                <w:rFonts w:eastAsiaTheme="minorHAnsi"/>
-                <w:sz w:val="18"/>
-                <w:szCs w:val="18"/>
-                <w:rtl w:val="off"/>
+              <w:rPr>
+                <w:rFonts w:eastAsiaTheme="minorHAnsi"/>
+                <w:sz w:val="18"/>
+                <w:szCs w:val="18"/>
+              </w:rPr>
+            </w:pPr>
+            <w:r>
+              <w:rPr>
+                <w:rFonts w:eastAsiaTheme="minorHAnsi"/>
+                <w:sz w:val="18"/>
+                <w:szCs w:val="18"/>
               </w:rPr>
               <w:t>2020. 6 ~ 2020.11</w:t>
             </w:r>
@@ -2672,13 +2265,13 @@
         <w:tc>
           <w:tcPr>
             <w:tcW w:w="1627" w:type="dxa"/>
-            <w:shd w:val="clear" w:color="auto" w:fill="D9D9D9" w:themeFill="lt1" w:themeFillShade="d9"/>
+            <w:shd w:val="clear" w:color="auto" w:fill="D9D9D9"/>
             <w:vAlign w:val="center"/>
           </w:tcPr>
           <w:p>
             <w:pPr>
+              <w:spacing w:line="259" w:lineRule="auto"/>
               <w:jc w:val="center"/>
-              <w:spacing w:line="259" w:lineRule="auto"/>
               <w:rPr>
                 <w:rFonts w:eastAsiaTheme="minorHAnsi"/>
                 <w:sz w:val="18"/>
@@ -2702,21 +2295,19 @@
           </w:tcPr>
           <w:p>
             <w:pPr>
+              <w:spacing w:line="259" w:lineRule="auto"/>
               <w:jc w:val="both"/>
-              <w:spacing w:line="259" w:lineRule="auto"/>
-              <w:rPr>
-                <w:rFonts w:eastAsiaTheme="minorHAnsi"/>
-                <w:sz w:val="18"/>
-                <w:szCs w:val="18"/>
-              </w:rPr>
-            </w:pPr>
-            <w:r>
-              <w:rPr>
-                <w:lang w:eastAsia="ko-KR"/>
-                <w:rFonts w:eastAsiaTheme="minorHAnsi"/>
-                <w:sz w:val="18"/>
-                <w:szCs w:val="18"/>
-                <w:rtl w:val="off"/>
+              <w:rPr>
+                <w:rFonts w:eastAsiaTheme="minorHAnsi"/>
+                <w:sz w:val="18"/>
+                <w:szCs w:val="18"/>
+              </w:rPr>
+            </w:pPr>
+            <w:r>
+              <w:rPr>
+                <w:rFonts w:eastAsiaTheme="minorHAnsi"/>
+                <w:sz w:val="18"/>
+                <w:szCs w:val="18"/>
               </w:rPr>
               <w:t>대학 동아리 3인</w:t>
             </w:r>
@@ -2727,13 +2318,13 @@
         <w:tc>
           <w:tcPr>
             <w:tcW w:w="1627" w:type="dxa"/>
-            <w:shd w:val="clear" w:color="auto" w:fill="D9D9D9" w:themeFill="lt1" w:themeFillShade="d9"/>
+            <w:shd w:val="clear" w:color="auto" w:fill="D9D9D9"/>
             <w:vAlign w:val="center"/>
           </w:tcPr>
           <w:p>
             <w:pPr>
+              <w:spacing w:line="259" w:lineRule="auto"/>
               <w:jc w:val="center"/>
-              <w:spacing w:line="259" w:lineRule="auto"/>
               <w:rPr>
                 <w:rFonts w:eastAsiaTheme="minorHAnsi"/>
                 <w:sz w:val="18"/>
@@ -2757,21 +2348,19 @@
           </w:tcPr>
           <w:p>
             <w:pPr>
+              <w:spacing w:line="259" w:lineRule="auto"/>
               <w:jc w:val="both"/>
-              <w:spacing w:line="259" w:lineRule="auto"/>
-              <w:rPr>
-                <w:rFonts w:eastAsiaTheme="minorHAnsi"/>
-                <w:sz w:val="18"/>
-                <w:szCs w:val="18"/>
-              </w:rPr>
-            </w:pPr>
-            <w:r>
-              <w:rPr>
-                <w:lang w:eastAsia="ko-KR"/>
-                <w:rFonts w:eastAsiaTheme="minorHAnsi"/>
-                <w:sz w:val="18"/>
-                <w:szCs w:val="18"/>
-                <w:rtl w:val="off"/>
+              <w:rPr>
+                <w:rFonts w:eastAsiaTheme="minorHAnsi"/>
+                <w:sz w:val="18"/>
+                <w:szCs w:val="18"/>
+              </w:rPr>
+            </w:pPr>
+            <w:r>
+              <w:rPr>
+                <w:rFonts w:eastAsiaTheme="minorHAnsi"/>
+                <w:sz w:val="18"/>
+                <w:szCs w:val="18"/>
               </w:rPr>
               <w:t>OpenCv를 이용한 고속도로 낙하, 미상물체들을 식별하여 안전</w:t>
             </w:r>
@@ -2782,13 +2371,13 @@
         <w:tc>
           <w:tcPr>
             <w:tcW w:w="1627" w:type="dxa"/>
-            <w:shd w:val="clear" w:color="auto" w:fill="D9D9D9" w:themeFill="lt1" w:themeFillShade="d9"/>
+            <w:shd w:val="clear" w:color="auto" w:fill="D9D9D9"/>
             <w:vAlign w:val="center"/>
           </w:tcPr>
           <w:p>
             <w:pPr>
+              <w:spacing w:line="259" w:lineRule="auto"/>
               <w:jc w:val="center"/>
-              <w:spacing w:line="259" w:lineRule="auto"/>
               <w:rPr>
                 <w:rFonts w:eastAsiaTheme="minorHAnsi"/>
                 <w:sz w:val="18"/>
@@ -2806,8 +2395,8 @@
           </w:p>
           <w:p>
             <w:pPr>
+              <w:spacing w:line="259" w:lineRule="auto"/>
               <w:jc w:val="center"/>
-              <w:spacing w:line="259" w:lineRule="auto"/>
               <w:rPr>
                 <w:rFonts w:eastAsiaTheme="minorHAnsi"/>
                 <w:sz w:val="18"/>
@@ -2825,8 +2414,8 @@
           </w:p>
           <w:p>
             <w:pPr>
+              <w:spacing w:line="259" w:lineRule="auto"/>
               <w:jc w:val="center"/>
-              <w:spacing w:line="259" w:lineRule="auto"/>
               <w:rPr>
                 <w:rFonts w:eastAsiaTheme="minorHAnsi"/>
                 <w:sz w:val="18"/>
@@ -2850,8 +2439,8 @@
           </w:tcPr>
           <w:p>
             <w:pPr>
+              <w:spacing w:line="259" w:lineRule="auto"/>
               <w:jc w:val="both"/>
-              <w:spacing w:line="259" w:lineRule="auto"/>
               <w:rPr>
                 <w:rFonts w:eastAsiaTheme="minorHAnsi"/>
                 <w:sz w:val="18"/>
@@ -2865,13 +2454,13 @@
         <w:tc>
           <w:tcPr>
             <w:tcW w:w="1627" w:type="dxa"/>
-            <w:shd w:val="clear" w:color="auto" w:fill="D9D9D9" w:themeFill="lt1" w:themeFillShade="d9"/>
+            <w:shd w:val="clear" w:color="auto" w:fill="D9D9D9"/>
             <w:vAlign w:val="center"/>
           </w:tcPr>
           <w:p>
             <w:pPr>
+              <w:spacing w:line="259" w:lineRule="auto"/>
               <w:jc w:val="center"/>
-              <w:spacing w:line="259" w:lineRule="auto"/>
               <w:rPr>
                 <w:rFonts w:eastAsiaTheme="minorHAnsi"/>
                 <w:sz w:val="18"/>
@@ -2889,8 +2478,8 @@
           </w:p>
           <w:p>
             <w:pPr>
+              <w:spacing w:line="259" w:lineRule="auto"/>
               <w:jc w:val="center"/>
-              <w:spacing w:line="259" w:lineRule="auto"/>
               <w:rPr>
                 <w:rFonts w:eastAsiaTheme="minorHAnsi"/>
                 <w:sz w:val="18"/>
@@ -2914,8 +2503,8 @@
           </w:tcPr>
           <w:p>
             <w:pPr>
+              <w:spacing w:line="259" w:lineRule="auto"/>
               <w:jc w:val="both"/>
-              <w:spacing w:line="259" w:lineRule="auto"/>
               <w:rPr>
                 <w:rFonts w:eastAsiaTheme="minorHAnsi"/>
                 <w:sz w:val="18"/>
@@ -2929,13 +2518,13 @@
         <w:tc>
           <w:tcPr>
             <w:tcW w:w="1627" w:type="dxa"/>
-            <w:shd w:val="clear" w:color="auto" w:fill="D9D9D9" w:themeFill="lt1" w:themeFillShade="d9"/>
+            <w:shd w:val="clear" w:color="auto" w:fill="D9D9D9"/>
             <w:vAlign w:val="center"/>
           </w:tcPr>
           <w:p>
             <w:pPr>
+              <w:spacing w:line="259" w:lineRule="auto"/>
               <w:jc w:val="center"/>
-              <w:spacing w:line="259" w:lineRule="auto"/>
               <w:rPr>
                 <w:rFonts w:eastAsiaTheme="minorHAnsi"/>
                 <w:sz w:val="18"/>
@@ -2959,8 +2548,8 @@
           </w:tcPr>
           <w:p>
             <w:pPr>
+              <w:spacing w:line="259" w:lineRule="auto"/>
               <w:jc w:val="both"/>
-              <w:spacing w:line="259" w:lineRule="auto"/>
               <w:rPr>
                 <w:rFonts w:eastAsiaTheme="minorHAnsi"/>
                 <w:sz w:val="18"/>
@@ -2974,13 +2563,13 @@
         <w:tc>
           <w:tcPr>
             <w:tcW w:w="1627" w:type="dxa"/>
-            <w:shd w:val="clear" w:color="auto" w:fill="D9D9D9" w:themeFill="lt1" w:themeFillShade="d9"/>
+            <w:shd w:val="clear" w:color="auto" w:fill="D9D9D9"/>
             <w:vAlign w:val="center"/>
           </w:tcPr>
           <w:p>
             <w:pPr>
+              <w:spacing w:line="259" w:lineRule="auto"/>
               <w:jc w:val="center"/>
-              <w:spacing w:line="259" w:lineRule="auto"/>
               <w:rPr>
                 <w:rFonts w:eastAsiaTheme="minorHAnsi"/>
                 <w:sz w:val="18"/>
@@ -3004,8 +2593,8 @@
           </w:tcPr>
           <w:p>
             <w:pPr>
+              <w:spacing w:line="259" w:lineRule="auto"/>
               <w:jc w:val="both"/>
-              <w:spacing w:line="259" w:lineRule="auto"/>
               <w:rPr>
                 <w:rFonts w:eastAsiaTheme="minorHAnsi"/>
                 <w:sz w:val="18"/>
@@ -3030,8 +2619,8 @@
     </w:p>
     <w:p>
       <w:pPr>
+        <w:spacing w:line="259" w:lineRule="auto"/>
         <w:ind w:leftChars="100" w:left="210"/>
-        <w:spacing w:line="259" w:lineRule="auto"/>
         <w:rPr>
           <w:rFonts w:eastAsiaTheme="minorHAnsi"/>
           <w:b/>
@@ -3049,18 +2638,7 @@
           <w:sz w:val="20"/>
           <w:szCs w:val="20"/>
         </w:rPr>
-        <w:t>프</w:t>
-      </w:r>
-      <w:r>
-        <w:rPr>
-          <w:rFonts w:eastAsiaTheme="minorHAnsi"/>
-          <w:b/>
-          <w:bCs/>
-          <w:color w:val="4472C4"/>
-          <w:sz w:val="20"/>
-          <w:szCs w:val="20"/>
-        </w:rPr>
-        <w:t>로젝트 요약(제목)</w:t>
+        <w:t>프로젝트 요약(제목)</w:t>
       </w:r>
     </w:p>
     <w:tbl>
@@ -3069,12 +2647,12 @@
         <w:tblW w:w="9780" w:type="dxa"/>
         <w:tblInd w:w="216" w:type="dxa"/>
         <w:tblBorders>
-          <w:top w:val="single" w:sz="12" w:space="0" w:color="7E7E7E" w:themeColor="dk1" w:themeTint="80"/>
-          <w:left w:val="none"/>
-          <w:bottom w:val="single" w:sz="18" w:space="0" w:color="808080" w:themeColor="lt1" w:themeShade="80"/>
-          <w:right w:val="none"/>
-          <w:insideH w:val="single" w:sz="4" w:space="0" w:color="7E7E7E" w:themeColor="dk1" w:themeTint="80"/>
-          <w:insideV w:val="single" w:sz="4" w:space="0" w:color="7E7E7E" w:themeColor="dk1" w:themeTint="80"/>
+          <w:top w:val="single" w:sz="12" w:space="0" w:color="7E7E7E"/>
+          <w:left w:val="none" w:sz="0" w:space="0" w:color="auto"/>
+          <w:bottom w:val="single" w:sz="18" w:space="0" w:color="808080"/>
+          <w:right w:val="none" w:sz="0" w:space="0" w:color="auto"/>
+          <w:insideH w:val="single" w:sz="4" w:space="0" w:color="7E7E7E"/>
+          <w:insideV w:val="single" w:sz="4" w:space="0" w:color="7E7E7E"/>
         </w:tblBorders>
         <w:tblLook w:val="04A0" w:firstRow="1" w:lastRow="0" w:firstColumn="1" w:lastColumn="0" w:noHBand="0" w:noVBand="1"/>
       </w:tblPr>
@@ -3086,13 +2664,13 @@
         <w:tc>
           <w:tcPr>
             <w:tcW w:w="1627" w:type="dxa"/>
-            <w:shd w:val="clear" w:color="auto" w:fill="D9D9D9" w:themeFill="lt1" w:themeFillShade="d9"/>
+            <w:shd w:val="clear" w:color="auto" w:fill="D9D9D9"/>
             <w:vAlign w:val="center"/>
           </w:tcPr>
           <w:p>
             <w:pPr>
+              <w:spacing w:line="259" w:lineRule="auto"/>
               <w:jc w:val="center"/>
-              <w:spacing w:line="259" w:lineRule="auto"/>
               <w:rPr>
                 <w:rFonts w:eastAsiaTheme="minorHAnsi"/>
                 <w:sz w:val="18"/>
@@ -3116,8 +2694,8 @@
           </w:tcPr>
           <w:p>
             <w:pPr>
+              <w:spacing w:line="259" w:lineRule="auto"/>
               <w:jc w:val="both"/>
-              <w:spacing w:line="259" w:lineRule="auto"/>
               <w:rPr>
                 <w:rFonts w:eastAsiaTheme="minorHAnsi"/>
                 <w:sz w:val="18"/>
@@ -3131,13 +2709,13 @@
         <w:tc>
           <w:tcPr>
             <w:tcW w:w="1627" w:type="dxa"/>
-            <w:shd w:val="clear" w:color="auto" w:fill="D9D9D9" w:themeFill="lt1" w:themeFillShade="d9"/>
+            <w:shd w:val="clear" w:color="auto" w:fill="D9D9D9"/>
             <w:vAlign w:val="center"/>
           </w:tcPr>
           <w:p>
             <w:pPr>
+              <w:spacing w:line="259" w:lineRule="auto"/>
               <w:jc w:val="center"/>
-              <w:spacing w:line="259" w:lineRule="auto"/>
               <w:rPr>
                 <w:rFonts w:eastAsiaTheme="minorHAnsi"/>
                 <w:sz w:val="18"/>
@@ -3161,8 +2739,8 @@
           </w:tcPr>
           <w:p>
             <w:pPr>
+              <w:spacing w:line="259" w:lineRule="auto"/>
               <w:jc w:val="both"/>
-              <w:spacing w:line="259" w:lineRule="auto"/>
               <w:rPr>
                 <w:rFonts w:eastAsiaTheme="minorHAnsi"/>
                 <w:sz w:val="18"/>
@@ -3176,13 +2754,13 @@
         <w:tc>
           <w:tcPr>
             <w:tcW w:w="1627" w:type="dxa"/>
-            <w:shd w:val="clear" w:color="auto" w:fill="D9D9D9" w:themeFill="lt1" w:themeFillShade="d9"/>
+            <w:shd w:val="clear" w:color="auto" w:fill="D9D9D9"/>
             <w:vAlign w:val="center"/>
           </w:tcPr>
           <w:p>
             <w:pPr>
+              <w:spacing w:line="259" w:lineRule="auto"/>
               <w:jc w:val="center"/>
-              <w:spacing w:line="259" w:lineRule="auto"/>
               <w:rPr>
                 <w:rFonts w:eastAsiaTheme="minorHAnsi"/>
                 <w:sz w:val="18"/>
@@ -3206,8 +2784,8 @@
           </w:tcPr>
           <w:p>
             <w:pPr>
+              <w:spacing w:line="259" w:lineRule="auto"/>
               <w:jc w:val="both"/>
-              <w:spacing w:line="259" w:lineRule="auto"/>
               <w:rPr>
                 <w:rFonts w:eastAsiaTheme="minorHAnsi"/>
                 <w:sz w:val="18"/>
@@ -3221,13 +2799,13 @@
         <w:tc>
           <w:tcPr>
             <w:tcW w:w="1627" w:type="dxa"/>
-            <w:shd w:val="clear" w:color="auto" w:fill="D9D9D9" w:themeFill="lt1" w:themeFillShade="d9"/>
+            <w:shd w:val="clear" w:color="auto" w:fill="D9D9D9"/>
             <w:vAlign w:val="center"/>
           </w:tcPr>
           <w:p>
             <w:pPr>
+              <w:spacing w:line="259" w:lineRule="auto"/>
               <w:jc w:val="center"/>
-              <w:spacing w:line="259" w:lineRule="auto"/>
               <w:rPr>
                 <w:rFonts w:eastAsiaTheme="minorHAnsi"/>
                 <w:sz w:val="18"/>
@@ -3245,8 +2823,8 @@
           </w:p>
           <w:p>
             <w:pPr>
+              <w:spacing w:line="259" w:lineRule="auto"/>
               <w:jc w:val="center"/>
-              <w:spacing w:line="259" w:lineRule="auto"/>
               <w:rPr>
                 <w:rFonts w:eastAsiaTheme="minorHAnsi"/>
                 <w:sz w:val="18"/>
@@ -3264,8 +2842,8 @@
           </w:p>
           <w:p>
             <w:pPr>
+              <w:spacing w:line="259" w:lineRule="auto"/>
               <w:jc w:val="center"/>
-              <w:spacing w:line="259" w:lineRule="auto"/>
               <w:rPr>
                 <w:rFonts w:eastAsiaTheme="minorHAnsi"/>
                 <w:sz w:val="18"/>
@@ -3289,8 +2867,8 @@
           </w:tcPr>
           <w:p>
             <w:pPr>
+              <w:spacing w:line="259" w:lineRule="auto"/>
               <w:jc w:val="both"/>
-              <w:spacing w:line="259" w:lineRule="auto"/>
               <w:rPr>
                 <w:rFonts w:eastAsiaTheme="minorHAnsi"/>
                 <w:sz w:val="18"/>
@@ -3304,13 +2882,13 @@
         <w:tc>
           <w:tcPr>
             <w:tcW w:w="1627" w:type="dxa"/>
-            <w:shd w:val="clear" w:color="auto" w:fill="D9D9D9" w:themeFill="lt1" w:themeFillShade="d9"/>
+            <w:shd w:val="clear" w:color="auto" w:fill="D9D9D9"/>
             <w:vAlign w:val="center"/>
           </w:tcPr>
           <w:p>
             <w:pPr>
+              <w:spacing w:line="259" w:lineRule="auto"/>
               <w:jc w:val="center"/>
-              <w:spacing w:line="259" w:lineRule="auto"/>
               <w:rPr>
                 <w:rFonts w:eastAsiaTheme="minorHAnsi"/>
                 <w:sz w:val="18"/>
@@ -3328,8 +2906,8 @@
           </w:p>
           <w:p>
             <w:pPr>
+              <w:spacing w:line="259" w:lineRule="auto"/>
               <w:jc w:val="center"/>
-              <w:spacing w:line="259" w:lineRule="auto"/>
               <w:rPr>
                 <w:rFonts w:eastAsiaTheme="minorHAnsi"/>
                 <w:sz w:val="18"/>
@@ -3353,8 +2931,8 @@
           </w:tcPr>
           <w:p>
             <w:pPr>
+              <w:spacing w:line="259" w:lineRule="auto"/>
               <w:jc w:val="both"/>
-              <w:spacing w:line="259" w:lineRule="auto"/>
               <w:rPr>
                 <w:rFonts w:eastAsiaTheme="minorHAnsi"/>
                 <w:sz w:val="18"/>
@@ -3368,13 +2946,13 @@
         <w:tc>
           <w:tcPr>
             <w:tcW w:w="1627" w:type="dxa"/>
-            <w:shd w:val="clear" w:color="auto" w:fill="D9D9D9" w:themeFill="lt1" w:themeFillShade="d9"/>
+            <w:shd w:val="clear" w:color="auto" w:fill="D9D9D9"/>
             <w:vAlign w:val="center"/>
           </w:tcPr>
           <w:p>
             <w:pPr>
+              <w:spacing w:line="259" w:lineRule="auto"/>
               <w:jc w:val="center"/>
-              <w:spacing w:line="259" w:lineRule="auto"/>
               <w:rPr>
                 <w:rFonts w:eastAsiaTheme="minorHAnsi"/>
                 <w:sz w:val="18"/>
@@ -3398,8 +2976,8 @@
           </w:tcPr>
           <w:p>
             <w:pPr>
+              <w:spacing w:line="259" w:lineRule="auto"/>
               <w:jc w:val="both"/>
-              <w:spacing w:line="259" w:lineRule="auto"/>
               <w:rPr>
                 <w:rFonts w:eastAsiaTheme="minorHAnsi"/>
                 <w:sz w:val="18"/>
@@ -3413,13 +2991,13 @@
         <w:tc>
           <w:tcPr>
             <w:tcW w:w="1627" w:type="dxa"/>
-            <w:shd w:val="clear" w:color="auto" w:fill="D9D9D9" w:themeFill="lt1" w:themeFillShade="d9"/>
+            <w:shd w:val="clear" w:color="auto" w:fill="D9D9D9"/>
             <w:vAlign w:val="center"/>
           </w:tcPr>
           <w:p>
             <w:pPr>
+              <w:spacing w:line="259" w:lineRule="auto"/>
               <w:jc w:val="center"/>
-              <w:spacing w:line="259" w:lineRule="auto"/>
               <w:rPr>
                 <w:rFonts w:eastAsiaTheme="minorHAnsi"/>
                 <w:sz w:val="18"/>
@@ -3443,8 +3021,8 @@
           </w:tcPr>
           <w:p>
             <w:pPr>
+              <w:spacing w:line="259" w:lineRule="auto"/>
               <w:jc w:val="both"/>
-              <w:spacing w:line="259" w:lineRule="auto"/>
               <w:rPr>
                 <w:rFonts w:eastAsiaTheme="minorHAnsi"/>
                 <w:sz w:val="18"/>
@@ -3457,8 +3035,8 @@
     </w:tbl>
     <w:p>
       <w:pPr>
+        <w:spacing w:line="259" w:lineRule="auto"/>
         <w:ind w:leftChars="100" w:left="210"/>
-        <w:spacing w:line="259" w:lineRule="auto"/>
         <w:rPr>
           <w:rFonts w:eastAsiaTheme="minorHAnsi"/>
           <w:b/>
@@ -3491,8 +3069,8 @@
     </w:p>
     <w:p>
       <w:pPr>
+        <w:spacing w:line="259" w:lineRule="auto"/>
         <w:ind w:leftChars="100" w:left="210"/>
-        <w:spacing w:line="259" w:lineRule="auto"/>
         <w:rPr>
           <w:rFonts w:eastAsiaTheme="minorHAnsi"/>
           <w:b/>
@@ -3510,10 +3088,11 @@
           <w:sz w:val="20"/>
           <w:szCs w:val="20"/>
         </w:rPr>
+        <w:lastRenderedPageBreak/>
         <mc:AlternateContent>
           <mc:Choice Requires="wps">
             <w:drawing>
-              <wp:anchor distT="0" distB="0" distL="114300" distR="114300" behindDoc="0" locked="0" layoutInCell="1" simplePos="0" relativeHeight="251670528" allowOverlap="1" hidden="0">
+              <wp:anchor distT="0" distB="0" distL="114300" distR="114300" simplePos="0" relativeHeight="251670528" behindDoc="0" locked="0" layoutInCell="1" hidden="0" allowOverlap="1" wp14:anchorId="0D3D50F9" wp14:editId="04581D87">
                 <wp:simplePos x="0" y="0"/>
                 <wp:positionH relativeFrom="margin">
                   <wp:posOffset>130810</wp:posOffset>
@@ -3524,14 +3103,12 @@
                 <wp:extent cx="6456045" cy="0"/>
                 <wp:effectExtent l="3175" t="3175" r="3175" b="3175"/>
                 <wp:wrapNone/>
-                <wp:docPr id="1028" name="shape1028" hidden="0"/>
+                <wp:docPr id="1028" name="shape1028"/>
                 <wp:cNvGraphicFramePr/>
                 <a:graphic xmlns:a="http://schemas.openxmlformats.org/drawingml/2006/main">
                   <a:graphicData uri="http://schemas.microsoft.com/office/word/2010/wordprocessingShape">
                     <wps:wsp>
-                      <wps:cNvSpPr>
-                        <a:spLocks/>
-                      </wps:cNvSpPr>
+                      <wps:cNvCnPr/>
                       <wps:spPr>
                         <a:xfrm>
                           <a:off x="0" y="0"/>
@@ -3562,9 +3139,7 @@
                           <a:schemeClr val="dk1"/>
                         </a:fontRef>
                       </wps:style>
-                      <wps:bodyPr rot="0" vert="horz" wrap="square" lIns="91440" tIns="45720" rIns="91440" bIns="45720" anchor="t">
-                        <a:noAutofit/>
-                      </wps:bodyPr>
+                      <wps:bodyPr/>
                     </wps:wsp>
                   </a:graphicData>
                 </a:graphic>
@@ -3594,12 +3169,12 @@
     <w:p>
       <w:pPr>
         <w:pStyle w:val="a3"/>
-        <w:ind w:leftChars="0"/>
         <w:numPr>
           <w:ilvl w:val="0"/>
           <w:numId w:val="2"/>
         </w:numPr>
         <w:spacing w:line="259" w:lineRule="auto"/>
+        <w:ind w:leftChars="0"/>
         <w:rPr>
           <w:rFonts w:eastAsiaTheme="minorHAnsi"/>
           <w:sz w:val="18"/>
@@ -3611,14 +3186,7 @@
           <w:sz w:val="20"/>
           <w:szCs w:val="20"/>
         </w:rPr>
-        <w:t>YYYY.MM ~ YYYY.MM 00 대학교 00 학과 졸업(수료, 중퇴)</w:t>
-      </w:r>
-      <w:r>
-        <w:rPr>
-          <w:sz w:val="20"/>
-          <w:szCs w:val="20"/>
-        </w:rPr>
-        <w:t xml:space="preserve"> / </w:t>
+        <w:t xml:space="preserve">YYYY.MM ~ YYYY.MM 00 대학교 00 학과 졸업(수료, 중퇴) / </w:t>
       </w:r>
       <w:r>
         <w:rPr>
@@ -3632,12 +3200,12 @@
     <w:p>
       <w:pPr>
         <w:pStyle w:val="a3"/>
-        <w:ind w:leftChars="0"/>
         <w:numPr>
           <w:ilvl w:val="0"/>
           <w:numId w:val="2"/>
         </w:numPr>
         <w:spacing w:line="259" w:lineRule="auto"/>
+        <w:ind w:leftChars="0"/>
         <w:rPr>
           <w:rFonts w:eastAsiaTheme="minorHAnsi"/>
           <w:sz w:val="18"/>
@@ -3655,8 +3223,8 @@
     <w:p>
       <w:pPr>
         <w:pStyle w:val="a3"/>
+        <w:spacing w:line="259" w:lineRule="auto"/>
         <w:ind w:leftChars="0" w:left="930"/>
-        <w:spacing w:line="259" w:lineRule="auto"/>
         <w:rPr>
           <w:rFonts w:eastAsiaTheme="minorHAnsi"/>
           <w:b/>
@@ -3668,8 +3236,8 @@
     </w:p>
     <w:p>
       <w:pPr>
+        <w:spacing w:line="259" w:lineRule="auto"/>
         <w:ind w:leftChars="100" w:left="210"/>
-        <w:spacing w:line="259" w:lineRule="auto"/>
         <w:rPr>
           <w:rFonts w:eastAsiaTheme="minorHAnsi"/>
           <w:b/>
@@ -3690,7 +3258,7 @@
         <mc:AlternateContent>
           <mc:Choice Requires="wps">
             <w:drawing>
-              <wp:anchor distT="0" distB="0" distL="114300" distR="114300" behindDoc="0" locked="0" layoutInCell="1" simplePos="0" relativeHeight="251672576" allowOverlap="1" hidden="0">
+              <wp:anchor distT="0" distB="0" distL="114300" distR="114300" simplePos="0" relativeHeight="251672576" behindDoc="0" locked="0" layoutInCell="1" hidden="0" allowOverlap="1" wp14:anchorId="437178F1" wp14:editId="73399887">
                 <wp:simplePos x="0" y="0"/>
                 <wp:positionH relativeFrom="margin">
                   <wp:posOffset>130810</wp:posOffset>
@@ -3701,14 +3269,12 @@
                 <wp:extent cx="6456045" cy="0"/>
                 <wp:effectExtent l="3175" t="3175" r="3175" b="3175"/>
                 <wp:wrapNone/>
-                <wp:docPr id="1029" name="shape1029" hidden="0"/>
+                <wp:docPr id="1029" name="shape1029"/>
                 <wp:cNvGraphicFramePr/>
                 <a:graphic xmlns:a="http://schemas.openxmlformats.org/drawingml/2006/main">
                   <a:graphicData uri="http://schemas.microsoft.com/office/word/2010/wordprocessingShape">
                     <wps:wsp>
-                      <wps:cNvSpPr>
-                        <a:spLocks/>
-                      </wps:cNvSpPr>
+                      <wps:cNvCnPr/>
                       <wps:spPr>
                         <a:xfrm>
                           <a:off x="0" y="0"/>
@@ -3739,9 +3305,7 @@
                           <a:schemeClr val="dk1"/>
                         </a:fontRef>
                       </wps:style>
-                      <wps:bodyPr rot="0" vert="horz" wrap="square" lIns="91440" tIns="45720" rIns="91440" bIns="45720" anchor="t">
-                        <a:noAutofit/>
-                      </wps:bodyPr>
+                      <wps:bodyPr/>
                     </wps:wsp>
                   </a:graphicData>
                 </a:graphic>
@@ -3771,12 +3335,12 @@
     <w:p>
       <w:pPr>
         <w:pStyle w:val="a3"/>
-        <w:ind w:leftChars="0"/>
         <w:numPr>
           <w:ilvl w:val="0"/>
           <w:numId w:val="2"/>
         </w:numPr>
         <w:spacing w:line="259" w:lineRule="auto"/>
+        <w:ind w:leftChars="0"/>
         <w:rPr>
           <w:rFonts w:eastAsiaTheme="minorHAnsi"/>
           <w:sz w:val="20"/>
@@ -3785,40 +3349,22 @@
       </w:pPr>
       <w:r>
         <w:rPr>
-          <w:lang w:eastAsia="ko-KR"/>
-          <w:rFonts w:eastAsiaTheme="minorHAnsi"/>
-          <w:sz w:val="20"/>
-          <w:szCs w:val="20"/>
-          <w:rtl w:val="off"/>
-        </w:rPr>
-        <w:t>리눅스마스터</w:t>
-      </w:r>
-      <w:r>
-        <w:rPr>
-          <w:rFonts w:eastAsiaTheme="minorHAnsi"/>
-          <w:sz w:val="20"/>
-          <w:szCs w:val="20"/>
-        </w:rPr>
-        <w:t xml:space="preserve"> (2021. 0 </w:t>
-      </w:r>
-      <w:r>
-        <w:rPr>
-          <w:rFonts w:eastAsiaTheme="minorHAnsi"/>
-          <w:sz w:val="20"/>
-          <w:szCs w:val="20"/>
-        </w:rPr>
-        <w:t>취득)</w:t>
+          <w:rFonts w:eastAsiaTheme="minorHAnsi"/>
+          <w:sz w:val="20"/>
+          <w:szCs w:val="20"/>
+        </w:rPr>
+        <w:t>리눅스마스터 (2021. 0 취득)</w:t>
       </w:r>
     </w:p>
     <w:p>
       <w:pPr>
         <w:pStyle w:val="a3"/>
-        <w:ind w:leftChars="0"/>
         <w:numPr>
           <w:ilvl w:val="0"/>
           <w:numId w:val="2"/>
         </w:numPr>
         <w:spacing w:line="259" w:lineRule="auto"/>
+        <w:ind w:leftChars="0"/>
         <w:rPr>
           <w:rFonts w:eastAsiaTheme="minorHAnsi"/>
           <w:sz w:val="20"/>
@@ -3831,37 +3377,13 @@
           <w:sz w:val="20"/>
           <w:szCs w:val="20"/>
         </w:rPr>
-        <w:t>정보처리기사</w:t>
-      </w:r>
-      <w:r>
-        <w:rPr>
-          <w:rFonts w:eastAsiaTheme="minorHAnsi"/>
-          <w:sz w:val="20"/>
-          <w:szCs w:val="20"/>
-        </w:rPr>
-        <w:t xml:space="preserve"> (</w:t>
-      </w:r>
-      <w:r>
-        <w:rPr>
-          <w:rFonts w:eastAsiaTheme="minorHAnsi"/>
-          <w:sz w:val="20"/>
-          <w:szCs w:val="20"/>
-        </w:rPr>
-        <w:t xml:space="preserve">2021. 04 </w:t>
-      </w:r>
-      <w:r>
-        <w:rPr>
-          <w:rFonts w:eastAsiaTheme="minorHAnsi"/>
-          <w:sz w:val="20"/>
-          <w:szCs w:val="20"/>
-        </w:rPr>
-        <w:t>취득)</w:t>
+        <w:t>정보처리기사 (2021. 04 취득)</w:t>
       </w:r>
     </w:p>
     <w:p>
       <w:pPr>
+        <w:spacing w:line="259" w:lineRule="auto"/>
         <w:ind w:leftChars="100" w:left="210"/>
-        <w:spacing w:line="259" w:lineRule="auto"/>
         <w:rPr>
           <w:rFonts w:eastAsiaTheme="minorHAnsi"/>
           <w:b/>
@@ -3873,8 +3395,8 @@
     </w:p>
     <w:p>
       <w:pPr>
+        <w:spacing w:line="259" w:lineRule="auto"/>
         <w:ind w:leftChars="100" w:left="210"/>
-        <w:spacing w:line="259" w:lineRule="auto"/>
         <w:rPr>
           <w:rFonts w:eastAsiaTheme="minorHAnsi"/>
           <w:b/>
@@ -3895,7 +3417,7 @@
         <mc:AlternateContent>
           <mc:Choice Requires="wps">
             <w:drawing>
-              <wp:anchor distT="0" distB="0" distL="114300" distR="114300" behindDoc="0" locked="0" layoutInCell="1" simplePos="0" relativeHeight="251667456" allowOverlap="1" hidden="0">
+              <wp:anchor distT="0" distB="0" distL="114300" distR="114300" simplePos="0" relativeHeight="251667456" behindDoc="0" locked="0" layoutInCell="1" hidden="0" allowOverlap="1" wp14:anchorId="039D713A" wp14:editId="4A0D6D0D">
                 <wp:simplePos x="0" y="0"/>
                 <wp:positionH relativeFrom="margin">
                   <wp:posOffset>130810</wp:posOffset>
@@ -3906,14 +3428,12 @@
                 <wp:extent cx="6456045" cy="0"/>
                 <wp:effectExtent l="3175" t="3175" r="3175" b="3175"/>
                 <wp:wrapNone/>
-                <wp:docPr id="1030" name="shape1030" hidden="0"/>
+                <wp:docPr id="1030" name="shape1030"/>
                 <wp:cNvGraphicFramePr/>
                 <a:graphic xmlns:a="http://schemas.openxmlformats.org/drawingml/2006/main">
                   <a:graphicData uri="http://schemas.microsoft.com/office/word/2010/wordprocessingShape">
                     <wps:wsp>
-                      <wps:cNvSpPr>
-                        <a:spLocks/>
-                      </wps:cNvSpPr>
+                      <wps:cNvCnPr/>
                       <wps:spPr>
                         <a:xfrm>
                           <a:off x="0" y="0"/>
@@ -3944,9 +3464,7 @@
                           <a:schemeClr val="dk1"/>
                         </a:fontRef>
                       </wps:style>
-                      <wps:bodyPr rot="0" vert="horz" wrap="square" lIns="91440" tIns="45720" rIns="91440" bIns="45720" anchor="t">
-                        <a:noAutofit/>
-                      </wps:bodyPr>
+                      <wps:bodyPr/>
                     </wps:wsp>
                   </a:graphicData>
                 </a:graphic>
@@ -3970,38 +3488,18 @@
           <w:sz w:val="20"/>
           <w:szCs w:val="20"/>
         </w:rPr>
-        <w:t>교육</w:t>
-      </w:r>
-      <w:r>
-        <w:rPr>
-          <w:rFonts w:eastAsiaTheme="minorHAnsi"/>
-          <w:b/>
-          <w:bCs/>
-          <w:sz w:val="20"/>
-          <w:szCs w:val="20"/>
-        </w:rPr>
-        <w:t xml:space="preserve"> </w:t>
-      </w:r>
-      <w:r>
-        <w:rPr>
-          <w:rFonts w:eastAsiaTheme="minorHAnsi"/>
-          <w:b/>
-          <w:bCs/>
-          <w:sz w:val="20"/>
-          <w:szCs w:val="20"/>
-        </w:rPr>
-        <w:t>내용</w:t>
+        <w:t>교육 내용</w:t>
       </w:r>
     </w:p>
     <w:p>
       <w:pPr>
         <w:pStyle w:val="a3"/>
-        <w:ind w:leftChars="0"/>
         <w:numPr>
           <w:ilvl w:val="0"/>
           <w:numId w:val="2"/>
         </w:numPr>
         <w:spacing w:line="259" w:lineRule="auto"/>
+        <w:ind w:leftChars="0"/>
         <w:rPr>
           <w:rFonts w:eastAsiaTheme="minorHAnsi"/>
           <w:b/>
@@ -4015,49 +3513,7 @@
           <w:sz w:val="20"/>
           <w:szCs w:val="20"/>
         </w:rPr>
-        <w:t xml:space="preserve">YYYY.MM ~ YYYY.MM </w:t>
-      </w:r>
-      <w:r>
-        <w:rPr>
-          <w:sz w:val="20"/>
-          <w:szCs w:val="20"/>
-        </w:rPr>
-        <w:t xml:space="preserve">   </w:t>
-      </w:r>
-      <w:r>
-        <w:rPr>
-          <w:sz w:val="20"/>
-          <w:szCs w:val="20"/>
-        </w:rPr>
-        <w:t>코스명</w:t>
-      </w:r>
-      <w:r>
-        <w:rPr>
-          <w:sz w:val="20"/>
-          <w:szCs w:val="20"/>
-        </w:rPr>
-        <w:t>(</w:t>
-      </w:r>
-      <w:r>
-        <w:rPr>
-          <w:sz w:val="20"/>
-          <w:szCs w:val="20"/>
-        </w:rPr>
-        <w:t>교육명</w:t>
-      </w:r>
-      <w:r>
-        <w:rPr>
-          <w:sz w:val="20"/>
-          <w:szCs w:val="20"/>
-        </w:rPr>
-        <w:t>)</w:t>
-      </w:r>
-      <w:r>
-        <w:rPr>
-          <w:sz w:val="20"/>
-          <w:szCs w:val="20"/>
-        </w:rPr>
-        <w:t xml:space="preserve">   </w:t>
+        <w:t xml:space="preserve">YYYY.MM ~ YYYY.MM    코스명(교육명)   </w:t>
       </w:r>
       <w:r>
         <w:rPr>
@@ -4072,24 +3528,18 @@
           <w:szCs w:val="20"/>
         </w:rPr>
         <w:tab/>
-      </w:r>
-      <w:r>
-        <w:rPr>
-          <w:sz w:val="20"/>
-          <w:szCs w:val="20"/>
-        </w:rPr>
         <w:t xml:space="preserve"> /기관</w:t>
       </w:r>
     </w:p>
     <w:p>
       <w:pPr>
         <w:pStyle w:val="a3"/>
-        <w:ind w:leftChars="0"/>
         <w:numPr>
           <w:ilvl w:val="0"/>
           <w:numId w:val="2"/>
         </w:numPr>
         <w:spacing w:line="259" w:lineRule="auto"/>
+        <w:ind w:leftChars="0"/>
         <w:rPr>
           <w:rFonts w:eastAsiaTheme="minorHAnsi"/>
           <w:b/>
@@ -4123,8 +3573,8 @@
     </w:p>
     <w:p>
       <w:pPr>
+        <w:spacing w:line="259" w:lineRule="auto"/>
         <w:ind w:leftChars="100" w:left="210"/>
-        <w:spacing w:line="259" w:lineRule="auto"/>
         <w:rPr>
           <w:rFonts w:eastAsiaTheme="minorHAnsi"/>
           <w:b/>
@@ -4145,7 +3595,7 @@
         <mc:AlternateContent>
           <mc:Choice Requires="wps">
             <w:drawing>
-              <wp:anchor distT="0" distB="0" distL="114300" distR="114300" behindDoc="0" locked="0" layoutInCell="1" simplePos="0" relativeHeight="251668480" allowOverlap="1" hidden="0">
+              <wp:anchor distT="0" distB="0" distL="114300" distR="114300" simplePos="0" relativeHeight="251668480" behindDoc="0" locked="0" layoutInCell="1" hidden="0" allowOverlap="1" wp14:anchorId="001D614C" wp14:editId="022A3E5C">
                 <wp:simplePos x="0" y="0"/>
                 <wp:positionH relativeFrom="margin">
                   <wp:posOffset>130810</wp:posOffset>
@@ -4156,14 +3606,12 @@
                 <wp:extent cx="6456045" cy="0"/>
                 <wp:effectExtent l="3175" t="3175" r="3175" b="3175"/>
                 <wp:wrapNone/>
-                <wp:docPr id="1031" name="shape1031" hidden="0"/>
+                <wp:docPr id="1031" name="shape1031"/>
                 <wp:cNvGraphicFramePr/>
                 <a:graphic xmlns:a="http://schemas.openxmlformats.org/drawingml/2006/main">
                   <a:graphicData uri="http://schemas.microsoft.com/office/word/2010/wordprocessingShape">
                     <wps:wsp>
-                      <wps:cNvSpPr>
-                        <a:spLocks/>
-                      </wps:cNvSpPr>
+                      <wps:cNvCnPr/>
                       <wps:spPr>
                         <a:xfrm>
                           <a:off x="0" y="0"/>
@@ -4194,9 +3642,7 @@
                           <a:schemeClr val="dk1"/>
                         </a:fontRef>
                       </wps:style>
-                      <wps:bodyPr rot="0" vert="horz" wrap="square" lIns="91440" tIns="45720" rIns="91440" bIns="45720" anchor="t">
-                        <a:noAutofit/>
-                      </wps:bodyPr>
+                      <wps:bodyPr/>
                     </wps:wsp>
                   </a:graphicData>
                 </a:graphic>
@@ -4226,12 +3672,12 @@
     <w:p>
       <w:pPr>
         <w:pStyle w:val="a3"/>
-        <w:ind w:leftChars="0"/>
         <w:numPr>
           <w:ilvl w:val="0"/>
           <w:numId w:val="2"/>
         </w:numPr>
         <w:spacing w:line="259" w:lineRule="auto"/>
+        <w:ind w:leftChars="0"/>
         <w:rPr>
           <w:rFonts w:eastAsiaTheme="minorHAnsi"/>
           <w:sz w:val="20"/>
@@ -4250,12 +3696,12 @@
     <w:p>
       <w:pPr>
         <w:pStyle w:val="a3"/>
-        <w:ind w:leftChars="0"/>
         <w:numPr>
           <w:ilvl w:val="0"/>
           <w:numId w:val="2"/>
         </w:numPr>
         <w:spacing w:line="259" w:lineRule="auto"/>
+        <w:ind w:leftChars="0"/>
         <w:rPr>
           <w:rFonts w:eastAsiaTheme="minorHAnsi"/>
           <w:sz w:val="20"/>
@@ -4272,18 +3718,43 @@
       </w:r>
     </w:p>
     <w:sectPr>
+      <w:footerReference w:type="default" r:id="rId8"/>
       <w:pgSz w:w="11906" w:h="16838"/>
       <w:pgMar w:top="720" w:right="720" w:bottom="720" w:left="720" w:header="851" w:footer="170" w:gutter="0"/>
-      <w:cols/>
+      <w:cols w:space="720"/>
       <w:docGrid w:linePitch="360"/>
-      <w:footerReference w:type="default" r:id="rId1"/>
     </w:sectPr>
   </w:body>
 </w:document>
 </file>
 
+<file path=word/endnotes.xml><?xml version="1.0" encoding="utf-8"?>
+<w:endnotes xmlns:wpc="http://schemas.microsoft.com/office/word/2010/wordprocessingCanvas" xmlns:cx="http://schemas.microsoft.com/office/drawing/2014/chartex" xmlns:cx1="http://schemas.microsoft.com/office/drawing/2015/9/8/chartex" xmlns:cx2="http://schemas.microsoft.com/office/drawing/2015/10/21/chartex" xmlns:cx3="http://schemas.microsoft.com/office/drawing/2016/5/9/chartex" xmlns:cx4="http://schemas.microsoft.com/office/drawing/2016/5/10/chartex" xmlns:cx5="http://schemas.microsoft.com/office/drawing/2016/5/11/chartex" xmlns:cx6="http://schemas.microsoft.com/office/drawing/2016/5/12/chartex" xmlns:cx7="http://schemas.microsoft.com/office/drawing/2016/5/13/chartex" xmlns:cx8="http://schemas.microsoft.com/office/drawing/2016/5/14/chartex" xmlns:mc="http://schemas.openxmlformats.org/markup-compatibility/2006" xmlns:aink="http://schemas.microsoft.com/office/drawing/2016/ink" xmlns:am3d="http://schemas.microsoft.com/office/drawing/2017/model3d" xmlns:o="urn:schemas-microsoft-com:office:office" xmlns:oel="http://schemas.microsoft.com/office/2019/extlst" xmlns:r="http://schemas.openxmlformats.org/officeDocument/2006/relationships" xmlns:m="http://schemas.openxmlformats.org/officeDocument/2006/math" xmlns:v="urn:schemas-microsoft-com:vml" xmlns:wp14="http://schemas.microsoft.com/office/word/2010/wordprocessingDrawing" xmlns:wp="http://schemas.openxmlformats.org/drawingml/2006/wordprocessingDrawing" xmlns:w10="urn:schemas-microsoft-com:office:word" xmlns:w="http://schemas.openxmlformats.org/wordprocessingml/2006/main" xmlns:w14="http://schemas.microsoft.com/office/word/2010/wordml" xmlns:w15="http://schemas.microsoft.com/office/word/2012/wordml" xmlns:w16cex="http://schemas.microsoft.com/office/word/2018/wordml/cex" xmlns:w16cid="http://schemas.microsoft.com/office/word/2016/wordml/cid" xmlns:w16="http://schemas.microsoft.com/office/word/2018/wordml" xmlns:w16sdtdh="http://schemas.microsoft.com/office/word/2020/wordml/sdtdatahash" xmlns:w16se="http://schemas.microsoft.com/office/word/2015/wordml/symex" xmlns:wpg="http://schemas.microsoft.com/office/word/2010/wordprocessingGroup" xmlns:wpi="http://schemas.microsoft.com/office/word/2010/wordprocessingInk" xmlns:wne="http://schemas.microsoft.com/office/word/2006/wordml" xmlns:wps="http://schemas.microsoft.com/office/word/2010/wordprocessingShape" mc:Ignorable="w14 w15 w16se w16cid w16 w16cex w16sdtdh wp14">
+  <w:endnote w:type="separator" w:id="-1">
+    <w:p>
+      <w:pPr>
+        <w:spacing w:after="0" w:line="240" w:lineRule="auto"/>
+      </w:pPr>
+      <w:r>
+        <w:separator/>
+      </w:r>
+    </w:p>
+  </w:endnote>
+  <w:endnote w:type="continuationSeparator" w:id="0">
+    <w:p>
+      <w:pPr>
+        <w:spacing w:after="0" w:line="240" w:lineRule="auto"/>
+      </w:pPr>
+      <w:r>
+        <w:continuationSeparator/>
+      </w:r>
+    </w:p>
+  </w:endnote>
+</w:endnotes>
+</file>
+
 <file path=word/footer1.xml><?xml version="1.0" encoding="utf-8"?>
-<w:ftr xmlns:wpc="http://schemas.microsoft.com/office/word/2010/wordprocessingCanvas" xmlns:mc="http://schemas.openxmlformats.org/markup-compatibility/2006" xmlns:o="urn:schemas-microsoft-com:office:office" xmlns:r="http://schemas.openxmlformats.org/officeDocument/2006/relationships" xmlns:m="http://schemas.openxmlformats.org/officeDocument/2006/math" xmlns:v="urn:schemas-microsoft-com:vml" xmlns:wp14="http://schemas.microsoft.com/office/word/2010/wordprocessingDrawing" xmlns:wp="http://schemas.openxmlformats.org/drawingml/2006/wordprocessingDrawing" xmlns:w10="urn:schemas-microsoft-com:office:word" xmlns:w="http://schemas.openxmlformats.org/wordprocessingml/2006/main" xmlns:w14="http://schemas.microsoft.com/office/word/2010/wordml" xmlns:wpg="http://schemas.microsoft.com/office/word/2010/wordprocessingGroup" xmlns:wpi="http://schemas.microsoft.com/office/word/2010/wordprocessingInk" xmlns:wne="http://schemas.microsoft.com/office/word/2006/wordml" xmlns:wps="http://schemas.microsoft.com/office/word/2010/wordprocessingShape">
+<w:ftr xmlns:wpc="http://schemas.microsoft.com/office/word/2010/wordprocessingCanvas" xmlns:cx="http://schemas.microsoft.com/office/drawing/2014/chartex" xmlns:cx1="http://schemas.microsoft.com/office/drawing/2015/9/8/chartex" xmlns:cx2="http://schemas.microsoft.com/office/drawing/2015/10/21/chartex" xmlns:cx3="http://schemas.microsoft.com/office/drawing/2016/5/9/chartex" xmlns:cx4="http://schemas.microsoft.com/office/drawing/2016/5/10/chartex" xmlns:cx5="http://schemas.microsoft.com/office/drawing/2016/5/11/chartex" xmlns:cx6="http://schemas.microsoft.com/office/drawing/2016/5/12/chartex" xmlns:cx7="http://schemas.microsoft.com/office/drawing/2016/5/13/chartex" xmlns:cx8="http://schemas.microsoft.com/office/drawing/2016/5/14/chartex" xmlns:mc="http://schemas.openxmlformats.org/markup-compatibility/2006" xmlns:aink="http://schemas.microsoft.com/office/drawing/2016/ink" xmlns:am3d="http://schemas.microsoft.com/office/drawing/2017/model3d" xmlns:o="urn:schemas-microsoft-com:office:office" xmlns:oel="http://schemas.microsoft.com/office/2019/extlst" xmlns:r="http://schemas.openxmlformats.org/officeDocument/2006/relationships" xmlns:m="http://schemas.openxmlformats.org/officeDocument/2006/math" xmlns:v="urn:schemas-microsoft-com:vml" xmlns:wp14="http://schemas.microsoft.com/office/word/2010/wordprocessingDrawing" xmlns:wp="http://schemas.openxmlformats.org/drawingml/2006/wordprocessingDrawing" xmlns:w10="urn:schemas-microsoft-com:office:word" xmlns:w="http://schemas.openxmlformats.org/wordprocessingml/2006/main" xmlns:w14="http://schemas.microsoft.com/office/word/2010/wordml" xmlns:w15="http://schemas.microsoft.com/office/word/2012/wordml" xmlns:w16cex="http://schemas.microsoft.com/office/word/2018/wordml/cex" xmlns:w16cid="http://schemas.microsoft.com/office/word/2016/wordml/cid" xmlns:w16="http://schemas.microsoft.com/office/word/2018/wordml" xmlns:w16sdtdh="http://schemas.microsoft.com/office/word/2020/wordml/sdtdatahash" xmlns:w16se="http://schemas.microsoft.com/office/word/2015/wordml/symex" xmlns:wpg="http://schemas.microsoft.com/office/word/2010/wordprocessingGroup" xmlns:wpi="http://schemas.microsoft.com/office/word/2010/wordprocessingInk" xmlns:wne="http://schemas.microsoft.com/office/word/2006/wordml" xmlns:wps="http://schemas.microsoft.com/office/word/2010/wordprocessingShape" mc:Ignorable="w14 w15 w16se w16cid w16 w16cex w16sdtdh wp14">
   <w:p>
     <w:pPr>
       <w:pStyle w:val="af4"/>
@@ -4294,7 +3765,7 @@
         <w:noProof/>
       </w:rPr>
       <w:drawing>
-        <wp:anchor distT="0" distB="0" distL="114300" distR="114300" behindDoc="0" locked="0" layoutInCell="1" simplePos="0" relativeHeight="251658240" allowOverlap="1" hidden="0">
+        <wp:anchor distT="0" distB="0" distL="114300" distR="114300" simplePos="0" relativeHeight="251658240" behindDoc="0" locked="0" layoutInCell="1" hidden="0" allowOverlap="1" wp14:anchorId="046B5547" wp14:editId="24B34130">
           <wp:simplePos x="0" y="0"/>
           <wp:positionH relativeFrom="margin">
             <wp:align>right</wp:align>
@@ -4317,14 +3788,14 @@
               <wp:lineTo x="1380" y="0"/>
             </wp:wrapPolygon>
           </wp:wrapThrough>
-          <wp:docPr id="2049" name="shape2049" hidden="0"/>
+          <wp:docPr id="2049" name="shape2049"/>
           <wp:cNvGraphicFramePr/>
           <a:graphic xmlns:a="http://schemas.openxmlformats.org/drawingml/2006/main">
             <a:graphicData uri="http://schemas.openxmlformats.org/drawingml/2006/picture">
               <pic:pic xmlns:pic="http://schemas.openxmlformats.org/drawingml/2006/picture">
                 <pic:nvPicPr>
                   <pic:cNvPr id="0" name="이미지"/>
-                  <pic:cNvPicPr preferRelativeResize="1"/>
+                  <pic:cNvPicPr/>
                 </pic:nvPicPr>
                 <pic:blipFill>
                   <a:blip r:embed="rId1">
@@ -4344,7 +3815,9 @@
                     <a:off x="0" y="0"/>
                     <a:ext cx="596265" cy="216535"/>
                   </a:xfrm>
-                  <a:prstGeom prst="rect"/>
+                  <a:prstGeom prst="rect">
+                    <a:avLst/>
+                  </a:prstGeom>
                   <a:noFill/>
                   <a:ln>
                     <a:noFill/>
@@ -4368,13 +3841,38 @@
 </w:ftr>
 </file>
 
+<file path=word/footnotes.xml><?xml version="1.0" encoding="utf-8"?>
+<w:footnotes xmlns:wpc="http://schemas.microsoft.com/office/word/2010/wordprocessingCanvas" xmlns:cx="http://schemas.microsoft.com/office/drawing/2014/chartex" xmlns:cx1="http://schemas.microsoft.com/office/drawing/2015/9/8/chartex" xmlns:cx2="http://schemas.microsoft.com/office/drawing/2015/10/21/chartex" xmlns:cx3="http://schemas.microsoft.com/office/drawing/2016/5/9/chartex" xmlns:cx4="http://schemas.microsoft.com/office/drawing/2016/5/10/chartex" xmlns:cx5="http://schemas.microsoft.com/office/drawing/2016/5/11/chartex" xmlns:cx6="http://schemas.microsoft.com/office/drawing/2016/5/12/chartex" xmlns:cx7="http://schemas.microsoft.com/office/drawing/2016/5/13/chartex" xmlns:cx8="http://schemas.microsoft.com/office/drawing/2016/5/14/chartex" xmlns:mc="http://schemas.openxmlformats.org/markup-compatibility/2006" xmlns:aink="http://schemas.microsoft.com/office/drawing/2016/ink" xmlns:am3d="http://schemas.microsoft.com/office/drawing/2017/model3d" xmlns:o="urn:schemas-microsoft-com:office:office" xmlns:oel="http://schemas.microsoft.com/office/2019/extlst" xmlns:r="http://schemas.openxmlformats.org/officeDocument/2006/relationships" xmlns:m="http://schemas.openxmlformats.org/officeDocument/2006/math" xmlns:v="urn:schemas-microsoft-com:vml" xmlns:wp14="http://schemas.microsoft.com/office/word/2010/wordprocessingDrawing" xmlns:wp="http://schemas.openxmlformats.org/drawingml/2006/wordprocessingDrawing" xmlns:w10="urn:schemas-microsoft-com:office:word" xmlns:w="http://schemas.openxmlformats.org/wordprocessingml/2006/main" xmlns:w14="http://schemas.microsoft.com/office/word/2010/wordml" xmlns:w15="http://schemas.microsoft.com/office/word/2012/wordml" xmlns:w16cex="http://schemas.microsoft.com/office/word/2018/wordml/cex" xmlns:w16cid="http://schemas.microsoft.com/office/word/2016/wordml/cid" xmlns:w16="http://schemas.microsoft.com/office/word/2018/wordml" xmlns:w16sdtdh="http://schemas.microsoft.com/office/word/2020/wordml/sdtdatahash" xmlns:w16se="http://schemas.microsoft.com/office/word/2015/wordml/symex" xmlns:wpg="http://schemas.microsoft.com/office/word/2010/wordprocessingGroup" xmlns:wpi="http://schemas.microsoft.com/office/word/2010/wordprocessingInk" xmlns:wne="http://schemas.microsoft.com/office/word/2006/wordml" xmlns:wps="http://schemas.microsoft.com/office/word/2010/wordprocessingShape" mc:Ignorable="w14 w15 w16se w16cid w16 w16cex w16sdtdh wp14">
+  <w:footnote w:type="separator" w:id="-1">
+    <w:p>
+      <w:pPr>
+        <w:spacing w:after="0" w:line="240" w:lineRule="auto"/>
+      </w:pPr>
+      <w:r>
+        <w:separator/>
+      </w:r>
+    </w:p>
+  </w:footnote>
+  <w:footnote w:type="continuationSeparator" w:id="0">
+    <w:p>
+      <w:pPr>
+        <w:spacing w:after="0" w:line="240" w:lineRule="auto"/>
+      </w:pPr>
+      <w:r>
+        <w:continuationSeparator/>
+      </w:r>
+    </w:p>
+  </w:footnote>
+</w:footnotes>
+</file>
+
 <file path=word/numbering.xml><?xml version="1.0" encoding="utf-8"?>
-<w:numbering xmlns:ve="http://schemas.openxmlformats.org/markup-compatibility/2006" xmlns:o="urn:schemas-microsoft-com:office:office" xmlns:r="http://schemas.openxmlformats.org/officeDocument/2006/relationships" xmlns:m="http://schemas.openxmlformats.org/officeDocument/2006/math" xmlns:v="urn:schemas-microsoft-com:vml" xmlns:wp="http://schemas.openxmlformats.org/drawingml/2006/wordprocessingDrawing" xmlns:w10="urn:schemas-microsoft-com:office:word" xmlns:w="http://schemas.openxmlformats.org/wordprocessingml/2006/main" xmlns:w14="http://schemas.microsoft.com/office/word/2010/wordml" xmlns:wne="http://schemas.microsoft.com/office/word/2006/wordml">
-  <w:abstractNum w:abstractNumId="0">
-    <w:nsid w:val="12893c7b"/>
+<w:numbering xmlns:wpc="http://schemas.microsoft.com/office/word/2010/wordprocessingCanvas" xmlns:cx="http://schemas.microsoft.com/office/drawing/2014/chartex" xmlns:cx1="http://schemas.microsoft.com/office/drawing/2015/9/8/chartex" xmlns:cx2="http://schemas.microsoft.com/office/drawing/2015/10/21/chartex" xmlns:cx3="http://schemas.microsoft.com/office/drawing/2016/5/9/chartex" xmlns:cx4="http://schemas.microsoft.com/office/drawing/2016/5/10/chartex" xmlns:cx5="http://schemas.microsoft.com/office/drawing/2016/5/11/chartex" xmlns:cx6="http://schemas.microsoft.com/office/drawing/2016/5/12/chartex" xmlns:cx7="http://schemas.microsoft.com/office/drawing/2016/5/13/chartex" xmlns:cx8="http://schemas.microsoft.com/office/drawing/2016/5/14/chartex" xmlns:mc="http://schemas.openxmlformats.org/markup-compatibility/2006" xmlns:aink="http://schemas.microsoft.com/office/drawing/2016/ink" xmlns:am3d="http://schemas.microsoft.com/office/drawing/2017/model3d" xmlns:o="urn:schemas-microsoft-com:office:office" xmlns:oel="http://schemas.microsoft.com/office/2019/extlst" xmlns:r="http://schemas.openxmlformats.org/officeDocument/2006/relationships" xmlns:m="http://schemas.openxmlformats.org/officeDocument/2006/math" xmlns:v="urn:schemas-microsoft-com:vml" xmlns:wp14="http://schemas.microsoft.com/office/word/2010/wordprocessingDrawing" xmlns:wp="http://schemas.openxmlformats.org/drawingml/2006/wordprocessingDrawing" xmlns:w10="urn:schemas-microsoft-com:office:word" xmlns:w="http://schemas.openxmlformats.org/wordprocessingml/2006/main" xmlns:w14="http://schemas.microsoft.com/office/word/2010/wordml" xmlns:w15="http://schemas.microsoft.com/office/word/2012/wordml" xmlns:w16cex="http://schemas.microsoft.com/office/word/2018/wordml/cex" xmlns:w16cid="http://schemas.microsoft.com/office/word/2016/wordml/cid" xmlns:w16="http://schemas.microsoft.com/office/word/2018/wordml" xmlns:w16sdtdh="http://schemas.microsoft.com/office/word/2020/wordml/sdtdatahash" xmlns:w16se="http://schemas.microsoft.com/office/word/2015/wordml/symex" xmlns:wpg="http://schemas.microsoft.com/office/word/2010/wordprocessingGroup" xmlns:wpi="http://schemas.microsoft.com/office/word/2010/wordprocessingInk" xmlns:wne="http://schemas.microsoft.com/office/word/2006/wordml" xmlns:wps="http://schemas.microsoft.com/office/word/2010/wordprocessingShape" mc:Ignorable="w14 w15 w16se w16cid w16 w16cex w16sdtdh wp14">
+  <w:abstractNum w:abstractNumId="0" w15:restartNumberingAfterBreak="0">
+    <w:nsid w:val="12893C7B"/>
     <w:multiLevelType w:val="hybridMultilevel"/>
-    <w:tmpl w:val="43ec4be4"/>
-    <w:lvl w:ilvl="0" w:tplc="60f610bc">
+    <w:tmpl w:val="43EC4BE4"/>
+    <w:lvl w:ilvl="0" w:tplc="60F610BC">
       <w:start w:val="200"/>
       <w:numFmt w:val="bullet"/>
       <w:lvlText w:val="-"/>
@@ -4386,7 +3884,7 @@
         <w:rFonts w:ascii="맑은 고딕" w:eastAsia="맑은 고딕" w:hAnsi="맑은 고딕" w:hint="eastAsia"/>
       </w:rPr>
     </w:lvl>
-    <w:lvl w:ilvl="1" w:tplc="4090003">
+    <w:lvl w:ilvl="1" w:tplc="04090003">
       <w:start w:val="1"/>
       <w:numFmt w:val="bullet"/>
       <w:lvlText w:val=""/>
@@ -4398,7 +3896,7 @@
         <w:rFonts w:ascii="Wingdings" w:hAnsi="Wingdings" w:hint="default"/>
       </w:rPr>
     </w:lvl>
-    <w:lvl w:ilvl="2" w:tentative="on" w:tplc="4090005">
+    <w:lvl w:ilvl="2" w:tplc="04090005" w:tentative="1">
       <w:start w:val="1"/>
       <w:numFmt w:val="bullet"/>
       <w:lvlText w:val=""/>
@@ -4410,7 +3908,7 @@
         <w:rFonts w:ascii="Wingdings" w:hAnsi="Wingdings" w:hint="default"/>
       </w:rPr>
     </w:lvl>
-    <w:lvl w:ilvl="3" w:tentative="on" w:tplc="4090001">
+    <w:lvl w:ilvl="3" w:tplc="04090001" w:tentative="1">
       <w:start w:val="1"/>
       <w:numFmt w:val="bullet"/>
       <w:lvlText w:val=""/>
@@ -4422,7 +3920,7 @@
         <w:rFonts w:ascii="Wingdings" w:hAnsi="Wingdings" w:hint="default"/>
       </w:rPr>
     </w:lvl>
-    <w:lvl w:ilvl="4" w:tentative="on" w:tplc="4090003">
+    <w:lvl w:ilvl="4" w:tplc="04090003" w:tentative="1">
       <w:start w:val="1"/>
       <w:numFmt w:val="bullet"/>
       <w:lvlText w:val=""/>
@@ -4434,7 +3932,7 @@
         <w:rFonts w:ascii="Wingdings" w:hAnsi="Wingdings" w:hint="default"/>
       </w:rPr>
     </w:lvl>
-    <w:lvl w:ilvl="5" w:tentative="on" w:tplc="4090005">
+    <w:lvl w:ilvl="5" w:tplc="04090005" w:tentative="1">
       <w:start w:val="1"/>
       <w:numFmt w:val="bullet"/>
       <w:lvlText w:val=""/>
@@ -4446,7 +3944,7 @@
         <w:rFonts w:ascii="Wingdings" w:hAnsi="Wingdings" w:hint="default"/>
       </w:rPr>
     </w:lvl>
-    <w:lvl w:ilvl="6" w:tentative="on" w:tplc="4090001">
+    <w:lvl w:ilvl="6" w:tplc="04090001" w:tentative="1">
       <w:start w:val="1"/>
       <w:numFmt w:val="bullet"/>
       <w:lvlText w:val=""/>
@@ -4458,7 +3956,7 @@
         <w:rFonts w:ascii="Wingdings" w:hAnsi="Wingdings" w:hint="default"/>
       </w:rPr>
     </w:lvl>
-    <w:lvl w:ilvl="7" w:tentative="on" w:tplc="4090003">
+    <w:lvl w:ilvl="7" w:tplc="04090003" w:tentative="1">
       <w:start w:val="1"/>
       <w:numFmt w:val="bullet"/>
       <w:lvlText w:val=""/>
@@ -4470,7 +3968,7 @@
         <w:rFonts w:ascii="Wingdings" w:hAnsi="Wingdings" w:hint="default"/>
       </w:rPr>
     </w:lvl>
-    <w:lvl w:ilvl="8" w:tentative="on" w:tplc="4090005">
+    <w:lvl w:ilvl="8" w:tplc="04090005" w:tentative="1">
       <w:start w:val="1"/>
       <w:numFmt w:val="bullet"/>
       <w:lvlText w:val=""/>
@@ -4483,11 +3981,11 @@
       </w:rPr>
     </w:lvl>
   </w:abstractNum>
-  <w:abstractNum w:abstractNumId="1">
-    <w:nsid w:val="3fcb0aa9"/>
+  <w:abstractNum w:abstractNumId="1" w15:restartNumberingAfterBreak="0">
+    <w:nsid w:val="3FCB0AA9"/>
     <w:multiLevelType w:val="hybridMultilevel"/>
-    <w:tmpl w:val="164a6e1e"/>
-    <w:lvl w:ilvl="0" w:tplc="cc64c182">
+    <w:tmpl w:val="164A6E1E"/>
+    <w:lvl w:ilvl="0" w:tplc="CC64C182">
       <w:start w:val="10"/>
       <w:numFmt w:val="bullet"/>
       <w:lvlText w:val="-"/>
@@ -4499,7 +3997,7 @@
         <w:rFonts w:ascii="맑은 고딕" w:eastAsia="맑은 고딕" w:hAnsi="맑은 고딕" w:hint="eastAsia"/>
       </w:rPr>
     </w:lvl>
-    <w:lvl w:ilvl="1" w:tentative="on" w:tplc="4090003">
+    <w:lvl w:ilvl="1" w:tplc="04090003" w:tentative="1">
       <w:start w:val="1"/>
       <w:numFmt w:val="bullet"/>
       <w:lvlText w:val=""/>
@@ -4511,7 +4009,7 @@
         <w:rFonts w:ascii="Wingdings" w:hAnsi="Wingdings" w:hint="default"/>
       </w:rPr>
     </w:lvl>
-    <w:lvl w:ilvl="2" w:tentative="on" w:tplc="4090005">
+    <w:lvl w:ilvl="2" w:tplc="04090005" w:tentative="1">
       <w:start w:val="1"/>
       <w:numFmt w:val="bullet"/>
       <w:lvlText w:val=""/>
@@ -4523,7 +4021,7 @@
         <w:rFonts w:ascii="Wingdings" w:hAnsi="Wingdings" w:hint="default"/>
       </w:rPr>
     </w:lvl>
-    <w:lvl w:ilvl="3" w:tentative="on" w:tplc="4090001">
+    <w:lvl w:ilvl="3" w:tplc="04090001" w:tentative="1">
       <w:start w:val="1"/>
       <w:numFmt w:val="bullet"/>
       <w:lvlText w:val=""/>
@@ -4535,7 +4033,7 @@
         <w:rFonts w:ascii="Wingdings" w:hAnsi="Wingdings" w:hint="default"/>
       </w:rPr>
     </w:lvl>
-    <w:lvl w:ilvl="4" w:tentative="on" w:tplc="4090003">
+    <w:lvl w:ilvl="4" w:tplc="04090003" w:tentative="1">
       <w:start w:val="1"/>
       <w:numFmt w:val="bullet"/>
       <w:lvlText w:val=""/>
@@ -4547,7 +4045,7 @@
         <w:rFonts w:ascii="Wingdings" w:hAnsi="Wingdings" w:hint="default"/>
       </w:rPr>
     </w:lvl>
-    <w:lvl w:ilvl="5" w:tentative="on" w:tplc="4090005">
+    <w:lvl w:ilvl="5" w:tplc="04090005" w:tentative="1">
       <w:start w:val="1"/>
       <w:numFmt w:val="bullet"/>
       <w:lvlText w:val=""/>
@@ -4559,7 +4057,7 @@
         <w:rFonts w:ascii="Wingdings" w:hAnsi="Wingdings" w:hint="default"/>
       </w:rPr>
     </w:lvl>
-    <w:lvl w:ilvl="6" w:tentative="on" w:tplc="4090001">
+    <w:lvl w:ilvl="6" w:tplc="04090001" w:tentative="1">
       <w:start w:val="1"/>
       <w:numFmt w:val="bullet"/>
       <w:lvlText w:val=""/>
@@ -4571,7 +4069,7 @@
         <w:rFonts w:ascii="Wingdings" w:hAnsi="Wingdings" w:hint="default"/>
       </w:rPr>
     </w:lvl>
-    <w:lvl w:ilvl="7" w:tentative="on" w:tplc="4090003">
+    <w:lvl w:ilvl="7" w:tplc="04090003" w:tentative="1">
       <w:start w:val="1"/>
       <w:numFmt w:val="bullet"/>
       <w:lvlText w:val=""/>
@@ -4583,7 +4081,7 @@
         <w:rFonts w:ascii="Wingdings" w:hAnsi="Wingdings" w:hint="default"/>
       </w:rPr>
     </w:lvl>
-    <w:lvl w:ilvl="8" w:tentative="on" w:tplc="4090005">
+    <w:lvl w:ilvl="8" w:tplc="04090005" w:tentative="1">
       <w:start w:val="1"/>
       <w:numFmt w:val="bullet"/>
       <w:lvlText w:val=""/>
@@ -4596,24 +4094,24 @@
       </w:rPr>
     </w:lvl>
   </w:abstractNum>
-  <w:num w:numId="1">
+  <w:num w:numId="1" w16cid:durableId="874779347">
     <w:abstractNumId w:val="1"/>
   </w:num>
-  <w:num w:numId="2">
+  <w:num w:numId="2" w16cid:durableId="1483545717">
     <w:abstractNumId w:val="0"/>
   </w:num>
 </w:numbering>
 </file>
 
 <file path=word/styles.xml><?xml version="1.0" encoding="utf-8"?>
-<w:styles xmlns:r="http://schemas.openxmlformats.org/officeDocument/2006/relationships" xmlns:w="http://schemas.openxmlformats.org/wordprocessingml/2006/main">
+<w:styles xmlns:mc="http://schemas.openxmlformats.org/markup-compatibility/2006" xmlns:r="http://schemas.openxmlformats.org/officeDocument/2006/relationships" xmlns:w="http://schemas.openxmlformats.org/wordprocessingml/2006/main" xmlns:w14="http://schemas.microsoft.com/office/word/2010/wordml" xmlns:w15="http://schemas.microsoft.com/office/word/2012/wordml" xmlns:w16cex="http://schemas.microsoft.com/office/word/2018/wordml/cex" xmlns:w16cid="http://schemas.microsoft.com/office/word/2016/wordml/cid" xmlns:w16="http://schemas.microsoft.com/office/word/2018/wordml" xmlns:w16sdtdh="http://schemas.microsoft.com/office/word/2020/wordml/sdtdatahash" xmlns:w16se="http://schemas.microsoft.com/office/word/2015/wordml/symex" mc:Ignorable="w14 w15 w16se w16cid w16 w16cex w16sdtdh">
   <w:docDefaults>
     <w:rPrDefault>
       <w:rPr>
-        <w:lang w:val="en-US" w:eastAsia="ko-KR" w:bidi="ar-SA"/>
         <w:rFonts w:asciiTheme="minorHAnsi" w:eastAsiaTheme="minorEastAsia" w:hAnsiTheme="minorHAnsi" w:cstheme="minorBidi"/>
         <w:sz w:val="21"/>
         <w:szCs w:val="21"/>
+        <w:lang w:val="en-US" w:eastAsia="ko-KR" w:bidi="ar-SA"/>
       </w:rPr>
     </w:rPrDefault>
     <w:pPrDefault>
@@ -4784,105 +4282,105 @@
     <w:lsdException w:name="Light Shading" w:uiPriority="96"/>
     <w:lsdException w:name="Light List" w:uiPriority="97"/>
     <w:lsdException w:name="Light Grid" w:uiPriority="98"/>
-    <w:lsdException w:name="Medium Shading 1" w:uiPriority="99"/>
-    <w:lsdException w:name="Medium Shading 2" w:uiPriority="100"/>
-    <w:lsdException w:name="Medium List 1" w:uiPriority="101"/>
-    <w:lsdException w:name="Medium List 2" w:uiPriority="102"/>
-    <w:lsdException w:name="Medium Grid 1" w:uiPriority="103"/>
-    <w:lsdException w:name="Medium Grid 2" w:uiPriority="104"/>
-    <w:lsdException w:name="Medium Grid 3" w:uiPriority="105"/>
-    <w:lsdException w:name="Dark List" w:uiPriority="112"/>
-    <w:lsdException w:name="Colorful Shading" w:uiPriority="113"/>
-    <w:lsdException w:name="Colorful List" w:uiPriority="114"/>
-    <w:lsdException w:name="Colorful Grid" w:uiPriority="115"/>
+    <w:lsdException w:name="Medium Shading 1"/>
+    <w:lsdException w:name="Medium Shading 2" w:uiPriority="0"/>
+    <w:lsdException w:name="Medium List 1" w:uiPriority="0"/>
+    <w:lsdException w:name="Medium List 2" w:uiPriority="0"/>
+    <w:lsdException w:name="Medium Grid 1" w:uiPriority="0"/>
+    <w:lsdException w:name="Medium Grid 2" w:uiPriority="0"/>
+    <w:lsdException w:name="Medium Grid 3" w:uiPriority="0"/>
+    <w:lsdException w:name="Dark List" w:uiPriority="0"/>
+    <w:lsdException w:name="Colorful Shading" w:uiPriority="0"/>
+    <w:lsdException w:name="Colorful List" w:uiPriority="0"/>
+    <w:lsdException w:name="Colorful Grid" w:uiPriority="0"/>
     <w:lsdException w:name="Light Shading Accent 1" w:uiPriority="96"/>
     <w:lsdException w:name="Light List Accent 1" w:uiPriority="97"/>
     <w:lsdException w:name="Light Grid Accent 1" w:uiPriority="98"/>
-    <w:lsdException w:name="Medium Shading 1 Accent 1" w:uiPriority="99"/>
-    <w:lsdException w:name="Medium Shading 2 Accent 1" w:uiPriority="100"/>
-    <w:lsdException w:name="Medium List 1 Accent 1" w:uiPriority="101"/>
+    <w:lsdException w:name="Medium Shading 1 Accent 1"/>
+    <w:lsdException w:name="Medium Shading 2 Accent 1" w:uiPriority="0"/>
+    <w:lsdException w:name="Medium List 1 Accent 1" w:uiPriority="0"/>
     <w:lsdException w:name="Revision" w:semiHidden="1"/>
     <w:lsdException w:name="List Paragraph" w:uiPriority="52" w:qFormat="1"/>
     <w:lsdException w:name="Quote" w:uiPriority="41" w:qFormat="1"/>
     <w:lsdException w:name="Intense Quote" w:uiPriority="48" w:qFormat="1"/>
-    <w:lsdException w:name="Medium List 2 Accent 1" w:uiPriority="102"/>
-    <w:lsdException w:name="Medium Grid 1 Accent 1" w:uiPriority="103"/>
-    <w:lsdException w:name="Medium Grid 2 Accent 1" w:uiPriority="104"/>
-    <w:lsdException w:name="Medium Grid 3 Accent 1" w:uiPriority="105"/>
-    <w:lsdException w:name="Dark List Accent 1" w:uiPriority="112"/>
-    <w:lsdException w:name="Colorful Shading Accent 1" w:uiPriority="113"/>
-    <w:lsdException w:name="Colorful List Accent 1" w:uiPriority="114"/>
-    <w:lsdException w:name="Colorful Grid Accent 1" w:uiPriority="115"/>
+    <w:lsdException w:name="Medium List 2 Accent 1" w:uiPriority="0"/>
+    <w:lsdException w:name="Medium Grid 1 Accent 1" w:uiPriority="0"/>
+    <w:lsdException w:name="Medium Grid 2 Accent 1" w:uiPriority="0"/>
+    <w:lsdException w:name="Medium Grid 3 Accent 1" w:uiPriority="0"/>
+    <w:lsdException w:name="Dark List Accent 1" w:uiPriority="0"/>
+    <w:lsdException w:name="Colorful Shading Accent 1" w:uiPriority="0"/>
+    <w:lsdException w:name="Colorful List Accent 1" w:uiPriority="0"/>
+    <w:lsdException w:name="Colorful Grid Accent 1" w:uiPriority="0"/>
     <w:lsdException w:name="Light Shading Accent 2" w:uiPriority="96"/>
     <w:lsdException w:name="Light List Accent 2" w:uiPriority="97"/>
     <w:lsdException w:name="Light Grid Accent 2" w:uiPriority="98"/>
-    <w:lsdException w:name="Medium Shading 1 Accent 2" w:uiPriority="99"/>
-    <w:lsdException w:name="Medium Shading 2 Accent 2" w:uiPriority="100"/>
-    <w:lsdException w:name="Medium List 1 Accent 2" w:uiPriority="101"/>
-    <w:lsdException w:name="Medium List 2 Accent 2" w:uiPriority="102"/>
-    <w:lsdException w:name="Medium Grid 1 Accent 2" w:uiPriority="103"/>
-    <w:lsdException w:name="Medium Grid 2 Accent 2" w:uiPriority="104"/>
-    <w:lsdException w:name="Medium Grid 3 Accent 2" w:uiPriority="105"/>
-    <w:lsdException w:name="Dark List Accent 2" w:uiPriority="112"/>
-    <w:lsdException w:name="Colorful Shading Accent 2" w:uiPriority="113"/>
-    <w:lsdException w:name="Colorful List Accent 2" w:uiPriority="114"/>
-    <w:lsdException w:name="Colorful Grid Accent 2" w:uiPriority="115"/>
+    <w:lsdException w:name="Medium Shading 1 Accent 2"/>
+    <w:lsdException w:name="Medium Shading 2 Accent 2" w:uiPriority="0"/>
+    <w:lsdException w:name="Medium List 1 Accent 2" w:uiPriority="0"/>
+    <w:lsdException w:name="Medium List 2 Accent 2" w:uiPriority="0"/>
+    <w:lsdException w:name="Medium Grid 1 Accent 2" w:uiPriority="0"/>
+    <w:lsdException w:name="Medium Grid 2 Accent 2" w:uiPriority="0"/>
+    <w:lsdException w:name="Medium Grid 3 Accent 2" w:uiPriority="0"/>
+    <w:lsdException w:name="Dark List Accent 2" w:uiPriority="0"/>
+    <w:lsdException w:name="Colorful Shading Accent 2" w:uiPriority="0"/>
+    <w:lsdException w:name="Colorful List Accent 2" w:uiPriority="0"/>
+    <w:lsdException w:name="Colorful Grid Accent 2" w:uiPriority="0"/>
     <w:lsdException w:name="Light Shading Accent 3" w:uiPriority="96"/>
     <w:lsdException w:name="Light List Accent 3" w:uiPriority="97"/>
     <w:lsdException w:name="Light Grid Accent 3" w:uiPriority="98"/>
-    <w:lsdException w:name="Medium Shading 1 Accent 3" w:uiPriority="99"/>
-    <w:lsdException w:name="Medium Shading 2 Accent 3" w:uiPriority="100"/>
-    <w:lsdException w:name="Medium List 1 Accent 3" w:uiPriority="101"/>
-    <w:lsdException w:name="Medium List 2 Accent 3" w:uiPriority="102"/>
-    <w:lsdException w:name="Medium Grid 1 Accent 3" w:uiPriority="103"/>
-    <w:lsdException w:name="Medium Grid 2 Accent 3" w:uiPriority="104"/>
-    <w:lsdException w:name="Medium Grid 3 Accent 3" w:uiPriority="105"/>
-    <w:lsdException w:name="Dark List Accent 3" w:uiPriority="112"/>
-    <w:lsdException w:name="Colorful Shading Accent 3" w:uiPriority="113"/>
-    <w:lsdException w:name="Colorful List Accent 3" w:uiPriority="114"/>
-    <w:lsdException w:name="Colorful Grid Accent 3" w:uiPriority="115"/>
+    <w:lsdException w:name="Medium Shading 1 Accent 3"/>
+    <w:lsdException w:name="Medium Shading 2 Accent 3" w:uiPriority="0"/>
+    <w:lsdException w:name="Medium List 1 Accent 3" w:uiPriority="0"/>
+    <w:lsdException w:name="Medium List 2 Accent 3" w:uiPriority="0"/>
+    <w:lsdException w:name="Medium Grid 1 Accent 3" w:uiPriority="0"/>
+    <w:lsdException w:name="Medium Grid 2 Accent 3" w:uiPriority="0"/>
+    <w:lsdException w:name="Medium Grid 3 Accent 3" w:uiPriority="0"/>
+    <w:lsdException w:name="Dark List Accent 3" w:uiPriority="0"/>
+    <w:lsdException w:name="Colorful Shading Accent 3" w:uiPriority="0"/>
+    <w:lsdException w:name="Colorful List Accent 3" w:uiPriority="0"/>
+    <w:lsdException w:name="Colorful Grid Accent 3" w:uiPriority="0"/>
     <w:lsdException w:name="Light Shading Accent 4" w:uiPriority="96"/>
     <w:lsdException w:name="Light List Accent 4" w:uiPriority="97"/>
     <w:lsdException w:name="Light Grid Accent 4" w:uiPriority="98"/>
-    <w:lsdException w:name="Medium Shading 1 Accent 4" w:uiPriority="99"/>
-    <w:lsdException w:name="Medium Shading 2 Accent 4" w:uiPriority="100"/>
-    <w:lsdException w:name="Medium List 1 Accent 4" w:uiPriority="101"/>
-    <w:lsdException w:name="Medium List 2 Accent 4" w:uiPriority="102"/>
-    <w:lsdException w:name="Medium Grid 1 Accent 4" w:uiPriority="103"/>
-    <w:lsdException w:name="Medium Grid 2 Accent 4" w:uiPriority="104"/>
-    <w:lsdException w:name="Medium Grid 3 Accent 4" w:uiPriority="105"/>
-    <w:lsdException w:name="Dark List Accent 4" w:uiPriority="112"/>
-    <w:lsdException w:name="Colorful Shading Accent 4" w:uiPriority="113"/>
-    <w:lsdException w:name="Colorful List Accent 4" w:uiPriority="114"/>
-    <w:lsdException w:name="Colorful Grid Accent 4" w:uiPriority="115"/>
+    <w:lsdException w:name="Medium Shading 1 Accent 4"/>
+    <w:lsdException w:name="Medium Shading 2 Accent 4" w:uiPriority="0"/>
+    <w:lsdException w:name="Medium List 1 Accent 4" w:uiPriority="0"/>
+    <w:lsdException w:name="Medium List 2 Accent 4" w:uiPriority="0"/>
+    <w:lsdException w:name="Medium Grid 1 Accent 4" w:uiPriority="0"/>
+    <w:lsdException w:name="Medium Grid 2 Accent 4" w:uiPriority="0"/>
+    <w:lsdException w:name="Medium Grid 3 Accent 4" w:uiPriority="0"/>
+    <w:lsdException w:name="Dark List Accent 4" w:uiPriority="0"/>
+    <w:lsdException w:name="Colorful Shading Accent 4" w:uiPriority="0"/>
+    <w:lsdException w:name="Colorful List Accent 4" w:uiPriority="0"/>
+    <w:lsdException w:name="Colorful Grid Accent 4" w:uiPriority="0"/>
     <w:lsdException w:name="Light Shading Accent 5" w:uiPriority="96"/>
     <w:lsdException w:name="Light List Accent 5" w:uiPriority="97"/>
     <w:lsdException w:name="Light Grid Accent 5" w:uiPriority="98"/>
-    <w:lsdException w:name="Medium Shading 1 Accent 5" w:uiPriority="99"/>
-    <w:lsdException w:name="Medium Shading 2 Accent 5" w:uiPriority="100"/>
-    <w:lsdException w:name="Medium List 1 Accent 5" w:uiPriority="101"/>
-    <w:lsdException w:name="Medium List 2 Accent 5" w:uiPriority="102"/>
-    <w:lsdException w:name="Medium Grid 1 Accent 5" w:uiPriority="103"/>
-    <w:lsdException w:name="Medium Grid 2 Accent 5" w:uiPriority="104"/>
-    <w:lsdException w:name="Medium Grid 3 Accent 5" w:uiPriority="105"/>
-    <w:lsdException w:name="Dark List Accent 5" w:uiPriority="112"/>
-    <w:lsdException w:name="Colorful Shading Accent 5" w:uiPriority="113"/>
-    <w:lsdException w:name="Colorful List Accent 5" w:uiPriority="114"/>
-    <w:lsdException w:name="Colorful Grid Accent 5" w:uiPriority="115"/>
+    <w:lsdException w:name="Medium Shading 1 Accent 5"/>
+    <w:lsdException w:name="Medium Shading 2 Accent 5" w:uiPriority="0"/>
+    <w:lsdException w:name="Medium List 1 Accent 5" w:uiPriority="0"/>
+    <w:lsdException w:name="Medium List 2 Accent 5" w:uiPriority="0"/>
+    <w:lsdException w:name="Medium Grid 1 Accent 5" w:uiPriority="0"/>
+    <w:lsdException w:name="Medium Grid 2 Accent 5" w:uiPriority="0"/>
+    <w:lsdException w:name="Medium Grid 3 Accent 5" w:uiPriority="0"/>
+    <w:lsdException w:name="Dark List Accent 5" w:uiPriority="0"/>
+    <w:lsdException w:name="Colorful Shading Accent 5" w:uiPriority="0"/>
+    <w:lsdException w:name="Colorful List Accent 5" w:uiPriority="0"/>
+    <w:lsdException w:name="Colorful Grid Accent 5" w:uiPriority="0"/>
     <w:lsdException w:name="Light Shading Accent 6" w:uiPriority="96"/>
     <w:lsdException w:name="Light List Accent 6" w:uiPriority="97"/>
     <w:lsdException w:name="Light Grid Accent 6" w:uiPriority="98"/>
-    <w:lsdException w:name="Medium Shading 1 Accent 6" w:uiPriority="99"/>
-    <w:lsdException w:name="Medium Shading 2 Accent 6" w:uiPriority="100"/>
-    <w:lsdException w:name="Medium List 1 Accent 6" w:uiPriority="101"/>
-    <w:lsdException w:name="Medium List 2 Accent 6" w:uiPriority="102"/>
-    <w:lsdException w:name="Medium Grid 1 Accent 6" w:uiPriority="103"/>
-    <w:lsdException w:name="Medium Grid 2 Accent 6" w:uiPriority="104"/>
-    <w:lsdException w:name="Medium Grid 3 Accent 6" w:uiPriority="105"/>
-    <w:lsdException w:name="Dark List Accent 6" w:uiPriority="112"/>
-    <w:lsdException w:name="Colorful Shading Accent 6" w:uiPriority="113"/>
-    <w:lsdException w:name="Colorful List Accent 6" w:uiPriority="114"/>
-    <w:lsdException w:name="Colorful Grid Accent 6" w:uiPriority="115"/>
+    <w:lsdException w:name="Medium Shading 1 Accent 6"/>
+    <w:lsdException w:name="Medium Shading 2 Accent 6" w:uiPriority="0"/>
+    <w:lsdException w:name="Medium List 1 Accent 6" w:uiPriority="0"/>
+    <w:lsdException w:name="Medium List 2 Accent 6" w:uiPriority="0"/>
+    <w:lsdException w:name="Medium Grid 1 Accent 6" w:uiPriority="0"/>
+    <w:lsdException w:name="Medium Grid 2 Accent 6" w:uiPriority="0"/>
+    <w:lsdException w:name="Medium Grid 3 Accent 6" w:uiPriority="0"/>
+    <w:lsdException w:name="Dark List Accent 6" w:uiPriority="0"/>
+    <w:lsdException w:name="Colorful Shading Accent 6" w:uiPriority="0"/>
+    <w:lsdException w:name="Colorful List Accent 6" w:uiPriority="0"/>
+    <w:lsdException w:name="Colorful Grid Accent 6" w:uiPriority="0"/>
     <w:lsdException w:name="Subtle Emphasis" w:uiPriority="25" w:qFormat="1"/>
     <w:lsdException w:name="Intense Emphasis" w:uiPriority="33" w:qFormat="1"/>
     <w:lsdException w:name="Subtle Reference" w:uiPriority="49" w:qFormat="1"/>
@@ -5006,19 +4504,19 @@
   </w:style>
   <w:style w:type="paragraph" w:styleId="1">
     <w:name w:val="heading 1"/>
-    <w:uiPriority w:val="9"/>
     <w:basedOn w:val="a"/>
     <w:next w:val="a"/>
     <w:link w:val="1Char"/>
+    <w:uiPriority w:val="9"/>
     <w:qFormat/>
     <w:pPr>
       <w:keepNext/>
       <w:keepLines/>
-      <w:outlineLvl w:val="0"/>
       <w:pBdr>
         <w:bottom w:val="single" w:sz="4" w:space="1" w:color="4472C4" w:themeColor="accent1"/>
       </w:pBdr>
-      <w:spacing w:after="40" w:before="400" w:line="240" w:lineRule="auto"/>
+      <w:spacing w:before="400" w:after="40" w:line="240" w:lineRule="auto"/>
+      <w:outlineLvl w:val="0"/>
     </w:pPr>
     <w:rPr>
       <w:rFonts w:asciiTheme="majorHAnsi" w:eastAsiaTheme="majorEastAsia" w:hAnsiTheme="majorHAnsi" w:cstheme="majorBidi"/>
@@ -5029,18 +4527,18 @@
   </w:style>
   <w:style w:type="paragraph" w:styleId="2">
     <w:name w:val="heading 2"/>
-    <w:uiPriority w:val="9"/>
     <w:basedOn w:val="a"/>
     <w:next w:val="a"/>
     <w:link w:val="2Char"/>
-    <w:qFormat/>
+    <w:uiPriority w:val="9"/>
     <w:semiHidden/>
     <w:unhideWhenUsed/>
+    <w:qFormat/>
     <w:pPr>
       <w:keepNext/>
       <w:keepLines/>
+      <w:spacing w:before="160" w:after="0" w:line="240" w:lineRule="auto"/>
       <w:outlineLvl w:val="1"/>
-      <w:spacing w:after="0" w:before="160" w:line="240" w:lineRule="auto"/>
     </w:pPr>
     <w:rPr>
       <w:rFonts w:asciiTheme="majorHAnsi" w:eastAsiaTheme="majorEastAsia" w:hAnsiTheme="majorHAnsi" w:cstheme="majorBidi"/>
@@ -5051,18 +4549,18 @@
   </w:style>
   <w:style w:type="paragraph" w:styleId="3">
     <w:name w:val="heading 3"/>
-    <w:uiPriority w:val="9"/>
     <w:basedOn w:val="a"/>
     <w:next w:val="a"/>
     <w:link w:val="3Char"/>
-    <w:qFormat/>
+    <w:uiPriority w:val="9"/>
     <w:semiHidden/>
     <w:unhideWhenUsed/>
+    <w:qFormat/>
     <w:pPr>
       <w:keepNext/>
       <w:keepLines/>
+      <w:spacing w:before="80" w:after="0" w:line="240" w:lineRule="auto"/>
       <w:outlineLvl w:val="2"/>
-      <w:spacing w:after="0" w:before="80" w:line="240" w:lineRule="auto"/>
     </w:pPr>
     <w:rPr>
       <w:rFonts w:asciiTheme="majorHAnsi" w:eastAsiaTheme="majorEastAsia" w:hAnsiTheme="majorHAnsi" w:cstheme="majorBidi"/>
@@ -5073,18 +4571,18 @@
   </w:style>
   <w:style w:type="paragraph" w:styleId="4">
     <w:name w:val="heading 4"/>
-    <w:uiPriority w:val="9"/>
     <w:basedOn w:val="a"/>
     <w:next w:val="a"/>
     <w:link w:val="4Char"/>
-    <w:qFormat/>
+    <w:uiPriority w:val="9"/>
     <w:semiHidden/>
     <w:unhideWhenUsed/>
+    <w:qFormat/>
     <w:pPr>
       <w:keepNext/>
       <w:keepLines/>
+      <w:spacing w:before="80" w:after="0"/>
       <w:outlineLvl w:val="3"/>
-      <w:spacing w:after="0" w:before="80"/>
     </w:pPr>
     <w:rPr>
       <w:rFonts w:asciiTheme="majorHAnsi" w:eastAsiaTheme="majorEastAsia" w:hAnsiTheme="majorHAnsi" w:cstheme="majorBidi"/>
@@ -5094,18 +4592,18 @@
   </w:style>
   <w:style w:type="paragraph" w:styleId="5">
     <w:name w:val="heading 5"/>
-    <w:uiPriority w:val="9"/>
     <w:basedOn w:val="a"/>
     <w:next w:val="a"/>
     <w:link w:val="5Char"/>
-    <w:qFormat/>
+    <w:uiPriority w:val="9"/>
     <w:semiHidden/>
     <w:unhideWhenUsed/>
+    <w:qFormat/>
     <w:pPr>
       <w:keepNext/>
       <w:keepLines/>
+      <w:spacing w:before="80" w:after="0"/>
       <w:outlineLvl w:val="4"/>
-      <w:spacing w:after="0" w:before="80"/>
     </w:pPr>
     <w:rPr>
       <w:rFonts w:asciiTheme="majorHAnsi" w:eastAsiaTheme="majorEastAsia" w:hAnsiTheme="majorHAnsi" w:cstheme="majorBidi"/>
@@ -5117,18 +4615,18 @@
   </w:style>
   <w:style w:type="paragraph" w:styleId="6">
     <w:name w:val="heading 6"/>
-    <w:uiPriority w:val="9"/>
     <w:basedOn w:val="a"/>
     <w:next w:val="a"/>
     <w:link w:val="6Char"/>
-    <w:qFormat/>
+    <w:uiPriority w:val="9"/>
     <w:semiHidden/>
     <w:unhideWhenUsed/>
+    <w:qFormat/>
     <w:pPr>
       <w:keepNext/>
       <w:keepLines/>
+      <w:spacing w:before="80" w:after="0"/>
       <w:outlineLvl w:val="5"/>
-      <w:spacing w:after="0" w:before="80"/>
     </w:pPr>
     <w:rPr>
       <w:rFonts w:asciiTheme="majorHAnsi" w:eastAsiaTheme="majorEastAsia" w:hAnsiTheme="majorHAnsi" w:cstheme="majorBidi"/>
@@ -5137,18 +4635,18 @@
   </w:style>
   <w:style w:type="paragraph" w:styleId="7">
     <w:name w:val="heading 7"/>
-    <w:uiPriority w:val="9"/>
     <w:basedOn w:val="a"/>
     <w:next w:val="a"/>
     <w:link w:val="7Char"/>
-    <w:qFormat/>
+    <w:uiPriority w:val="9"/>
     <w:semiHidden/>
     <w:unhideWhenUsed/>
+    <w:qFormat/>
     <w:pPr>
       <w:keepNext/>
       <w:keepLines/>
+      <w:spacing w:before="80" w:after="0"/>
       <w:outlineLvl w:val="6"/>
-      <w:spacing w:after="0" w:before="80"/>
     </w:pPr>
     <w:rPr>
       <w:rFonts w:asciiTheme="majorHAnsi" w:eastAsiaTheme="majorEastAsia" w:hAnsiTheme="majorHAnsi" w:cstheme="majorBidi"/>
@@ -5159,18 +4657,18 @@
   </w:style>
   <w:style w:type="paragraph" w:styleId="8">
     <w:name w:val="heading 8"/>
-    <w:uiPriority w:val="9"/>
     <w:basedOn w:val="a"/>
     <w:next w:val="a"/>
     <w:link w:val="8Char"/>
-    <w:qFormat/>
+    <w:uiPriority w:val="9"/>
     <w:semiHidden/>
     <w:unhideWhenUsed/>
+    <w:qFormat/>
     <w:pPr>
       <w:keepNext/>
       <w:keepLines/>
+      <w:spacing w:before="80" w:after="0"/>
       <w:outlineLvl w:val="7"/>
-      <w:spacing w:after="0" w:before="80"/>
     </w:pPr>
     <w:rPr>
       <w:rFonts w:asciiTheme="majorHAnsi" w:eastAsiaTheme="majorEastAsia" w:hAnsiTheme="majorHAnsi" w:cstheme="majorBidi"/>
@@ -5180,18 +4678,18 @@
   </w:style>
   <w:style w:type="paragraph" w:styleId="9">
     <w:name w:val="heading 9"/>
-    <w:uiPriority w:val="9"/>
     <w:basedOn w:val="a"/>
     <w:next w:val="a"/>
     <w:link w:val="9Char"/>
-    <w:qFormat/>
+    <w:uiPriority w:val="9"/>
     <w:semiHidden/>
     <w:unhideWhenUsed/>
+    <w:qFormat/>
     <w:pPr>
       <w:keepNext/>
       <w:keepLines/>
+      <w:spacing w:before="80" w:after="0"/>
       <w:outlineLvl w:val="8"/>
-      <w:spacing w:after="0" w:before="80"/>
     </w:pPr>
     <w:rPr>
       <w:rFonts w:asciiTheme="majorHAnsi" w:eastAsiaTheme="majorEastAsia" w:hAnsiTheme="majorHAnsi" w:cstheme="majorBidi"/>
@@ -5230,8 +4728,8 @@
   </w:style>
   <w:style w:type="paragraph" w:styleId="a3">
     <w:name w:val="List Paragraph"/>
+    <w:basedOn w:val="a"/>
     <w:uiPriority w:val="34"/>
-    <w:basedOn w:val="a"/>
     <w:qFormat/>
     <w:pPr>
       <w:ind w:leftChars="400" w:left="800"/>
@@ -5239,8 +4737,8 @@
   </w:style>
   <w:style w:type="table" w:styleId="a4">
     <w:name w:val="Table Grid"/>
+    <w:basedOn w:val="a1"/>
     <w:uiPriority w:val="39"/>
-    <w:basedOn w:val="a1"/>
     <w:pPr>
       <w:spacing w:after="0" w:line="240" w:lineRule="auto"/>
     </w:pPr>
@@ -5260,7 +4758,7 @@
     <w:basedOn w:val="a"/>
     <w:link w:val="Char"/>
     <w:pPr>
-      <w:spacing w:after="2560" w:before="2400"/>
+      <w:spacing w:before="2400" w:after="2560"/>
     </w:pPr>
     <w:rPr>
       <w:rFonts w:ascii="HY헤드라인M"/>
@@ -5269,9 +4767,9 @@
   </w:style>
   <w:style w:type="character" w:customStyle="1" w:styleId="1Char">
     <w:name w:val="제목 1 Char"/>
-    <w:uiPriority w:val="9"/>
     <w:basedOn w:val="a0"/>
     <w:link w:val="1"/>
+    <w:uiPriority w:val="9"/>
     <w:rPr>
       <w:rFonts w:asciiTheme="majorHAnsi" w:eastAsiaTheme="majorEastAsia" w:hAnsiTheme="majorHAnsi" w:cstheme="majorBidi"/>
       <w:color w:val="2F5496"/>
@@ -5290,9 +4788,9 @@
   </w:style>
   <w:style w:type="character" w:customStyle="1" w:styleId="2Char">
     <w:name w:val="제목 2 Char"/>
-    <w:uiPriority w:val="9"/>
     <w:basedOn w:val="a0"/>
     <w:link w:val="2"/>
+    <w:uiPriority w:val="9"/>
     <w:semiHidden/>
     <w:rPr>
       <w:rFonts w:asciiTheme="majorHAnsi" w:eastAsiaTheme="majorEastAsia" w:hAnsiTheme="majorHAnsi" w:cstheme="majorBidi"/>
@@ -5303,9 +4801,9 @@
   </w:style>
   <w:style w:type="character" w:customStyle="1" w:styleId="3Char">
     <w:name w:val="제목 3 Char"/>
-    <w:uiPriority w:val="9"/>
     <w:basedOn w:val="a0"/>
     <w:link w:val="3"/>
+    <w:uiPriority w:val="9"/>
     <w:semiHidden/>
     <w:rPr>
       <w:rFonts w:asciiTheme="majorHAnsi" w:eastAsiaTheme="majorEastAsia" w:hAnsiTheme="majorHAnsi" w:cstheme="majorBidi"/>
@@ -5316,9 +4814,9 @@
   </w:style>
   <w:style w:type="character" w:customStyle="1" w:styleId="4Char">
     <w:name w:val="제목 4 Char"/>
-    <w:uiPriority w:val="9"/>
     <w:basedOn w:val="a0"/>
     <w:link w:val="4"/>
+    <w:uiPriority w:val="9"/>
     <w:semiHidden/>
     <w:rPr>
       <w:rFonts w:asciiTheme="majorHAnsi" w:eastAsiaTheme="majorEastAsia" w:hAnsiTheme="majorHAnsi" w:cstheme="majorBidi"/>
@@ -5328,9 +4826,9 @@
   </w:style>
   <w:style w:type="character" w:customStyle="1" w:styleId="5Char">
     <w:name w:val="제목 5 Char"/>
-    <w:uiPriority w:val="9"/>
     <w:basedOn w:val="a0"/>
     <w:link w:val="5"/>
+    <w:uiPriority w:val="9"/>
     <w:semiHidden/>
     <w:rPr>
       <w:rFonts w:asciiTheme="majorHAnsi" w:eastAsiaTheme="majorEastAsia" w:hAnsiTheme="majorHAnsi" w:cstheme="majorBidi"/>
@@ -5342,9 +4840,9 @@
   </w:style>
   <w:style w:type="character" w:customStyle="1" w:styleId="6Char">
     <w:name w:val="제목 6 Char"/>
-    <w:uiPriority w:val="9"/>
     <w:basedOn w:val="a0"/>
     <w:link w:val="6"/>
+    <w:uiPriority w:val="9"/>
     <w:semiHidden/>
     <w:rPr>
       <w:rFonts w:asciiTheme="majorHAnsi" w:eastAsiaTheme="majorEastAsia" w:hAnsiTheme="majorHAnsi" w:cstheme="majorBidi"/>
@@ -5353,9 +4851,9 @@
   </w:style>
   <w:style w:type="character" w:customStyle="1" w:styleId="7Char">
     <w:name w:val="제목 7 Char"/>
-    <w:uiPriority w:val="9"/>
     <w:basedOn w:val="a0"/>
     <w:link w:val="7"/>
+    <w:uiPriority w:val="9"/>
     <w:semiHidden/>
     <w:rPr>
       <w:rFonts w:asciiTheme="majorHAnsi" w:eastAsiaTheme="majorEastAsia" w:hAnsiTheme="majorHAnsi" w:cstheme="majorBidi"/>
@@ -5366,9 +4864,9 @@
   </w:style>
   <w:style w:type="character" w:customStyle="1" w:styleId="8Char">
     <w:name w:val="제목 8 Char"/>
-    <w:uiPriority w:val="9"/>
     <w:basedOn w:val="a0"/>
     <w:link w:val="8"/>
+    <w:uiPriority w:val="9"/>
     <w:semiHidden/>
     <w:rPr>
       <w:rFonts w:asciiTheme="majorHAnsi" w:eastAsiaTheme="majorEastAsia" w:hAnsiTheme="majorHAnsi" w:cstheme="majorBidi"/>
@@ -5378,9 +4876,9 @@
   </w:style>
   <w:style w:type="character" w:customStyle="1" w:styleId="9Char">
     <w:name w:val="제목 9 Char"/>
-    <w:uiPriority w:val="9"/>
     <w:basedOn w:val="a0"/>
     <w:link w:val="9"/>
+    <w:uiPriority w:val="9"/>
     <w:semiHidden/>
     <w:rPr>
       <w:rFonts w:asciiTheme="majorHAnsi" w:eastAsiaTheme="majorEastAsia" w:hAnsiTheme="majorHAnsi" w:cstheme="majorBidi"/>
@@ -5392,12 +4890,12 @@
   </w:style>
   <w:style w:type="paragraph" w:styleId="a6">
     <w:name w:val="caption"/>
-    <w:uiPriority w:val="35"/>
     <w:basedOn w:val="a"/>
     <w:next w:val="a"/>
-    <w:qFormat/>
+    <w:uiPriority w:val="35"/>
     <w:semiHidden/>
     <w:unhideWhenUsed/>
+    <w:qFormat/>
     <w:pPr>
       <w:spacing w:line="240" w:lineRule="auto"/>
     </w:pPr>
@@ -5411,47 +4909,44 @@
   </w:style>
   <w:style w:type="paragraph" w:styleId="a7">
     <w:name w:val="Title"/>
-    <w:uiPriority w:val="10"/>
     <w:basedOn w:val="a"/>
     <w:next w:val="a"/>
     <w:link w:val="Char0"/>
+    <w:uiPriority w:val="10"/>
     <w:qFormat/>
     <w:pPr>
+      <w:spacing w:after="0" w:line="240" w:lineRule="auto"/>
       <w:contextualSpacing/>
-      <w:spacing w:after="0" w:line="240" w:lineRule="auto"/>
     </w:pPr>
     <w:rPr>
       <w:rFonts w:asciiTheme="majorHAnsi" w:eastAsiaTheme="majorEastAsia" w:hAnsiTheme="majorHAnsi" w:cstheme="majorBidi"/>
       <w:color w:val="2F5496"/>
+      <w:spacing w:val="-7"/>
       <w:sz w:val="80"/>
       <w:szCs w:val="80"/>
-      <w:spacing w:val="-7"/>
     </w:rPr>
   </w:style>
   <w:style w:type="character" w:customStyle="1" w:styleId="Char0">
     <w:name w:val="제목 Char"/>
-    <w:uiPriority w:val="10"/>
     <w:basedOn w:val="a0"/>
     <w:link w:val="a7"/>
+    <w:uiPriority w:val="10"/>
     <w:rPr>
       <w:rFonts w:asciiTheme="majorHAnsi" w:eastAsiaTheme="majorEastAsia" w:hAnsiTheme="majorHAnsi" w:cstheme="majorBidi"/>
       <w:color w:val="2F5496"/>
+      <w:spacing w:val="-7"/>
       <w:sz w:val="80"/>
       <w:szCs w:val="80"/>
-      <w:spacing w:val="-7"/>
     </w:rPr>
   </w:style>
   <w:style w:type="paragraph" w:styleId="a8">
     <w:name w:val="Subtitle"/>
-    <w:uiPriority w:val="11"/>
     <w:basedOn w:val="a"/>
     <w:next w:val="a"/>
     <w:link w:val="Char1"/>
+    <w:uiPriority w:val="11"/>
     <w:qFormat/>
     <w:pPr>
-      <w:numPr>
-        <w:ilvl w:val="0"/>
-      </w:numPr>
       <w:spacing w:after="240" w:line="240" w:lineRule="auto"/>
     </w:pPr>
     <w:rPr>
@@ -5463,9 +4958,9 @@
   </w:style>
   <w:style w:type="character" w:customStyle="1" w:styleId="Char1">
     <w:name w:val="부제 Char"/>
-    <w:uiPriority w:val="11"/>
     <w:basedOn w:val="a0"/>
     <w:link w:val="a8"/>
+    <w:uiPriority w:val="11"/>
     <w:rPr>
       <w:rFonts w:asciiTheme="majorHAnsi" w:eastAsiaTheme="majorEastAsia" w:hAnsiTheme="majorHAnsi" w:cstheme="majorBidi"/>
       <w:color w:val="3F3F3F"/>
@@ -5475,8 +4970,8 @@
   </w:style>
   <w:style w:type="character" w:styleId="a9">
     <w:name w:val="Strong"/>
+    <w:basedOn w:val="a0"/>
     <w:uiPriority w:val="22"/>
-    <w:basedOn w:val="a0"/>
     <w:qFormat/>
     <w:rPr>
       <w:b/>
@@ -5485,8 +4980,8 @@
   </w:style>
   <w:style w:type="character" w:styleId="aa">
     <w:name w:val="Emphasis"/>
+    <w:basedOn w:val="a0"/>
     <w:uiPriority w:val="20"/>
-    <w:basedOn w:val="a0"/>
     <w:qFormat/>
     <w:rPr>
       <w:i/>
@@ -5503,15 +4998,15 @@
   </w:style>
   <w:style w:type="paragraph" w:styleId="ac">
     <w:name w:val="Quote"/>
-    <w:uiPriority w:val="29"/>
     <w:basedOn w:val="a"/>
     <w:next w:val="a"/>
     <w:link w:val="Char2"/>
+    <w:uiPriority w:val="29"/>
     <w:qFormat/>
     <w:pPr>
+      <w:spacing w:before="240" w:after="240" w:line="252" w:lineRule="auto"/>
       <w:ind w:left="864" w:right="864"/>
       <w:jc w:val="center"/>
-      <w:spacing w:after="240" w:before="240" w:line="252" w:lineRule="auto"/>
     </w:pPr>
     <w:rPr>
       <w:i/>
@@ -5520,9 +5015,9 @@
   </w:style>
   <w:style w:type="character" w:customStyle="1" w:styleId="Char2">
     <w:name w:val="인용 Char"/>
-    <w:uiPriority w:val="29"/>
     <w:basedOn w:val="a0"/>
     <w:link w:val="ac"/>
+    <w:uiPriority w:val="29"/>
     <w:rPr>
       <w:i/>
       <w:iCs/>
@@ -5530,15 +5025,15 @@
   </w:style>
   <w:style w:type="paragraph" w:styleId="ad">
     <w:name w:val="Intense Quote"/>
-    <w:uiPriority w:val="30"/>
     <w:basedOn w:val="a"/>
     <w:next w:val="a"/>
     <w:link w:val="Char3"/>
+    <w:uiPriority w:val="30"/>
     <w:qFormat/>
     <w:pPr>
+      <w:spacing w:before="100" w:beforeAutospacing="1" w:after="240"/>
       <w:ind w:left="864" w:right="864"/>
       <w:jc w:val="center"/>
-      <w:spacing w:after="240" w:before="100" w:beforeAutospacing="1"/>
     </w:pPr>
     <w:rPr>
       <w:rFonts w:asciiTheme="majorHAnsi" w:eastAsiaTheme="majorEastAsia" w:hAnsiTheme="majorHAnsi" w:cstheme="majorBidi"/>
@@ -5549,9 +5044,9 @@
   </w:style>
   <w:style w:type="character" w:customStyle="1" w:styleId="Char3">
     <w:name w:val="강한 인용 Char"/>
-    <w:uiPriority w:val="30"/>
     <w:basedOn w:val="a0"/>
     <w:link w:val="ad"/>
+    <w:uiPriority w:val="30"/>
     <w:rPr>
       <w:rFonts w:asciiTheme="majorHAnsi" w:eastAsiaTheme="majorEastAsia" w:hAnsiTheme="majorHAnsi" w:cstheme="majorBidi"/>
       <w:color w:val="4472C4"/>
@@ -5561,8 +5056,8 @@
   </w:style>
   <w:style w:type="character" w:styleId="ae">
     <w:name w:val="Subtle Emphasis"/>
+    <w:basedOn w:val="a0"/>
     <w:uiPriority w:val="19"/>
-    <w:basedOn w:val="a0"/>
     <w:qFormat/>
     <w:rPr>
       <w:i/>
@@ -5572,8 +5067,8 @@
   </w:style>
   <w:style w:type="character" w:styleId="af">
     <w:name w:val="Intense Emphasis"/>
+    <w:basedOn w:val="a0"/>
     <w:uiPriority w:val="21"/>
-    <w:basedOn w:val="a0"/>
     <w:qFormat/>
     <w:rPr>
       <w:b/>
@@ -5584,8 +5079,8 @@
   </w:style>
   <w:style w:type="character" w:styleId="af0">
     <w:name w:val="Subtle Reference"/>
+    <w:basedOn w:val="a0"/>
     <w:uiPriority w:val="31"/>
-    <w:basedOn w:val="a0"/>
     <w:qFormat/>
     <w:rPr>
       <w:smallCaps/>
@@ -5594,20 +5089,20 @@
   </w:style>
   <w:style w:type="character" w:styleId="af1">
     <w:name w:val="Intense Reference"/>
+    <w:basedOn w:val="a0"/>
     <w:uiPriority w:val="32"/>
-    <w:basedOn w:val="a0"/>
     <w:qFormat/>
     <w:rPr>
       <w:b/>
       <w:bCs/>
       <w:smallCaps/>
-      <w:u w:val="single" w:color="auto"/>
+      <w:u w:val="single"/>
     </w:rPr>
   </w:style>
   <w:style w:type="character" w:styleId="af2">
     <w:name w:val="Book Title"/>
+    <w:basedOn w:val="a0"/>
     <w:uiPriority w:val="33"/>
-    <w:basedOn w:val="a0"/>
     <w:qFormat/>
     <w:rPr>
       <w:b/>
@@ -5617,69 +5112,69 @@
   </w:style>
   <w:style w:type="paragraph" w:styleId="TOC">
     <w:name w:val="TOC Heading"/>
-    <w:uiPriority w:val="39"/>
     <w:basedOn w:val="1"/>
     <w:next w:val="a"/>
-    <w:qFormat/>
+    <w:uiPriority w:val="39"/>
     <w:semiHidden/>
     <w:unhideWhenUsed/>
+    <w:qFormat/>
     <w:pPr>
       <w:outlineLvl w:val="9"/>
     </w:pPr>
   </w:style>
   <w:style w:type="paragraph" w:styleId="af3">
     <w:name w:val="header"/>
-    <w:uiPriority w:val="99"/>
     <w:basedOn w:val="a"/>
     <w:link w:val="Char4"/>
+    <w:uiPriority w:val="99"/>
     <w:unhideWhenUsed/>
     <w:pPr>
-      <w:snapToGrid w:val="0"/>
       <w:tabs>
         <w:tab w:val="center" w:pos="4513"/>
         <w:tab w:val="right" w:pos="9026"/>
       </w:tabs>
+      <w:snapToGrid w:val="0"/>
     </w:pPr>
   </w:style>
   <w:style w:type="character" w:customStyle="1" w:styleId="Char4">
     <w:name w:val="머리글 Char"/>
-    <w:uiPriority w:val="99"/>
     <w:basedOn w:val="a0"/>
     <w:link w:val="af3"/>
+    <w:uiPriority w:val="99"/>
   </w:style>
   <w:style w:type="paragraph" w:styleId="af4">
     <w:name w:val="footer"/>
-    <w:uiPriority w:val="99"/>
     <w:basedOn w:val="a"/>
     <w:link w:val="Char5"/>
+    <w:uiPriority w:val="99"/>
     <w:unhideWhenUsed/>
     <w:pPr>
-      <w:snapToGrid w:val="0"/>
       <w:tabs>
         <w:tab w:val="center" w:pos="4513"/>
         <w:tab w:val="right" w:pos="9026"/>
       </w:tabs>
+      <w:snapToGrid w:val="0"/>
     </w:pPr>
   </w:style>
   <w:style w:type="character" w:customStyle="1" w:styleId="Char5">
     <w:name w:val="바닥글 Char"/>
-    <w:uiPriority w:val="99"/>
     <w:basedOn w:val="a0"/>
     <w:link w:val="af4"/>
+    <w:uiPriority w:val="99"/>
   </w:style>
   <w:style w:type="table" w:customStyle="1" w:styleId="10">
     <w:name w:val="표 구분선1"/>
-    <w:uiPriority w:val="39"/>
     <w:basedOn w:val="a1"/>
     <w:next w:val="a4"/>
+    <w:uiPriority w:val="39"/>
     <w:pPr>
+      <w:spacing w:after="0" w:line="240" w:lineRule="auto"/>
       <w:jc w:val="both"/>
-      <w:spacing w:after="0" w:line="240" w:lineRule="auto"/>
     </w:pPr>
     <w:rPr>
+      <w:kern w:val="2"/>
       <w:sz w:val="20"/>
       <w:szCs w:val="22"/>
-      <w:kern w:val="2"/>
     </w:rPr>
     <w:tblPr>
       <w:tblBorders>
@@ -5694,18 +5189,18 @@
   </w:style>
   <w:style w:type="character" w:styleId="af5">
     <w:name w:val="Hyperlink"/>
+    <w:basedOn w:val="a0"/>
     <w:uiPriority w:val="99"/>
-    <w:basedOn w:val="a0"/>
     <w:unhideWhenUsed/>
     <w:rPr>
       <w:color w:val="0563C1"/>
-      <w:u w:val="single" w:color="auto"/>
+      <w:u w:val="single"/>
     </w:rPr>
   </w:style>
-  <w:style w:type="character" w:customStyle="1" w:styleId="af6">
-    <w:name w:val="Unresolved Mention"/>
+  <w:style w:type="character" w:customStyle="1" w:styleId="11">
+    <w:name w:val="확인되지 않은 멘션1"/>
+    <w:basedOn w:val="a0"/>
     <w:uiPriority w:val="99"/>
-    <w:basedOn w:val="a0"/>
     <w:semiHidden/>
     <w:unhideWhenUsed/>
     <w:rPr>
@@ -5721,10 +5216,10 @@
   <a:themeElements>
     <a:clrScheme name="Office">
       <a:dk1>
-        <a:sysClr lastClr="000000" val="windowText"/>
+        <a:sysClr val="windowText" lastClr="000000"/>
       </a:dk1>
       <a:lt1>
-        <a:sysClr lastClr="FFFFFF" val="window"/>
+        <a:sysClr val="window" lastClr="FFFFFF"/>
       </a:lt1>
       <a:dk2>
         <a:srgbClr val="44546A"/>

</xml_diff>